<commit_message>
Added Technology Used and System Design by Nitin
</commit_message>
<xml_diff>
--- a/Expense Tracker/Documentation/Project Report.docx
+++ b/Expense Tracker/Documentation/Project Report.docx
@@ -217,23 +217,6 @@
     </w:p>
     <w:p>
       <w:pPr>
-        <w:rPr>
-          <w:rFonts w:ascii="Times New Roman" w:hAnsi="Times New Roman" w:eastAsia="Times New Roman" w:cs="Times New Roman"/>
-          <w:sz w:val="24"/>
-          <w:szCs w:val="24"/>
-        </w:rPr>
-      </w:pPr>
-      <w:r>
-        <w:rPr>
-          <w:rFonts w:ascii="Times New Roman" w:hAnsi="Times New Roman" w:eastAsia="Times New Roman" w:cs="Times New Roman"/>
-          <w:sz w:val="24"/>
-          <w:szCs w:val="24"/>
-        </w:rPr>
-        <w:br w:type="page"/>
-      </w:r>
-    </w:p>
-    <w:p>
-      <w:pPr>
         <w:spacing w:after="0" w:line="367" w:lineRule="auto"/>
         <w:ind w:right="4"/>
         <w:rPr>
@@ -241,10 +224,35 @@
           <w:b/>
           <w:sz w:val="44"/>
         </w:rPr>
+        <w:sectPr>
+          <w:footerReference r:id="rId5" w:type="default"/>
+          <w:pgSz w:w="11906" w:h="16838"/>
+          <w:pgMar w:top="1440" w:right="1083" w:bottom="1440" w:left="1230" w:header="720" w:footer="720" w:gutter="0"/>
+          <w:pgBorders w:offsetFrom="page">
+            <w:top w:val="thinThickSmallGap" w:color="auto" w:sz="24" w:space="24"/>
+            <w:left w:val="thinThickSmallGap" w:color="auto" w:sz="24" w:space="24"/>
+            <w:bottom w:val="thickThinSmallGap" w:color="auto" w:sz="24" w:space="31"/>
+            <w:right w:val="thickThinSmallGap" w:color="auto" w:sz="24" w:space="24"/>
+          </w:pgBorders>
+          <w:pgNumType w:fmt="decimal"/>
+          <w:cols w:space="720" w:num="1"/>
+          <w:docGrid w:linePitch="360" w:charSpace="0"/>
+        </w:sectPr>
+      </w:pPr>
+    </w:p>
+    <w:p>
+      <w:pPr>
+        <w:spacing w:after="0" w:line="367" w:lineRule="auto"/>
+        <w:ind w:right="4"/>
+        <w:rPr>
+          <w:rFonts w:ascii="Times New Roman" w:hAnsi="Times New Roman" w:cs="Times New Roman"/>
+          <w:b/>
+          <w:sz w:val="44"/>
+        </w:rPr>
       </w:pPr>
       <w:r>
         <w:drawing>
-          <wp:anchor distT="0" distB="0" distL="114300" distR="114300" simplePos="0" relativeHeight="251659264" behindDoc="1" locked="0" layoutInCell="1" allowOverlap="1">
+          <wp:anchor distT="0" distB="0" distL="114300" distR="114300" simplePos="0" relativeHeight="251660288" behindDoc="1" locked="0" layoutInCell="1" allowOverlap="1">
             <wp:simplePos x="0" y="0"/>
             <wp:positionH relativeFrom="column">
               <wp:posOffset>2295525</wp:posOffset>
@@ -269,7 +277,7 @@
                     </pic:cNvPicPr>
                   </pic:nvPicPr>
                   <pic:blipFill>
-                    <a:blip r:embed="rId7">
+                    <a:blip r:embed="rId10">
                       <a:extLst>
                         <a:ext uri="{28A0092B-C50C-407E-A947-70E740481C1C}">
                           <a14:useLocalDpi xmlns:a14="http://schemas.microsoft.com/office/drawing/2010/main" val="0"/>
@@ -758,16 +766,28 @@
     </w:p>
     <w:p>
       <w:pPr>
-        <w:tabs>
-          <w:tab w:val="left" w:pos="2323"/>
-        </w:tabs>
         <w:spacing w:after="0" w:line="276" w:lineRule="auto"/>
+        <w:jc w:val="center"/>
         <w:rPr>
           <w:rFonts w:ascii="Times New Roman" w:hAnsi="Times New Roman" w:eastAsia="Times New Roman" w:cs="Times New Roman"/>
           <w:sz w:val="24"/>
           <w:szCs w:val="24"/>
           <w:u w:val="thick"/>
         </w:rPr>
+        <w:sectPr>
+          <w:footerReference r:id="rId6" w:type="default"/>
+          <w:pgSz w:w="11906" w:h="16838"/>
+          <w:pgMar w:top="1440" w:right="1083" w:bottom="1440" w:left="1230" w:header="720" w:footer="720" w:gutter="0"/>
+          <w:pgBorders w:offsetFrom="page">
+            <w:top w:val="thinThickSmallGap" w:color="auto" w:sz="24" w:space="24"/>
+            <w:left w:val="thinThickSmallGap" w:color="auto" w:sz="24" w:space="24"/>
+            <w:bottom w:val="thickThinSmallGap" w:color="auto" w:sz="24" w:space="31"/>
+            <w:right w:val="thickThinSmallGap" w:color="auto" w:sz="24" w:space="24"/>
+          </w:pgBorders>
+          <w:pgNumType w:fmt="decimal" w:start="1"/>
+          <w:cols w:space="720" w:num="1"/>
+          <w:docGrid w:linePitch="360" w:charSpace="0"/>
+        </w:sectPr>
       </w:pPr>
       <w:r>
         <w:rPr>
@@ -777,14 +797,6 @@
           <w:u w:val="thick"/>
         </w:rPr>
         <w:t xml:space="preserve">                                                </w:t>
-      </w:r>
-      <w:r>
-        <w:rPr>
-          <w:rFonts w:ascii="Times New Roman" w:hAnsi="Times New Roman" w:eastAsia="Times New Roman" w:cs="Times New Roman"/>
-          <w:sz w:val="24"/>
-          <w:szCs w:val="24"/>
-        </w:rPr>
-        <w:br w:type="page"/>
       </w:r>
     </w:p>
     <w:p>
@@ -1139,8 +1151,8 @@
         </w:tblCellMar>
       </w:tblPr>
       <w:tblGrid>
-        <w:gridCol w:w="7920"/>
-        <w:gridCol w:w="2016"/>
+        <w:gridCol w:w="7819"/>
+        <w:gridCol w:w="1990"/>
       </w:tblGrid>
       <w:tr>
         <w:tblPrEx>
@@ -1828,10 +1840,18 @@
             </w:pPr>
             <w:r>
               <w:rPr>
-                <w:rFonts w:ascii="Times New Roman" w:hAnsi="Times New Roman" w:cs="Times New Roman"/>
+                <w:rFonts w:hint="default" w:ascii="Times New Roman" w:hAnsi="Times New Roman" w:cs="Times New Roman"/>
                 <w:sz w:val="28"/>
-              </w:rPr>
-              <w:t>Screenshots And snippets of code of Project</w:t>
+                <w:lang w:val="en-IN"/>
+              </w:rPr>
+              <w:t xml:space="preserve">Snapshots </w:t>
+            </w:r>
+            <w:r>
+              <w:rPr>
+                <w:rFonts w:ascii="Times New Roman" w:hAnsi="Times New Roman" w:cs="Times New Roman"/>
+                <w:sz w:val="28"/>
+              </w:rPr>
+              <w:t>And snippets of code of Project</w:t>
             </w:r>
           </w:p>
         </w:tc>
@@ -2155,21 +2175,32 @@
     </w:p>
     <w:p>
       <w:pPr>
+        <w:pStyle w:val="13"/>
+        <w:numPr>
+          <w:ilvl w:val="0"/>
+          <w:numId w:val="7"/>
+        </w:numPr>
+        <w:jc w:val="center"/>
         <w:rPr>
           <w:rFonts w:ascii="Times New Roman" w:hAnsi="Times New Roman" w:cs="Times New Roman"/>
           <w:b/>
-          <w:sz w:val="28"/>
-          <w:u w:val="single"/>
-        </w:rPr>
-      </w:pPr>
-      <w:r>
-        <w:rPr>
-          <w:rFonts w:ascii="Times New Roman" w:hAnsi="Times New Roman" w:cs="Times New Roman"/>
-          <w:b/>
-          <w:sz w:val="24"/>
-        </w:rPr>
-        <w:br w:type="page"/>
-      </w:r>
+          <w:sz w:val="36"/>
+        </w:rPr>
+        <w:sectPr>
+          <w:footerReference r:id="rId7" w:type="default"/>
+          <w:pgSz w:w="11906" w:h="16838"/>
+          <w:pgMar w:top="1440" w:right="1083" w:bottom="1440" w:left="1230" w:header="720" w:footer="720" w:gutter="0"/>
+          <w:pgBorders w:offsetFrom="page">
+            <w:top w:val="thinThickSmallGap" w:color="auto" w:sz="24" w:space="24"/>
+            <w:left w:val="thinThickSmallGap" w:color="auto" w:sz="24" w:space="24"/>
+            <w:bottom w:val="thickThinSmallGap" w:color="auto" w:sz="24" w:space="31"/>
+            <w:right w:val="thickThinSmallGap" w:color="auto" w:sz="24" w:space="24"/>
+          </w:pgBorders>
+          <w:pgNumType w:fmt="decimal" w:start="1"/>
+          <w:cols w:space="720" w:num="1"/>
+          <w:docGrid w:linePitch="360" w:charSpace="0"/>
+        </w:sectPr>
+      </w:pPr>
     </w:p>
     <w:p>
       <w:pPr>
@@ -2296,7 +2327,26 @@
           <w:sz w:val="26"/>
           <w:szCs w:val="26"/>
         </w:rPr>
-        <w:t xml:space="preserve">racker web application is a useful tool for managing and monitoring personal or business expenses. It allows users to track their spending, categorize expenses, set budgets, and generate reports to gain insights into their financial habits. Here's an outline of the key features and components which can consider when developing an expense tracker web application: </w:t>
+        <w:t>racker web application is a useful tool for managing and monitoring personal or business expenses. It allows users to track their spending, categorize expenses, set budgets, and generate reports to gain insights into their financial habits. Here's an outline of the key features and components which can consider when developing an expense tracker web application</w:t>
+      </w:r>
+      <w:r>
+        <w:rPr>
+          <w:rStyle w:val="11"/>
+          <w:rFonts w:hint="default" w:ascii="Times New Roman" w:hAnsi="Times New Roman" w:cs="Times New Roman"/>
+          <w:sz w:val="26"/>
+          <w:szCs w:val="26"/>
+          <w:lang w:val="en-IN"/>
+        </w:rPr>
+        <w:t>.</w:t>
+      </w:r>
+      <w:r>
+        <w:rPr>
+          <w:rStyle w:val="11"/>
+          <w:rFonts w:ascii="Times New Roman" w:hAnsi="Times New Roman" w:cs="Times New Roman"/>
+          <w:sz w:val="26"/>
+          <w:szCs w:val="26"/>
+        </w:rPr>
+        <w:t xml:space="preserve"> </w:t>
       </w:r>
     </w:p>
     <w:p>
@@ -2492,13 +2542,25 @@
           <w:szCs w:val="26"/>
         </w:rPr>
       </w:pPr>
-      <w:r>
+    </w:p>
+    <w:p>
+      <w:pPr>
+        <w:spacing w:line="360" w:lineRule="auto"/>
+        <w:jc w:val="both"/>
         <w:rPr>
           <w:rStyle w:val="16"/>
           <w:rFonts w:ascii="Times New Roman" w:hAnsi="Times New Roman" w:cs="Times New Roman"/>
           <w:sz w:val="26"/>
           <w:szCs w:val="26"/>
         </w:rPr>
+      </w:pPr>
+      <w:r>
+        <w:rPr>
+          <w:rStyle w:val="16"/>
+          <w:rFonts w:ascii="Times New Roman" w:hAnsi="Times New Roman" w:cs="Times New Roman"/>
+          <w:sz w:val="26"/>
+          <w:szCs w:val="26"/>
+        </w:rPr>
         <w:t>Notifications and Reminders Implement notifications or email reminders to keep users informed about upcoming bills, approaching budget limits, or irregular spending behavior.</w:t>
       </w:r>
     </w:p>
@@ -2513,6 +2575,15 @@
           <w:szCs w:val="26"/>
         </w:rPr>
       </w:pPr>
+      <w:r>
+        <w:rPr>
+          <w:rStyle w:val="16"/>
+          <w:rFonts w:ascii="Times New Roman" w:hAnsi="Times New Roman" w:cs="Times New Roman"/>
+          <w:sz w:val="26"/>
+          <w:szCs w:val="26"/>
+        </w:rPr>
+        <w:t>Data Backup and Sync Provide a secure data storage system that allows users to sync their expense data across multiple devices. Regularly backup data to prevent any loss or corruption.</w:t>
+      </w:r>
     </w:p>
     <w:p>
       <w:pPr>
@@ -2532,7 +2603,7 @@
           <w:sz w:val="26"/>
           <w:szCs w:val="26"/>
         </w:rPr>
-        <w:t>Data Backup and Sync Provide a secure data storage system that allows users to sync their expense data across multiple devices. Regularly backup data to prevent any loss or corruption.</w:t>
+        <w:t>Data Export Enable users to export their expense data in various formats such as CSV or PDF. This feature allows users to analyze their data offline or import it into other personal finance tools.</w:t>
       </w:r>
     </w:p>
     <w:p>
@@ -2553,7 +2624,7 @@
           <w:sz w:val="26"/>
           <w:szCs w:val="26"/>
         </w:rPr>
-        <w:t>Data Export Enable users to export their expense data in various formats such as CSV or PDF. This feature allows users to analyze their data offline or import it into other personal finance tools.</w:t>
+        <w:t>Security and Privacy Implement proper security measures to protect user data, such as encryption for sensitive information, secure connections (HTTPS), and adherence to privacy regulations.</w:t>
       </w:r>
     </w:p>
     <w:p>
@@ -2574,7 +2645,7 @@
           <w:sz w:val="26"/>
           <w:szCs w:val="26"/>
         </w:rPr>
-        <w:t>Security and Privacy Implement proper security measures to protect user data, such as encryption for sensitive information, secure connections (HTTPS), and adherence to privacy regulations.</w:t>
+        <w:t>Mobile Responsiveness Design the application to be mobile-friendly, ensuring it works well on different screen sizes and devices.</w:t>
       </w:r>
     </w:p>
     <w:p>
@@ -2595,7 +2666,7 @@
           <w:sz w:val="26"/>
           <w:szCs w:val="26"/>
         </w:rPr>
-        <w:t>Mobile Responsiveness Design the application to be mobile-friendly, ensuring it works well on different screen sizes and devices.</w:t>
+        <w:t>User Settings: Provide options for users to customize their preferences, such as currency settings, language preferences, and notification preferences.</w:t>
       </w:r>
     </w:p>
     <w:p>
@@ -2609,36 +2680,6 @@
           <w:szCs w:val="26"/>
         </w:rPr>
       </w:pPr>
-      <w:r>
-        <w:rPr>
-          <w:rStyle w:val="16"/>
-          <w:rFonts w:ascii="Times New Roman" w:hAnsi="Times New Roman" w:cs="Times New Roman"/>
-          <w:sz w:val="26"/>
-          <w:szCs w:val="26"/>
-        </w:rPr>
-        <w:t>User Settings: Provide options for users to customize their preferences, such as currency settings, language preferences, and notification preferences.</w:t>
-      </w:r>
-    </w:p>
-    <w:p>
-      <w:pPr>
-        <w:spacing w:line="360" w:lineRule="auto"/>
-        <w:jc w:val="both"/>
-        <w:rPr>
-          <w:rStyle w:val="16"/>
-          <w:rFonts w:ascii="Times New Roman" w:hAnsi="Times New Roman" w:cs="Times New Roman"/>
-          <w:sz w:val="26"/>
-          <w:szCs w:val="26"/>
-        </w:rPr>
-      </w:pPr>
-      <w:r>
-        <w:rPr>
-          <w:rStyle w:val="16"/>
-          <w:rFonts w:ascii="Times New Roman" w:hAnsi="Times New Roman" w:cs="Times New Roman"/>
-          <w:sz w:val="26"/>
-          <w:szCs w:val="26"/>
-        </w:rPr>
-        <w:t>Collaboration (optional) If the application is intended for team or business use, consider adding collaboration features, such as shared budgets or expense approval workflows.</w:t>
-      </w:r>
     </w:p>
     <w:p>
       <w:pPr>
@@ -2705,7 +2746,23 @@
           <w:sz w:val="26"/>
           <w:szCs w:val="26"/>
         </w:rPr>
-        <w:t>User Needs Identify the target audience for your expense tracker application. Determine their primary needs and pain points when it comes to managing and tracking expenses. Conduct surveys, interviews, or user research to gather insights and understand their preferences.</w:t>
+        <w:t xml:space="preserve">User Needs Identify the </w:t>
+      </w:r>
+      <w:r>
+        <w:rPr>
+          <w:rFonts w:hint="default" w:ascii="Times New Roman" w:hAnsi="Times New Roman" w:eastAsia="Microsoft JhengHei UI" w:cs="Times New Roman"/>
+          <w:sz w:val="26"/>
+          <w:szCs w:val="26"/>
+        </w:rPr>
+        <w:t xml:space="preserve">target </w:t>
+      </w:r>
+      <w:r>
+        <w:rPr>
+          <w:rFonts w:ascii="Times New Roman" w:hAnsi="Times New Roman" w:eastAsia="Times New Roman" w:cs="Times New Roman"/>
+          <w:sz w:val="26"/>
+          <w:szCs w:val="26"/>
+        </w:rPr>
+        <w:t>audience for your expense tracker application. Determine their primary needs and pain points when it comes to managing and tracking expenses. Conduct surveys, interviews, or user research to gather insights and understand their preferences.</w:t>
       </w:r>
     </w:p>
     <w:p>
@@ -2724,7 +2781,24 @@
           <w:sz w:val="26"/>
           <w:szCs w:val="26"/>
         </w:rPr>
-        <w:t>We have identified some other point for this like Market Research, Feature Analysis, Technology Stack, Design and User Experience, Monetization Models, Integration Opportunities, Usability Testing, Regulations and Compliance.</w:t>
+        <w:t>We have identified some other point for this like Market Research, Feature Analysis, Technology Stack, Design and User Experience, Moneti</w:t>
+      </w:r>
+      <w:r>
+        <w:rPr>
+          <w:rFonts w:hint="default" w:ascii="Times New Roman" w:hAnsi="Times New Roman" w:eastAsia="Times New Roman" w:cs="Times New Roman"/>
+          <w:sz w:val="26"/>
+          <w:szCs w:val="26"/>
+          <w:lang w:val="en-IN"/>
+        </w:rPr>
+        <w:t>z</w:t>
+      </w:r>
+      <w:r>
+        <w:rPr>
+          <w:rFonts w:ascii="Times New Roman" w:hAnsi="Times New Roman" w:eastAsia="Times New Roman" w:cs="Times New Roman"/>
+          <w:sz w:val="26"/>
+          <w:szCs w:val="26"/>
+        </w:rPr>
+        <w:t>ation Models, Integration Opportunities, Usability Testing, Regulations and Compliance.</w:t>
       </w:r>
     </w:p>
     <w:p>
@@ -2759,7 +2833,43 @@
           <w:sz w:val="26"/>
           <w:szCs w:val="26"/>
         </w:rPr>
-        <w:t>WHAT IS Expense Tracker?</w:t>
+        <w:t>W</w:t>
+      </w:r>
+      <w:r>
+        <w:rPr>
+          <w:rFonts w:hint="default"/>
+          <w:b/>
+          <w:sz w:val="26"/>
+          <w:szCs w:val="26"/>
+          <w:lang w:val="en-IN"/>
+        </w:rPr>
+        <w:t>hat</w:t>
+      </w:r>
+      <w:r>
+        <w:rPr>
+          <w:b/>
+          <w:sz w:val="26"/>
+          <w:szCs w:val="26"/>
+        </w:rPr>
+        <w:t xml:space="preserve"> I</w:t>
+      </w:r>
+      <w:r>
+        <w:rPr>
+          <w:rFonts w:hint="default"/>
+          <w:b/>
+          <w:sz w:val="26"/>
+          <w:szCs w:val="26"/>
+          <w:lang w:val="en-IN"/>
+        </w:rPr>
+        <w:t>s</w:t>
+      </w:r>
+      <w:r>
+        <w:rPr>
+          <w:b/>
+          <w:sz w:val="26"/>
+          <w:szCs w:val="26"/>
+        </w:rPr>
+        <w:t xml:space="preserve"> Expense Tracker?</w:t>
       </w:r>
     </w:p>
     <w:p>
@@ -2778,7 +2888,41 @@
           <w:sz w:val="26"/>
           <w:szCs w:val="26"/>
         </w:rPr>
-        <w:t>An expense tracker web application is a software application that allows users to track, manage, and analyze their expenses in a digital format. It provides a convenient and centralized platform for individuals or businesses to monitor their spending habits, categorize expenses, set budgets, and generate reports for financial analysis, Expense tracker web apps typically offer the following key features:</w:t>
+        <w:t xml:space="preserve">An </w:t>
+      </w:r>
+      <w:r>
+        <w:rPr>
+          <w:rFonts w:hint="default" w:ascii="Times New Roman" w:hAnsi="Times New Roman" w:eastAsia="Times New Roman" w:cs="Times New Roman"/>
+          <w:sz w:val="26"/>
+          <w:szCs w:val="26"/>
+          <w:lang w:val="en-IN"/>
+        </w:rPr>
+        <w:t>E</w:t>
+      </w:r>
+      <w:r>
+        <w:rPr>
+          <w:rFonts w:ascii="Times New Roman" w:hAnsi="Times New Roman" w:eastAsia="Times New Roman" w:cs="Times New Roman"/>
+          <w:sz w:val="26"/>
+          <w:szCs w:val="26"/>
+        </w:rPr>
+        <w:t xml:space="preserve">xpense </w:t>
+      </w:r>
+      <w:r>
+        <w:rPr>
+          <w:rFonts w:hint="default" w:ascii="Times New Roman" w:hAnsi="Times New Roman" w:eastAsia="Times New Roman" w:cs="Times New Roman"/>
+          <w:sz w:val="26"/>
+          <w:szCs w:val="26"/>
+          <w:lang w:val="en-IN"/>
+        </w:rPr>
+        <w:t>T</w:t>
+      </w:r>
+      <w:r>
+        <w:rPr>
+          <w:rFonts w:ascii="Times New Roman" w:hAnsi="Times New Roman" w:eastAsia="Times New Roman" w:cs="Times New Roman"/>
+          <w:sz w:val="26"/>
+          <w:szCs w:val="26"/>
+        </w:rPr>
+        <w:t>racker web application is a software application that allows users to track, manage, and analyze their expenses in a digital format. It provides a convenient and centralized platform for individuals or businesses to monitor their spending habits, categorize expenses, set budgets, and generate reports for financial analysis, Expense tracker web apps typically offer the following key features:</w:t>
       </w:r>
     </w:p>
     <w:p>
@@ -2808,15 +2952,167 @@
           <w:sz w:val="26"/>
           <w:szCs w:val="26"/>
         </w:rPr>
-        <w:t xml:space="preserve">Expense Entry Users can input their expenses by entering details such as the amount, date, category, description, and payment method, Expense Categorization Expenses can be categorized into different predefined or customizable categories (e.g., food, transportation, utilities) to organize and analyze spending patterns, Budgeting: Users can set budget limits for specific categories or overall spending and receive notifications or alerts when they approach or exceed their set limits, Reporting and </w:t>
-      </w:r>
-      <w:r>
-        <w:rPr>
-          <w:rFonts w:ascii="Times New Roman" w:hAnsi="Times New Roman" w:eastAsia="Times New Roman" w:cs="Times New Roman"/>
+        <w:t xml:space="preserve">Expense Entry </w:t>
+      </w:r>
+      <w:r>
+        <w:rPr>
+          <w:rFonts w:hint="default" w:ascii="Times New Roman" w:hAnsi="Times New Roman" w:eastAsia="Times New Roman" w:cs="Times New Roman"/>
           <w:sz w:val="26"/>
           <w:szCs w:val="26"/>
           <w:lang w:val="en-IN"/>
         </w:rPr>
+        <w:t xml:space="preserve">- </w:t>
+      </w:r>
+      <w:r>
+        <w:rPr>
+          <w:rFonts w:ascii="Times New Roman" w:hAnsi="Times New Roman" w:eastAsia="Times New Roman" w:cs="Times New Roman"/>
+          <w:sz w:val="26"/>
+          <w:szCs w:val="26"/>
+        </w:rPr>
+        <w:t>Users can input their expenses by entering details such as the amount, date, category, description</w:t>
+      </w:r>
+      <w:r>
+        <w:rPr>
+          <w:rFonts w:hint="default" w:ascii="Times New Roman" w:hAnsi="Times New Roman" w:eastAsia="Times New Roman" w:cs="Times New Roman"/>
+          <w:sz w:val="26"/>
+          <w:szCs w:val="26"/>
+          <w:lang w:val="en-IN"/>
+        </w:rPr>
+        <w:t>.</w:t>
+      </w:r>
+      <w:r>
+        <w:rPr>
+          <w:rFonts w:ascii="Times New Roman" w:hAnsi="Times New Roman" w:eastAsia="Times New Roman" w:cs="Times New Roman"/>
+          <w:sz w:val="26"/>
+          <w:szCs w:val="26"/>
+        </w:rPr>
+        <w:t xml:space="preserve"> </w:t>
+      </w:r>
+    </w:p>
+    <w:p>
+      <w:pPr>
+        <w:spacing w:line="360" w:lineRule="auto"/>
+        <w:jc w:val="both"/>
+        <w:rPr>
+          <w:rFonts w:ascii="Times New Roman" w:hAnsi="Times New Roman" w:eastAsia="Times New Roman" w:cs="Times New Roman"/>
+          <w:sz w:val="26"/>
+          <w:szCs w:val="26"/>
+        </w:rPr>
+      </w:pPr>
+      <w:r>
+        <w:rPr>
+          <w:rFonts w:ascii="Times New Roman" w:hAnsi="Times New Roman" w:eastAsia="Times New Roman" w:cs="Times New Roman"/>
+          <w:sz w:val="26"/>
+          <w:szCs w:val="26"/>
+        </w:rPr>
+        <w:t>Expense Categorization</w:t>
+      </w:r>
+      <w:r>
+        <w:rPr>
+          <w:rFonts w:hint="default" w:ascii="Times New Roman" w:hAnsi="Times New Roman" w:eastAsia="Times New Roman" w:cs="Times New Roman"/>
+          <w:sz w:val="26"/>
+          <w:szCs w:val="26"/>
+          <w:lang w:val="en-IN"/>
+        </w:rPr>
+        <w:t xml:space="preserve"> -</w:t>
+      </w:r>
+      <w:r>
+        <w:rPr>
+          <w:rFonts w:ascii="Times New Roman" w:hAnsi="Times New Roman" w:eastAsia="Times New Roman" w:cs="Times New Roman"/>
+          <w:sz w:val="26"/>
+          <w:szCs w:val="26"/>
+        </w:rPr>
+        <w:t xml:space="preserve"> Expenses can be categorized into different predefined or customi</w:t>
+      </w:r>
+      <w:r>
+        <w:rPr>
+          <w:rFonts w:hint="default" w:ascii="Times New Roman" w:hAnsi="Times New Roman" w:eastAsia="Times New Roman" w:cs="Times New Roman"/>
+          <w:sz w:val="26"/>
+          <w:szCs w:val="26"/>
+          <w:lang w:val="en-IN"/>
+        </w:rPr>
+        <w:t>z</w:t>
+      </w:r>
+      <w:r>
+        <w:rPr>
+          <w:rFonts w:ascii="Times New Roman" w:hAnsi="Times New Roman" w:eastAsia="Times New Roman" w:cs="Times New Roman"/>
+          <w:sz w:val="26"/>
+          <w:szCs w:val="26"/>
+        </w:rPr>
+        <w:t xml:space="preserve">able categories (e.g., food, transportation, utilities) to organize and analyze spending patterns, </w:t>
+      </w:r>
+    </w:p>
+    <w:p>
+      <w:pPr>
+        <w:spacing w:line="360" w:lineRule="auto"/>
+        <w:jc w:val="both"/>
+        <w:rPr>
+          <w:rFonts w:hint="default" w:ascii="Times New Roman" w:hAnsi="Times New Roman" w:eastAsia="Times New Roman" w:cs="Times New Roman"/>
+          <w:sz w:val="26"/>
+          <w:szCs w:val="26"/>
+          <w:lang w:val="en-IN"/>
+        </w:rPr>
+      </w:pPr>
+      <w:r>
+        <w:rPr>
+          <w:rFonts w:ascii="Times New Roman" w:hAnsi="Times New Roman" w:eastAsia="Times New Roman" w:cs="Times New Roman"/>
+          <w:sz w:val="26"/>
+          <w:szCs w:val="26"/>
+        </w:rPr>
+        <w:t>Budgeting</w:t>
+      </w:r>
+      <w:r>
+        <w:rPr>
+          <w:rFonts w:hint="default" w:ascii="Times New Roman" w:hAnsi="Times New Roman" w:eastAsia="Times New Roman" w:cs="Times New Roman"/>
+          <w:sz w:val="26"/>
+          <w:szCs w:val="26"/>
+          <w:lang w:val="en-IN"/>
+        </w:rPr>
+        <w:t xml:space="preserve"> -</w:t>
+      </w:r>
+      <w:r>
+        <w:rPr>
+          <w:rFonts w:ascii="Times New Roman" w:hAnsi="Times New Roman" w:eastAsia="Times New Roman" w:cs="Times New Roman"/>
+          <w:sz w:val="26"/>
+          <w:szCs w:val="26"/>
+        </w:rPr>
+        <w:t xml:space="preserve"> Users can set budget limits for specific categories or overall spending and receive notifications or alerts when they approach or exceed their set limits</w:t>
+      </w:r>
+      <w:r>
+        <w:rPr>
+          <w:rFonts w:hint="default" w:ascii="Times New Roman" w:hAnsi="Times New Roman" w:eastAsia="Times New Roman" w:cs="Times New Roman"/>
+          <w:sz w:val="26"/>
+          <w:szCs w:val="26"/>
+          <w:lang w:val="en-IN"/>
+        </w:rPr>
+        <w:t>.</w:t>
+      </w:r>
+    </w:p>
+    <w:p>
+      <w:pPr>
+        <w:spacing w:line="360" w:lineRule="auto"/>
+        <w:jc w:val="both"/>
+        <w:rPr>
+          <w:rFonts w:ascii="Times New Roman" w:hAnsi="Times New Roman" w:eastAsia="Times New Roman" w:cs="Times New Roman"/>
+          <w:sz w:val="26"/>
+          <w:szCs w:val="26"/>
+        </w:rPr>
+      </w:pPr>
+      <w:r>
+        <w:rPr>
+          <w:rFonts w:ascii="Times New Roman" w:hAnsi="Times New Roman" w:eastAsia="Times New Roman" w:cs="Times New Roman"/>
+          <w:sz w:val="26"/>
+          <w:szCs w:val="26"/>
+        </w:rPr>
+        <w:t xml:space="preserve">Reporting and </w:t>
+      </w:r>
+      <w:r>
+        <w:rPr>
+          <w:rFonts w:ascii="Times New Roman" w:hAnsi="Times New Roman" w:eastAsia="Times New Roman" w:cs="Times New Roman"/>
+          <w:sz w:val="26"/>
+          <w:szCs w:val="26"/>
+          <w:lang w:val="en-IN"/>
+        </w:rPr>
         <w:t>Analytic</w:t>
       </w:r>
       <w:r>
@@ -2842,29 +3138,108 @@
         <w:spacing w:line="360" w:lineRule="auto"/>
         <w:jc w:val="both"/>
         <w:rPr>
-          <w:rFonts w:ascii="Times New Roman" w:hAnsi="Times New Roman" w:eastAsia="Times New Roman" w:cs="Times New Roman"/>
-          <w:sz w:val="26"/>
-          <w:szCs w:val="26"/>
-        </w:rPr>
-      </w:pPr>
+          <w:rFonts w:hint="default" w:ascii="Times New Roman" w:hAnsi="Times New Roman" w:eastAsia="Times New Roman" w:cs="Times New Roman"/>
+          <w:sz w:val="26"/>
+          <w:szCs w:val="26"/>
+          <w:lang w:val="en-IN"/>
+        </w:rPr>
+      </w:pPr>
+      <w:r>
+        <w:rPr>
+          <w:rFonts w:ascii="Times New Roman" w:hAnsi="Times New Roman" w:eastAsia="Times New Roman" w:cs="Times New Roman"/>
+          <w:sz w:val="26"/>
+          <w:szCs w:val="26"/>
+        </w:rPr>
+        <w:t>Receipt and Document Management</w:t>
+      </w:r>
+      <w:r>
+        <w:rPr>
+          <w:rFonts w:hint="default" w:ascii="Times New Roman" w:hAnsi="Times New Roman" w:eastAsia="Times New Roman" w:cs="Times New Roman"/>
+          <w:sz w:val="26"/>
+          <w:szCs w:val="26"/>
+          <w:lang w:val="en-IN"/>
+        </w:rPr>
+        <w:t xml:space="preserve"> -</w:t>
+      </w:r>
+      <w:r>
+        <w:rPr>
+          <w:rFonts w:ascii="Times New Roman" w:hAnsi="Times New Roman" w:eastAsia="Times New Roman" w:cs="Times New Roman"/>
+          <w:sz w:val="26"/>
+          <w:szCs w:val="26"/>
+        </w:rPr>
+        <w:t xml:space="preserve"> Some expense tracker apps allow users to upload and attach receipts or relevant documents to individual expenses for record-keeping purposes, Currency Conversion </w:t>
+      </w:r>
+      <w:r>
+        <w:rPr>
+          <w:rFonts w:hint="default" w:ascii="Times New Roman" w:hAnsi="Times New Roman" w:eastAsia="Times New Roman" w:cs="Times New Roman"/>
+          <w:sz w:val="26"/>
+          <w:szCs w:val="26"/>
+          <w:lang w:val="en-IN"/>
+        </w:rPr>
+        <w:t xml:space="preserve">- </w:t>
+      </w:r>
+      <w:r>
+        <w:rPr>
+          <w:rFonts w:ascii="Times New Roman" w:hAnsi="Times New Roman" w:eastAsia="Times New Roman" w:cs="Times New Roman"/>
+          <w:sz w:val="26"/>
+          <w:szCs w:val="26"/>
+        </w:rPr>
+        <w:t>If users deal with multiple currencies, the app may offer currency conversion functionality to help track expenses accurately</w:t>
+      </w:r>
+      <w:r>
+        <w:rPr>
+          <w:rFonts w:hint="default" w:ascii="Times New Roman" w:hAnsi="Times New Roman" w:eastAsia="Times New Roman" w:cs="Times New Roman"/>
+          <w:sz w:val="26"/>
+          <w:szCs w:val="26"/>
+          <w:lang w:val="en-IN"/>
+        </w:rPr>
+        <w:t>.</w:t>
+      </w:r>
     </w:p>
     <w:p>
       <w:pPr>
         <w:spacing w:line="360" w:lineRule="auto"/>
         <w:jc w:val="both"/>
         <w:rPr>
-          <w:rFonts w:ascii="Times New Roman" w:hAnsi="Times New Roman" w:eastAsia="Times New Roman" w:cs="Times New Roman"/>
-          <w:sz w:val="26"/>
-          <w:szCs w:val="26"/>
-        </w:rPr>
-      </w:pPr>
-      <w:r>
-        <w:rPr>
-          <w:rFonts w:ascii="Times New Roman" w:hAnsi="Times New Roman" w:eastAsia="Times New Roman" w:cs="Times New Roman"/>
-          <w:sz w:val="26"/>
-          <w:szCs w:val="26"/>
-        </w:rPr>
-        <w:t xml:space="preserve">Receipt and Document Management Some expense tracker apps allow users to upload and attach receipts or relevant documents to individual expenses for record-keeping purposes, Currency Conversion If users deal with multiple currencies, the app may offer currency conversion functionality to help track expenses accurately, Sync and Backup Users can sync their expense data across multiple devices or platforms, ensuring their information is accessible and up to date. </w:t>
+          <w:rFonts w:hint="default" w:ascii="Times New Roman" w:hAnsi="Times New Roman" w:eastAsia="Times New Roman" w:cs="Times New Roman"/>
+          <w:sz w:val="26"/>
+          <w:szCs w:val="26"/>
+          <w:lang w:val="en-IN"/>
+        </w:rPr>
+      </w:pPr>
+      <w:r>
+        <w:rPr>
+          <w:rFonts w:ascii="Times New Roman" w:hAnsi="Times New Roman" w:eastAsia="Times New Roman" w:cs="Times New Roman"/>
+          <w:sz w:val="26"/>
+          <w:szCs w:val="26"/>
+        </w:rPr>
+        <w:t>Sync and Backup</w:t>
+      </w:r>
+      <w:r>
+        <w:rPr>
+          <w:rFonts w:hint="default" w:ascii="Times New Roman" w:hAnsi="Times New Roman" w:eastAsia="Times New Roman" w:cs="Times New Roman"/>
+          <w:sz w:val="26"/>
+          <w:szCs w:val="26"/>
+          <w:lang w:val="en-IN"/>
+        </w:rPr>
+        <w:t xml:space="preserve"> -</w:t>
+      </w:r>
+      <w:r>
+        <w:rPr>
+          <w:rFonts w:ascii="Times New Roman" w:hAnsi="Times New Roman" w:eastAsia="Times New Roman" w:cs="Times New Roman"/>
+          <w:sz w:val="26"/>
+          <w:szCs w:val="26"/>
+        </w:rPr>
+        <w:t xml:space="preserve"> Users can sync their expense data across multiple devices or platforms, ensuring their information is accessible and up to date. Regular backups of data are performed to prevent loss</w:t>
+      </w:r>
+      <w:r>
+        <w:rPr>
+          <w:rFonts w:hint="default" w:ascii="Times New Roman" w:hAnsi="Times New Roman" w:eastAsia="Times New Roman" w:cs="Times New Roman"/>
+          <w:sz w:val="26"/>
+          <w:szCs w:val="26"/>
+          <w:lang w:val="en-IN"/>
+        </w:rPr>
+        <w:t>.</w:t>
       </w:r>
     </w:p>
     <w:p>
@@ -2872,31 +3247,76 @@
         <w:spacing w:line="360" w:lineRule="auto"/>
         <w:jc w:val="both"/>
         <w:rPr>
-          <w:rFonts w:ascii="Times New Roman" w:hAnsi="Times New Roman" w:eastAsia="Times New Roman" w:cs="Times New Roman"/>
-          <w:sz w:val="26"/>
-          <w:szCs w:val="26"/>
-        </w:rPr>
-      </w:pPr>
+          <w:rFonts w:hint="default" w:ascii="Times New Roman" w:hAnsi="Times New Roman" w:eastAsia="Times New Roman" w:cs="Times New Roman"/>
+          <w:sz w:val="26"/>
+          <w:szCs w:val="26"/>
+          <w:lang w:val="en-IN"/>
+        </w:rPr>
+      </w:pPr>
+      <w:r>
+        <w:rPr>
+          <w:rFonts w:ascii="Times New Roman" w:hAnsi="Times New Roman" w:eastAsia="Times New Roman" w:cs="Times New Roman"/>
+          <w:sz w:val="26"/>
+          <w:szCs w:val="26"/>
+        </w:rPr>
+        <w:t xml:space="preserve">Notifications and Reminders </w:t>
+      </w:r>
+      <w:r>
+        <w:rPr>
+          <w:rFonts w:hint="default" w:ascii="Times New Roman" w:hAnsi="Times New Roman" w:eastAsia="Times New Roman" w:cs="Times New Roman"/>
+          <w:sz w:val="26"/>
+          <w:szCs w:val="26"/>
+          <w:lang w:val="en-IN"/>
+        </w:rPr>
+        <w:t xml:space="preserve">- </w:t>
+      </w:r>
+      <w:r>
+        <w:rPr>
+          <w:rFonts w:ascii="Times New Roman" w:hAnsi="Times New Roman" w:eastAsia="Times New Roman" w:cs="Times New Roman"/>
+          <w:sz w:val="26"/>
+          <w:szCs w:val="26"/>
+        </w:rPr>
+        <w:t>Users may receive reminders about upcoming bills, payment due dates, or irregular spending patterns to stay on top of their finances</w:t>
+      </w:r>
+      <w:r>
+        <w:rPr>
+          <w:rFonts w:hint="default" w:ascii="Times New Roman" w:hAnsi="Times New Roman" w:eastAsia="Times New Roman" w:cs="Times New Roman"/>
+          <w:sz w:val="26"/>
+          <w:szCs w:val="26"/>
+          <w:lang w:val="en-IN"/>
+        </w:rPr>
+        <w:t>.</w:t>
+      </w:r>
     </w:p>
     <w:p>
       <w:pPr>
         <w:spacing w:line="360" w:lineRule="auto"/>
         <w:jc w:val="both"/>
         <w:rPr>
-          <w:rStyle w:val="11"/>
-          <w:rFonts w:ascii="Times New Roman" w:hAnsi="Times New Roman" w:eastAsia="Times New Roman" w:cs="Times New Roman"/>
-          <w:sz w:val="26"/>
-          <w:szCs w:val="26"/>
-        </w:rPr>
-      </w:pPr>
-      <w:r>
-        <w:rPr>
-          <w:rFonts w:ascii="Times New Roman" w:hAnsi="Times New Roman" w:eastAsia="Times New Roman" w:cs="Times New Roman"/>
-          <w:sz w:val="26"/>
-          <w:szCs w:val="26"/>
-        </w:rPr>
-        <w:t>Regular backups of data are performed to prevent loss, Notifications and Reminders Users may receive reminders about upcoming bills, payment due dates, or irregular spending patterns to stay on top of their finances, Security and Privacy Expense tracker web apps implement security measures such as encryption, secure connections (HTTPS), and data privacy policies to protect user information. Integration with Financial Services: Some apps offer integration with banks, credit cards, or financial institutions, allowing users to automatically import transactions and reconcile them with their expenses, Mobile Accessibility Many expense tracker web apps are mobile-responsive or offer dedicated mobile apps, enabling users to track their expenses on the go.</w:t>
-      </w:r>
+          <w:rFonts w:ascii="Times New Roman" w:hAnsi="Times New Roman" w:eastAsia="Times New Roman" w:cs="Times New Roman"/>
+          <w:sz w:val="26"/>
+          <w:szCs w:val="26"/>
+        </w:rPr>
+      </w:pPr>
+      <w:r>
+        <w:rPr>
+          <w:rFonts w:ascii="Times New Roman" w:hAnsi="Times New Roman" w:eastAsia="Times New Roman" w:cs="Times New Roman"/>
+          <w:sz w:val="26"/>
+          <w:szCs w:val="26"/>
+        </w:rPr>
+        <w:t>Security and Privacy Expense tracker web apps implement security measures such as encryption, secure connections (HTTPS), and data privacy policies to protect user information. Integration with Financial Services: Some apps offer integration with banks, credit cards, or financial institutions, allowing users to automatically import transactions and reconcile them with their expenses, Mobile Accessibility Many expense tracker web apps are mobile-responsive or offer dedicated mobile apps, enabling users to track their expenses on the go.</w:t>
+      </w:r>
+    </w:p>
+    <w:p>
+      <w:pPr>
+        <w:spacing w:line="360" w:lineRule="auto"/>
+        <w:jc w:val="both"/>
+        <w:rPr>
+          <w:rFonts w:ascii="Times New Roman" w:hAnsi="Times New Roman" w:eastAsia="Times New Roman" w:cs="Times New Roman"/>
+          <w:sz w:val="26"/>
+          <w:szCs w:val="26"/>
+        </w:rPr>
+      </w:pPr>
     </w:p>
     <w:p>
       <w:pPr>
@@ -2930,6 +3350,7 @@
       <w:pPr>
         <w:pStyle w:val="13"/>
         <w:spacing w:line="360" w:lineRule="auto"/>
+        <w:ind w:left="0" w:leftChars="0" w:firstLine="0" w:firstLineChars="0"/>
         <w:jc w:val="both"/>
         <w:rPr>
           <w:rStyle w:val="16"/>
@@ -2952,6 +3373,7 @@
       <w:pPr>
         <w:pStyle w:val="13"/>
         <w:spacing w:line="360" w:lineRule="auto"/>
+        <w:ind w:left="0" w:leftChars="0" w:firstLine="0" w:firstLineChars="0"/>
         <w:jc w:val="both"/>
         <w:rPr>
           <w:rStyle w:val="11"/>
@@ -3071,7 +3493,24 @@
           <w:sz w:val="26"/>
           <w:szCs w:val="26"/>
         </w:rPr>
-        <w:t>Expense Categorization Users can categorize expenses into predefined or customizable categories for better organization and analysis.</w:t>
+        <w:t>Expense Categorization</w:t>
+      </w:r>
+      <w:r>
+        <w:rPr>
+          <w:rFonts w:hint="default" w:ascii="Times New Roman" w:hAnsi="Times New Roman" w:eastAsia="Times New Roman" w:cs="Times New Roman"/>
+          <w:sz w:val="26"/>
+          <w:szCs w:val="26"/>
+          <w:lang w:val="en-IN"/>
+        </w:rPr>
+        <w:t xml:space="preserve"> - </w:t>
+      </w:r>
+      <w:r>
+        <w:rPr>
+          <w:rFonts w:ascii="Times New Roman" w:hAnsi="Times New Roman" w:eastAsia="Times New Roman" w:cs="Times New Roman"/>
+          <w:sz w:val="26"/>
+          <w:szCs w:val="26"/>
+        </w:rPr>
+        <w:t>Users can categorize expenses into predefined or customizable categories for better organization and analysis.</w:t>
       </w:r>
     </w:p>
     <w:p>
@@ -3095,7 +3534,24 @@
           <w:sz w:val="26"/>
           <w:szCs w:val="26"/>
         </w:rPr>
-        <w:t>Expense Editing and Deletion Users should have the ability to edit or delete previously entered expenses.</w:t>
+        <w:t xml:space="preserve">Expense Editing and Deletion </w:t>
+      </w:r>
+      <w:r>
+        <w:rPr>
+          <w:rFonts w:hint="default" w:ascii="Times New Roman" w:hAnsi="Times New Roman" w:eastAsia="Times New Roman" w:cs="Times New Roman"/>
+          <w:sz w:val="26"/>
+          <w:szCs w:val="26"/>
+          <w:lang w:val="en-IN"/>
+        </w:rPr>
+        <w:t xml:space="preserve">- </w:t>
+      </w:r>
+      <w:r>
+        <w:rPr>
+          <w:rFonts w:ascii="Times New Roman" w:hAnsi="Times New Roman" w:eastAsia="Times New Roman" w:cs="Times New Roman"/>
+          <w:sz w:val="26"/>
+          <w:szCs w:val="26"/>
+        </w:rPr>
+        <w:t>Users should have the ability to edit or delete previously entered expenses.</w:t>
       </w:r>
     </w:p>
     <w:p>
@@ -3119,7 +3575,24 @@
           <w:sz w:val="26"/>
           <w:szCs w:val="26"/>
         </w:rPr>
-        <w:t>Expense Search and Filtering Users can search for specific expenses based on criteria such as date, category, or description.</w:t>
+        <w:t>Expense Search and Filtering</w:t>
+      </w:r>
+      <w:r>
+        <w:rPr>
+          <w:rFonts w:hint="default" w:ascii="Times New Roman" w:hAnsi="Times New Roman" w:eastAsia="Times New Roman" w:cs="Times New Roman"/>
+          <w:sz w:val="26"/>
+          <w:szCs w:val="26"/>
+          <w:lang w:val="en-IN"/>
+        </w:rPr>
+        <w:t xml:space="preserve"> -</w:t>
+      </w:r>
+      <w:r>
+        <w:rPr>
+          <w:rFonts w:ascii="Times New Roman" w:hAnsi="Times New Roman" w:eastAsia="Times New Roman" w:cs="Times New Roman"/>
+          <w:sz w:val="26"/>
+          <w:szCs w:val="26"/>
+        </w:rPr>
+        <w:t xml:space="preserve"> Users can search for specific expenses based on criteria such as date, category, or description.</w:t>
       </w:r>
     </w:p>
     <w:p>
@@ -3143,7 +3616,24 @@
           <w:sz w:val="26"/>
           <w:szCs w:val="26"/>
         </w:rPr>
-        <w:t>Receipt and Document Management Users can upload and attach receipts or documents related to their expenses.</w:t>
+        <w:t>Receipt and Document Management</w:t>
+      </w:r>
+      <w:r>
+        <w:rPr>
+          <w:rFonts w:hint="default" w:ascii="Times New Roman" w:hAnsi="Times New Roman" w:eastAsia="Times New Roman" w:cs="Times New Roman"/>
+          <w:sz w:val="26"/>
+          <w:szCs w:val="26"/>
+          <w:lang w:val="en-IN"/>
+        </w:rPr>
+        <w:t xml:space="preserve"> -</w:t>
+      </w:r>
+      <w:r>
+        <w:rPr>
+          <w:rFonts w:ascii="Times New Roman" w:hAnsi="Times New Roman" w:eastAsia="Times New Roman" w:cs="Times New Roman"/>
+          <w:sz w:val="26"/>
+          <w:szCs w:val="26"/>
+        </w:rPr>
+        <w:t xml:space="preserve"> Users can upload and attach receipts or documents related to their expenses.</w:t>
       </w:r>
     </w:p>
     <w:p>
@@ -3169,6 +3659,23 @@
         </w:rPr>
         <w:t>It's important to note that the scope can be expanded or customized based on the target audience, business requirements.</w:t>
       </w:r>
+    </w:p>
+    <w:p>
+      <w:pPr>
+        <w:pStyle w:val="13"/>
+        <w:numPr>
+          <w:ilvl w:val="0"/>
+          <w:numId w:val="0"/>
+        </w:numPr>
+        <w:spacing w:after="0" w:line="360" w:lineRule="auto"/>
+        <w:ind w:left="360" w:leftChars="0"/>
+        <w:jc w:val="both"/>
+        <w:rPr>
+          <w:rFonts w:ascii="Times New Roman" w:hAnsi="Times New Roman" w:eastAsia="Times New Roman" w:cs="Times New Roman"/>
+          <w:sz w:val="26"/>
+          <w:szCs w:val="26"/>
+        </w:rPr>
+      </w:pPr>
     </w:p>
     <w:p>
       <w:pPr>
@@ -3211,7 +3718,7 @@
       <w:pPr>
         <w:pStyle w:val="13"/>
         <w:spacing w:after="0" w:line="360" w:lineRule="auto"/>
-        <w:ind w:left="780"/>
+        <w:ind w:left="0" w:leftChars="0" w:firstLine="0" w:firstLineChars="0"/>
         <w:jc w:val="both"/>
         <w:rPr>
           <w:rFonts w:ascii="Times New Roman" w:hAnsi="Times New Roman" w:eastAsia="Times New Roman" w:cs="Times New Roman"/>
@@ -3249,7 +3756,24 @@
           <w:sz w:val="26"/>
           <w:szCs w:val="26"/>
         </w:rPr>
-        <w:t>Manual Data Entry Expense tracker apps rely on users manually entering their expenses, which can be time-consuming and prone to errors. Users may forget to record certain expenses or find the process tedious, leading to incomplete or inaccurate data.</w:t>
+        <w:t>Manual Data Entry</w:t>
+      </w:r>
+      <w:r>
+        <w:rPr>
+          <w:rFonts w:hint="default" w:ascii="Times New Roman" w:hAnsi="Times New Roman" w:eastAsia="Times New Roman" w:cs="Times New Roman"/>
+          <w:sz w:val="26"/>
+          <w:szCs w:val="26"/>
+          <w:lang w:val="en-IN"/>
+        </w:rPr>
+        <w:t xml:space="preserve"> -</w:t>
+      </w:r>
+      <w:r>
+        <w:rPr>
+          <w:rFonts w:ascii="Times New Roman" w:hAnsi="Times New Roman" w:eastAsia="Times New Roman" w:cs="Times New Roman"/>
+          <w:sz w:val="26"/>
+          <w:szCs w:val="26"/>
+        </w:rPr>
+        <w:t xml:space="preserve"> Expense tracker apps rely on users manually entering their expenses, which can be time-consuming and prone to errors. Users may forget to record certain expenses or find the process tedious, leading to incomplete or inaccurate data.</w:t>
       </w:r>
     </w:p>
     <w:p>
@@ -3273,7 +3797,41 @@
           <w:sz w:val="26"/>
           <w:szCs w:val="26"/>
         </w:rPr>
-        <w:t>Dependency on User Discipline The effectiveness of an expense tracker web app relies on the user's discipline and consistency in entering and categorizing expenses. If users fail to regularly update their expense data, the app's insights and reports may be incomplete or unreliable.</w:t>
+        <w:t xml:space="preserve">Dependency on User Discipline </w:t>
+      </w:r>
+      <w:r>
+        <w:rPr>
+          <w:rFonts w:hint="default" w:ascii="Times New Roman" w:hAnsi="Times New Roman" w:eastAsia="Times New Roman" w:cs="Times New Roman"/>
+          <w:sz w:val="26"/>
+          <w:szCs w:val="26"/>
+          <w:lang w:val="en-IN"/>
+        </w:rPr>
+        <w:t xml:space="preserve">- </w:t>
+      </w:r>
+      <w:r>
+        <w:rPr>
+          <w:rFonts w:ascii="Times New Roman" w:hAnsi="Times New Roman" w:eastAsia="Times New Roman" w:cs="Times New Roman"/>
+          <w:sz w:val="26"/>
+          <w:szCs w:val="26"/>
+        </w:rPr>
+        <w:t>The effectiveness of an expense tracker web app relies on the user's discipline and consistency in entering and categorizing expenses. If users fail to regularly update their expense data, the apps</w:t>
+      </w:r>
+      <w:r>
+        <w:rPr>
+          <w:rFonts w:hint="default" w:ascii="Times New Roman" w:hAnsi="Times New Roman" w:eastAsia="Times New Roman" w:cs="Times New Roman"/>
+          <w:sz w:val="26"/>
+          <w:szCs w:val="26"/>
+          <w:lang w:val="en-IN"/>
+        </w:rPr>
+        <w:t>’</w:t>
+      </w:r>
+      <w:r>
+        <w:rPr>
+          <w:rFonts w:ascii="Times New Roman" w:hAnsi="Times New Roman" w:eastAsia="Times New Roman" w:cs="Times New Roman"/>
+          <w:sz w:val="26"/>
+          <w:szCs w:val="26"/>
+        </w:rPr>
+        <w:t xml:space="preserve"> insights and reports may be incomplete or unreliable.</w:t>
       </w:r>
     </w:p>
     <w:p>
@@ -3297,7 +3855,24 @@
           <w:sz w:val="26"/>
           <w:szCs w:val="26"/>
         </w:rPr>
-        <w:t>Limited Integration Expense tracker apps may have limitations in integrating with financial institutions, banks, or credit cards. While some apps offer integration capabilities, not all financial institutions or countries may be supported, limiting the automatic import and synchronization of transactions.</w:t>
+        <w:t>Limited Integration</w:t>
+      </w:r>
+      <w:r>
+        <w:rPr>
+          <w:rFonts w:hint="default" w:ascii="Times New Roman" w:hAnsi="Times New Roman" w:eastAsia="Times New Roman" w:cs="Times New Roman"/>
+          <w:sz w:val="26"/>
+          <w:szCs w:val="26"/>
+          <w:lang w:val="en-IN"/>
+        </w:rPr>
+        <w:t xml:space="preserve"> -</w:t>
+      </w:r>
+      <w:r>
+        <w:rPr>
+          <w:rFonts w:ascii="Times New Roman" w:hAnsi="Times New Roman" w:eastAsia="Times New Roman" w:cs="Times New Roman"/>
+          <w:sz w:val="26"/>
+          <w:szCs w:val="26"/>
+        </w:rPr>
+        <w:t xml:space="preserve"> Expense tracker apps may have limitations in integrating with financial institutions, banks, or credit cards. While some apps offer integration capabilities, not all financial institutions or countries may be supported, limiting the automatic import and synchronization of transactions.</w:t>
       </w:r>
     </w:p>
     <w:p>
@@ -3321,7 +3896,24 @@
           <w:sz w:val="26"/>
           <w:szCs w:val="26"/>
         </w:rPr>
-        <w:t>Security Concerns Storing financial data in an expense tracker app carries potential security risks. It's crucial to implement robust security measures to protect user information, such as encryption, secure connections, and following best practices for data storage and access control.</w:t>
+        <w:t xml:space="preserve">Security Concerns </w:t>
+      </w:r>
+      <w:r>
+        <w:rPr>
+          <w:rFonts w:hint="default" w:ascii="Times New Roman" w:hAnsi="Times New Roman" w:eastAsia="Times New Roman" w:cs="Times New Roman"/>
+          <w:sz w:val="26"/>
+          <w:szCs w:val="26"/>
+          <w:lang w:val="en-IN"/>
+        </w:rPr>
+        <w:t xml:space="preserve">- </w:t>
+      </w:r>
+      <w:r>
+        <w:rPr>
+          <w:rFonts w:ascii="Times New Roman" w:hAnsi="Times New Roman" w:eastAsia="Times New Roman" w:cs="Times New Roman"/>
+          <w:sz w:val="26"/>
+          <w:szCs w:val="26"/>
+        </w:rPr>
+        <w:t>Storing financial data in an expense tracker app carries potential security risks. It's crucial to implement robust security measures to protect user information, such as encryption, secure connections, and following best practices for data storage and access control.</w:t>
       </w:r>
     </w:p>
     <w:p>
@@ -3345,7 +3937,24 @@
           <w:sz w:val="26"/>
           <w:szCs w:val="26"/>
         </w:rPr>
-        <w:t>Lack of Real-Time Data Expense tracker apps typically rely on manual entry and periodic data synchronization. As a result, real-time updates may not be available, and users may not have an immediate view of their current financial situation.</w:t>
+        <w:t>Lack of Real-Time Data</w:t>
+      </w:r>
+      <w:r>
+        <w:rPr>
+          <w:rFonts w:hint="default" w:ascii="Times New Roman" w:hAnsi="Times New Roman" w:eastAsia="Times New Roman" w:cs="Times New Roman"/>
+          <w:sz w:val="26"/>
+          <w:szCs w:val="26"/>
+          <w:lang w:val="en-IN"/>
+        </w:rPr>
+        <w:t xml:space="preserve"> -</w:t>
+      </w:r>
+      <w:r>
+        <w:rPr>
+          <w:rFonts w:ascii="Times New Roman" w:hAnsi="Times New Roman" w:eastAsia="Times New Roman" w:cs="Times New Roman"/>
+          <w:sz w:val="26"/>
+          <w:szCs w:val="26"/>
+        </w:rPr>
+        <w:t xml:space="preserve"> Expense tracker apps typically rely on manual entry and periodic data synchronization. As a result, real-time updates may not be available, and users may not have an immediate view of their current financial situation.</w:t>
       </w:r>
     </w:p>
     <w:p>
@@ -3369,7 +3978,24 @@
           <w:sz w:val="26"/>
           <w:szCs w:val="26"/>
         </w:rPr>
-        <w:t>Limited Financial Analysis While expense tracker apps provide basic reporting and analysis features, they may not offer advanced financial analysis tools or comprehensive insights into investment strategies, tax planning, or long-term financial goals. Users may need to rely on additional tools or consult financial professionals for in-depth financial planning.</w:t>
+        <w:t xml:space="preserve">Limited Financial Analysis </w:t>
+      </w:r>
+      <w:r>
+        <w:rPr>
+          <w:rFonts w:hint="default" w:ascii="Times New Roman" w:hAnsi="Times New Roman" w:eastAsia="Times New Roman" w:cs="Times New Roman"/>
+          <w:sz w:val="26"/>
+          <w:szCs w:val="26"/>
+          <w:lang w:val="en-IN"/>
+        </w:rPr>
+        <w:t xml:space="preserve">- </w:t>
+      </w:r>
+      <w:r>
+        <w:rPr>
+          <w:rFonts w:ascii="Times New Roman" w:hAnsi="Times New Roman" w:eastAsia="Times New Roman" w:cs="Times New Roman"/>
+          <w:sz w:val="26"/>
+          <w:szCs w:val="26"/>
+        </w:rPr>
+        <w:t>While expense tracker apps provide basic reporting and analysis features, they may not offer advanced financial analysis tools or comprehensive insights into investment strategies, tax planning, or long-term financial goals. Users may need to rely on additional tools or consult financial professionals for in-depth financial planning.</w:t>
       </w:r>
     </w:p>
     <w:p>
@@ -3393,7 +4019,41 @@
           <w:sz w:val="26"/>
           <w:szCs w:val="26"/>
         </w:rPr>
-        <w:t>User Learning Curve Depending on the complexity and user interface of the app, users may require some time to understand the features and functionality, leading to a learning curve before they can fully utilize the app's capabilities.</w:t>
+        <w:t>User Learning Curve</w:t>
+      </w:r>
+      <w:r>
+        <w:rPr>
+          <w:rFonts w:hint="default" w:ascii="Times New Roman" w:hAnsi="Times New Roman" w:eastAsia="Times New Roman" w:cs="Times New Roman"/>
+          <w:sz w:val="26"/>
+          <w:szCs w:val="26"/>
+          <w:lang w:val="en-IN"/>
+        </w:rPr>
+        <w:t xml:space="preserve"> -</w:t>
+      </w:r>
+      <w:r>
+        <w:rPr>
+          <w:rFonts w:ascii="Times New Roman" w:hAnsi="Times New Roman" w:eastAsia="Times New Roman" w:cs="Times New Roman"/>
+          <w:sz w:val="26"/>
+          <w:szCs w:val="26"/>
+        </w:rPr>
+        <w:t xml:space="preserve"> Depending on the complexity and user interface of the app, users may require some time to understand the features and functionality, leading to a learning curve before they can fully utilize the apps</w:t>
+      </w:r>
+      <w:r>
+        <w:rPr>
+          <w:rFonts w:hint="default" w:ascii="Times New Roman" w:hAnsi="Times New Roman" w:eastAsia="Times New Roman" w:cs="Times New Roman"/>
+          <w:sz w:val="26"/>
+          <w:szCs w:val="26"/>
+          <w:lang w:val="en-IN"/>
+        </w:rPr>
+        <w:t>’</w:t>
+      </w:r>
+      <w:r>
+        <w:rPr>
+          <w:rFonts w:ascii="Times New Roman" w:hAnsi="Times New Roman" w:eastAsia="Times New Roman" w:cs="Times New Roman"/>
+          <w:sz w:val="26"/>
+          <w:szCs w:val="26"/>
+        </w:rPr>
+        <w:t xml:space="preserve"> capabilities.</w:t>
       </w:r>
     </w:p>
     <w:p>
@@ -3417,7 +4077,24 @@
           <w:sz w:val="26"/>
           <w:szCs w:val="26"/>
         </w:rPr>
-        <w:t xml:space="preserve">Platform Dependency Expense tracker web apps may be designed for specific web browsers or operating systems, limiting accessibility for users who prefer different platforms or devices. </w:t>
+        <w:t>Platform Dependency</w:t>
+      </w:r>
+      <w:r>
+        <w:rPr>
+          <w:rFonts w:hint="default" w:ascii="Times New Roman" w:hAnsi="Times New Roman" w:eastAsia="Times New Roman" w:cs="Times New Roman"/>
+          <w:sz w:val="26"/>
+          <w:szCs w:val="26"/>
+          <w:lang w:val="en-IN"/>
+        </w:rPr>
+        <w:t xml:space="preserve"> -</w:t>
+      </w:r>
+      <w:r>
+        <w:rPr>
+          <w:rFonts w:ascii="Times New Roman" w:hAnsi="Times New Roman" w:eastAsia="Times New Roman" w:cs="Times New Roman"/>
+          <w:sz w:val="26"/>
+          <w:szCs w:val="26"/>
+        </w:rPr>
+        <w:t xml:space="preserve"> Expense tracker web apps may be designed for specific web browsers or operating systems, limiting accessibility for users who prefer different platforms or devices. </w:t>
       </w:r>
       <w:r>
         <w:rPr>
@@ -3776,18 +4453,37 @@
               <w:spacing w:after="0" w:line="360" w:lineRule="auto"/>
               <w:jc w:val="center"/>
               <w:rPr>
-                <w:rFonts w:ascii="Times New Roman" w:hAnsi="Times New Roman" w:cs="Times New Roman"/>
+                <w:rFonts w:hint="default" w:ascii="Times New Roman" w:hAnsi="Times New Roman" w:cs="Times New Roman"/>
                 <w:sz w:val="26"/>
                 <w:szCs w:val="26"/>
+                <w:lang w:val="en-IN"/>
               </w:rPr>
             </w:pPr>
             <w:r>
               <w:rPr>
-                <w:rFonts w:ascii="Times New Roman" w:hAnsi="Times New Roman" w:cs="Times New Roman"/>
+                <w:rFonts w:hint="default" w:ascii="Times New Roman" w:hAnsi="Times New Roman" w:cs="Times New Roman"/>
                 <w:sz w:val="26"/>
                 <w:szCs w:val="26"/>
-              </w:rPr>
-              <w:t>2.4 GHz Processor speed</w:t>
+                <w:lang w:val="en-IN"/>
+              </w:rPr>
+              <w:t>1</w:t>
+            </w:r>
+            <w:r>
+              <w:rPr>
+                <w:rFonts w:ascii="Times New Roman" w:hAnsi="Times New Roman" w:cs="Times New Roman"/>
+                <w:sz w:val="26"/>
+                <w:szCs w:val="26"/>
+              </w:rPr>
+              <w:t xml:space="preserve"> GHz </w:t>
+            </w:r>
+            <w:r>
+              <w:rPr>
+                <w:rFonts w:hint="default" w:ascii="Times New Roman" w:hAnsi="Times New Roman" w:cs="Times New Roman"/>
+                <w:sz w:val="26"/>
+                <w:szCs w:val="26"/>
+                <w:lang w:val="en-IN"/>
+              </w:rPr>
+              <w:t>or faster</w:t>
             </w:r>
           </w:p>
         </w:tc>
@@ -3879,11 +4575,20 @@
             </w:pPr>
             <w:r>
               <w:rPr>
-                <w:rFonts w:ascii="Times New Roman" w:hAnsi="Times New Roman" w:cs="Times New Roman"/>
+                <w:rFonts w:hint="default" w:ascii="Times New Roman" w:hAnsi="Times New Roman" w:cs="Times New Roman"/>
                 <w:sz w:val="26"/>
                 <w:szCs w:val="26"/>
-              </w:rPr>
-              <w:t>2 GB RAM</w:t>
+                <w:lang w:val="en-IN"/>
+              </w:rPr>
+              <w:t>4</w:t>
+            </w:r>
+            <w:r>
+              <w:rPr>
+                <w:rFonts w:ascii="Times New Roman" w:hAnsi="Times New Roman" w:cs="Times New Roman"/>
+                <w:sz w:val="26"/>
+                <w:szCs w:val="26"/>
+              </w:rPr>
+              <w:t xml:space="preserve"> GB RAM</w:t>
             </w:r>
           </w:p>
         </w:tc>
@@ -3975,11 +4680,20 @@
             </w:pPr>
             <w:r>
               <w:rPr>
-                <w:rFonts w:ascii="Times New Roman" w:hAnsi="Times New Roman" w:cs="Times New Roman"/>
+                <w:rFonts w:hint="default" w:ascii="Times New Roman" w:hAnsi="Times New Roman" w:cs="Times New Roman"/>
                 <w:sz w:val="26"/>
                 <w:szCs w:val="26"/>
-              </w:rPr>
-              <w:t>500 GB</w:t>
+                <w:lang w:val="en-IN"/>
+              </w:rPr>
+              <w:t>128</w:t>
+            </w:r>
+            <w:r>
+              <w:rPr>
+                <w:rFonts w:ascii="Times New Roman" w:hAnsi="Times New Roman" w:cs="Times New Roman"/>
+                <w:sz w:val="26"/>
+                <w:szCs w:val="26"/>
+              </w:rPr>
+              <w:t xml:space="preserve"> GB</w:t>
             </w:r>
           </w:p>
         </w:tc>
@@ -4842,19 +5556,2032 @@
           <w:szCs w:val="24"/>
         </w:rPr>
       </w:pPr>
+    </w:p>
+    <w:p>
+      <w:pPr>
+        <w:spacing w:line="360" w:lineRule="auto"/>
+        <w:rPr>
+          <w:rStyle w:val="11"/>
+          <w:rFonts w:ascii="Times New Roman" w:hAnsi="Times New Roman" w:cs="Times New Roman"/>
+          <w:sz w:val="28"/>
+          <w:szCs w:val="26"/>
+        </w:rPr>
+      </w:pPr>
+    </w:p>
+    <w:p>
+      <w:pPr>
+        <w:pStyle w:val="13"/>
+        <w:numPr>
+          <w:ilvl w:val="1"/>
+          <w:numId w:val="11"/>
+        </w:numPr>
+        <w:spacing w:line="360" w:lineRule="auto"/>
+        <w:jc w:val="center"/>
+        <w:rPr>
+          <w:rStyle w:val="11"/>
+          <w:rFonts w:ascii="Times New Roman" w:hAnsi="Times New Roman" w:cs="Times New Roman"/>
+          <w:sz w:val="28"/>
+          <w:szCs w:val="26"/>
+        </w:rPr>
+      </w:pPr>
+      <w:r>
+        <w:rPr>
+          <w:rStyle w:val="11"/>
+          <w:rFonts w:ascii="Times New Roman" w:hAnsi="Times New Roman" w:cs="Times New Roman"/>
+          <w:b/>
+          <w:sz w:val="28"/>
+          <w:szCs w:val="26"/>
+        </w:rPr>
+        <w:t xml:space="preserve"> TECHNOLOGY USED</w:t>
+      </w:r>
+    </w:p>
+    <w:p>
+      <w:pPr>
+        <w:spacing w:line="360" w:lineRule="auto"/>
+        <w:rPr>
+          <w:rStyle w:val="11"/>
+          <w:rFonts w:ascii="Times New Roman" w:hAnsi="Times New Roman" w:cs="Times New Roman"/>
+          <w:sz w:val="26"/>
+          <w:szCs w:val="26"/>
+        </w:rPr>
+      </w:pPr>
+    </w:p>
+    <w:p>
+      <w:pPr>
+        <w:pStyle w:val="13"/>
+        <w:numPr>
+          <w:ilvl w:val="2"/>
+          <w:numId w:val="11"/>
+        </w:numPr>
+        <w:spacing w:line="360" w:lineRule="auto"/>
+        <w:jc w:val="center"/>
+        <w:rPr>
+          <w:rStyle w:val="11"/>
+          <w:rFonts w:ascii="Times New Roman" w:hAnsi="Times New Roman" w:cs="Times New Roman"/>
+          <w:sz w:val="26"/>
+          <w:szCs w:val="26"/>
+        </w:rPr>
+      </w:pPr>
+      <w:r>
+        <w:rPr>
+          <w:rStyle w:val="11"/>
+          <w:rFonts w:ascii="Times New Roman" w:hAnsi="Times New Roman" w:cs="Times New Roman"/>
+          <w:b/>
+          <w:sz w:val="26"/>
+          <w:szCs w:val="26"/>
+        </w:rPr>
+        <w:t>HTML</w:t>
+      </w:r>
+    </w:p>
+    <w:p>
+      <w:pPr>
+        <w:spacing w:line="360" w:lineRule="auto"/>
+        <w:jc w:val="both"/>
+        <w:rPr>
+          <w:rStyle w:val="16"/>
+          <w:rFonts w:ascii="Times New Roman" w:hAnsi="Times New Roman" w:cs="Times New Roman"/>
+          <w:sz w:val="26"/>
+          <w:szCs w:val="26"/>
+        </w:rPr>
+      </w:pPr>
+      <w:r>
+        <w:rPr>
+          <w:rStyle w:val="11"/>
+          <w:rFonts w:ascii="Times New Roman" w:hAnsi="Times New Roman" w:cs="Times New Roman"/>
+          <w:sz w:val="26"/>
+          <w:szCs w:val="26"/>
+        </w:rPr>
+        <w:t>Hyper Text Markup Language is used to create the main structure of a web</w:t>
+      </w:r>
+      <w:r>
+        <w:rPr>
+          <w:rStyle w:val="11"/>
+          <w:rFonts w:hint="default" w:ascii="Times New Roman" w:hAnsi="Times New Roman" w:cs="Times New Roman"/>
+          <w:sz w:val="26"/>
+          <w:szCs w:val="26"/>
+          <w:lang w:val="en-IN"/>
+        </w:rPr>
+        <w:t xml:space="preserve"> </w:t>
+      </w:r>
+      <w:r>
+        <w:rPr>
+          <w:rStyle w:val="11"/>
+          <w:rFonts w:ascii="Times New Roman" w:hAnsi="Times New Roman" w:cs="Times New Roman"/>
+          <w:sz w:val="26"/>
+          <w:szCs w:val="26"/>
+        </w:rPr>
+        <w:t>page,</w:t>
+      </w:r>
+      <w:r>
+        <w:rPr>
+          <w:rFonts w:ascii="Times New Roman" w:hAnsi="Times New Roman" w:cs="Times New Roman"/>
+          <w:sz w:val="26"/>
+          <w:szCs w:val="26"/>
+        </w:rPr>
+        <w:br w:type="textWrapping"/>
+      </w:r>
+      <w:r>
+        <w:rPr>
+          <w:rStyle w:val="11"/>
+          <w:rFonts w:ascii="Times New Roman" w:hAnsi="Times New Roman" w:cs="Times New Roman"/>
+          <w:sz w:val="26"/>
+          <w:szCs w:val="26"/>
+        </w:rPr>
+        <w:t xml:space="preserve">which outlines the important components in the </w:t>
+      </w:r>
+      <w:r>
+        <w:rPr>
+          <w:rStyle w:val="11"/>
+          <w:rFonts w:ascii="Times New Roman" w:hAnsi="Times New Roman" w:cs="Times New Roman"/>
+          <w:sz w:val="26"/>
+          <w:szCs w:val="26"/>
+          <w:lang w:val="en-IN"/>
+        </w:rPr>
+        <w:t>web page</w:t>
+      </w:r>
+      <w:r>
+        <w:rPr>
+          <w:rStyle w:val="11"/>
+          <w:rFonts w:ascii="Times New Roman" w:hAnsi="Times New Roman" w:cs="Times New Roman"/>
+          <w:sz w:val="26"/>
+          <w:szCs w:val="26"/>
+        </w:rPr>
+        <w:t xml:space="preserve"> which we see. </w:t>
+      </w:r>
+      <w:r>
+        <w:rPr>
+          <w:rStyle w:val="16"/>
+          <w:rFonts w:ascii="Times New Roman" w:hAnsi="Times New Roman" w:cs="Times New Roman"/>
+          <w:sz w:val="26"/>
+          <w:szCs w:val="26"/>
+        </w:rPr>
+        <w:t>Hypertext Markup Language (HTML) is the standard markup language for creating web pages and web applications. With Cascading Style Sheets (CSS) and JavaScript it forms a triad of cornerstone technologies for the World Wide Web. Web browsers receive HTML documents from a web</w:t>
+      </w:r>
+      <w:r>
+        <w:rPr>
+          <w:rStyle w:val="16"/>
+          <w:rFonts w:hint="default" w:ascii="Times New Roman" w:hAnsi="Times New Roman" w:cs="Times New Roman"/>
+          <w:sz w:val="26"/>
+          <w:szCs w:val="26"/>
+          <w:lang w:val="en-IN"/>
+        </w:rPr>
+        <w:t xml:space="preserve"> </w:t>
+      </w:r>
+      <w:r>
+        <w:rPr>
+          <w:rStyle w:val="16"/>
+          <w:rFonts w:ascii="Times New Roman" w:hAnsi="Times New Roman" w:cs="Times New Roman"/>
+          <w:sz w:val="26"/>
+          <w:szCs w:val="26"/>
+        </w:rPr>
+        <w:t xml:space="preserve">server or from local storage and render them into multimedia web pages. HTML describes the structure of a web page semantically and originally included cues for the appearance of the document. </w:t>
+      </w:r>
+    </w:p>
+    <w:p>
+      <w:pPr>
+        <w:spacing w:line="360" w:lineRule="auto"/>
+        <w:jc w:val="both"/>
+        <w:rPr>
+          <w:rStyle w:val="16"/>
+          <w:rFonts w:ascii="Times New Roman" w:hAnsi="Times New Roman" w:cs="Times New Roman"/>
+          <w:sz w:val="26"/>
+          <w:szCs w:val="26"/>
+        </w:rPr>
+      </w:pPr>
+      <w:r>
+        <w:rPr>
+          <w:rStyle w:val="16"/>
+          <w:rFonts w:ascii="Times New Roman" w:hAnsi="Times New Roman" w:cs="Times New Roman"/>
+          <w:sz w:val="26"/>
+          <w:szCs w:val="26"/>
+        </w:rPr>
+        <w:t>HTML elements are the building blocks of HTML pages. With HTML constructs, images and other objects, such as interactive forms, may be embedded into the rendered page. It provides a means to create structured documents by denoting structural semantics for text such as headings, paragraphs, lists, links, quotes and other items. HTML elements are delineated by tags, written using angle brackets. Tags such as &lt;img /&gt; and &lt;input /&gt; introduce content into the page directly. Others such as &lt;p&gt;...&lt;/p&gt; surround and provide information about document text and may include other tags as sub-elements. Browsers do not display the HTML tags, but use them to interpret the content of the page.</w:t>
+      </w:r>
+    </w:p>
+    <w:p>
+      <w:pPr>
+        <w:spacing w:line="360" w:lineRule="auto"/>
+        <w:jc w:val="both"/>
+        <w:rPr>
+          <w:rStyle w:val="16"/>
+          <w:rFonts w:ascii="Times New Roman" w:hAnsi="Times New Roman" w:cs="Times New Roman"/>
+          <w:sz w:val="26"/>
+          <w:szCs w:val="26"/>
+        </w:rPr>
+      </w:pPr>
+      <w:r>
+        <w:rPr>
+          <w:rStyle w:val="16"/>
+          <w:rFonts w:ascii="Times New Roman" w:hAnsi="Times New Roman" w:cs="Times New Roman"/>
+          <w:sz w:val="26"/>
+          <w:szCs w:val="26"/>
+        </w:rPr>
+        <w:t xml:space="preserve"> HTML can embed programs written in a scripting language such as JavaScript which affect the behavior and content of web pages. Inclusion of CSS defines the look and layout of content. The World Wide Web Consortium (W3C), maintainer of both the HTML and the CSS standards, has encouraged the use of CSS over explicit presentational HTML since 1997. HTML markup consists of several key components, including those called tags (and their attributes), character-based data types, character references and entity references. HTML tags most commonly come in pairs like &lt;h1&gt; and &lt;/h1&gt;, although some represent empty elements and so are unpaired, for example &lt;img&gt;. The first tag in such a pair is the start tag, and the second is the end tag (they are also called opening tags and closing tags). </w:t>
+      </w:r>
+    </w:p>
+    <w:p>
+      <w:pPr>
+        <w:rPr>
+          <w:rStyle w:val="16"/>
+          <w:rFonts w:ascii="Times New Roman" w:hAnsi="Times New Roman" w:cs="Times New Roman"/>
+          <w:sz w:val="26"/>
+          <w:szCs w:val="26"/>
+        </w:rPr>
+      </w:pPr>
+      <w:r>
+        <w:rPr>
+          <w:rStyle w:val="16"/>
+          <w:rFonts w:ascii="Times New Roman" w:hAnsi="Times New Roman" w:cs="Times New Roman"/>
+          <w:sz w:val="26"/>
+          <w:szCs w:val="26"/>
+        </w:rPr>
+        <w:br w:type="page"/>
+      </w:r>
+    </w:p>
+    <w:p>
+      <w:pPr>
+        <w:pStyle w:val="13"/>
+        <w:numPr>
+          <w:ilvl w:val="2"/>
+          <w:numId w:val="11"/>
+        </w:numPr>
+        <w:spacing w:line="360" w:lineRule="auto"/>
+        <w:jc w:val="center"/>
+        <w:rPr>
+          <w:rStyle w:val="11"/>
+          <w:rFonts w:ascii="Times New Roman" w:hAnsi="Times New Roman" w:cs="Times New Roman"/>
+          <w:sz w:val="26"/>
+          <w:szCs w:val="26"/>
+        </w:rPr>
+      </w:pPr>
+      <w:r>
+        <w:rPr>
+          <w:rStyle w:val="11"/>
+          <w:rFonts w:ascii="Times New Roman" w:hAnsi="Times New Roman" w:cs="Times New Roman"/>
+          <w:b/>
+          <w:sz w:val="26"/>
+          <w:szCs w:val="26"/>
+        </w:rPr>
+        <w:t>CSS</w:t>
+      </w:r>
+    </w:p>
+    <w:p>
+      <w:pPr>
+        <w:spacing w:line="360" w:lineRule="auto"/>
+        <w:rPr>
+          <w:rStyle w:val="16"/>
+          <w:rFonts w:ascii="Times New Roman" w:hAnsi="Times New Roman" w:cs="Times New Roman"/>
+          <w:sz w:val="26"/>
+          <w:szCs w:val="26"/>
+        </w:rPr>
+      </w:pPr>
+      <w:r>
+        <w:rPr>
+          <w:rStyle w:val="16"/>
+          <w:rFonts w:ascii="Times New Roman" w:hAnsi="Times New Roman" w:cs="Times New Roman"/>
+          <w:sz w:val="26"/>
+          <w:szCs w:val="26"/>
+        </w:rPr>
+        <w:t>CSS Cascading Style Sheets (CSS) is a style sheet language used for describing the presentation of a document written in a markup language. Although most often used to set the visual style of web pages and user interfaces written in HTML and XHTML, the language can be applied to any XML document, including plain XML, SVG and XUL, and is applicable to rendering in speech, or on other media. Along with HTML and JavaScript, CSS is a cornerstone technology used by most websites to create visually engaging web</w:t>
+      </w:r>
+      <w:r>
+        <w:rPr>
+          <w:rStyle w:val="16"/>
+          <w:rFonts w:hint="default" w:ascii="Times New Roman" w:hAnsi="Times New Roman" w:cs="Times New Roman"/>
+          <w:sz w:val="26"/>
+          <w:szCs w:val="26"/>
+          <w:lang w:val="en-IN"/>
+        </w:rPr>
+        <w:t>-</w:t>
+      </w:r>
+      <w:r>
+        <w:rPr>
+          <w:rStyle w:val="16"/>
+          <w:rFonts w:ascii="Times New Roman" w:hAnsi="Times New Roman" w:cs="Times New Roman"/>
+          <w:sz w:val="26"/>
+          <w:szCs w:val="26"/>
+        </w:rPr>
+        <w:t xml:space="preserve">pages, user interfaces for web applications, and user interfaces for many mobile applications. </w:t>
+      </w:r>
+    </w:p>
+    <w:p>
+      <w:pPr>
+        <w:spacing w:line="360" w:lineRule="auto"/>
+        <w:rPr>
+          <w:rStyle w:val="16"/>
+          <w:rFonts w:ascii="Times New Roman" w:hAnsi="Times New Roman" w:cs="Times New Roman"/>
+          <w:sz w:val="26"/>
+          <w:szCs w:val="26"/>
+        </w:rPr>
+      </w:pPr>
+      <w:r>
+        <w:rPr>
+          <w:rStyle w:val="16"/>
+          <w:rFonts w:ascii="Times New Roman" w:hAnsi="Times New Roman" w:cs="Times New Roman"/>
+          <w:sz w:val="26"/>
+          <w:szCs w:val="26"/>
+        </w:rPr>
+        <w:t xml:space="preserve">CSS is designed primarily to enable the separation of presentation and content, including aspects such as the layout, colors, and fonts. This separation can improve content accessibility, provide more flexibility and control in the specification of presentation characteristics, enable multiple HTML pages to share formatting by specifying the relevant CSS in a separate “.css” file, and reduce complexity and repetition in the structural content. </w:t>
+      </w:r>
+    </w:p>
+    <w:p>
+      <w:pPr>
+        <w:spacing w:line="360" w:lineRule="auto"/>
+        <w:rPr>
+          <w:rStyle w:val="16"/>
+          <w:rFonts w:ascii="Times New Roman" w:hAnsi="Times New Roman" w:cs="Times New Roman"/>
+          <w:sz w:val="26"/>
+          <w:szCs w:val="26"/>
+        </w:rPr>
+      </w:pPr>
+      <w:r>
+        <w:rPr>
+          <w:rStyle w:val="16"/>
+          <w:rFonts w:ascii="Times New Roman" w:hAnsi="Times New Roman" w:cs="Times New Roman"/>
+          <w:sz w:val="26"/>
+          <w:szCs w:val="26"/>
+        </w:rPr>
+        <w:t xml:space="preserve">Separation of formatting and content makes it possible to present the same markup page in different styles for different rendering methods, such as on-screen, in print, by voice (via speech-based browser or screen reader), and on Braille-based tactile devices. It can also display </w:t>
+      </w:r>
+      <w:r>
+        <w:rPr>
+          <w:rFonts w:ascii="Times New Roman" w:hAnsi="Times New Roman" w:cs="Times New Roman"/>
+          <w:sz w:val="26"/>
+          <w:szCs w:val="26"/>
+        </w:rPr>
+        <w:t xml:space="preserve">the web page </w:t>
+      </w:r>
+      <w:r>
+        <w:rPr>
+          <w:rStyle w:val="16"/>
+          <w:rFonts w:ascii="Times New Roman" w:hAnsi="Times New Roman" w:cs="Times New Roman"/>
+          <w:sz w:val="26"/>
+          <w:szCs w:val="26"/>
+        </w:rPr>
+        <w:t xml:space="preserve">differently depending on the screen size or viewing device. Readers can also specify a different style sheet, such as a CSS file stored on their own computer, to override the one the author specified. </w:t>
+      </w:r>
+    </w:p>
+    <w:p>
+      <w:pPr>
+        <w:spacing w:line="360" w:lineRule="auto"/>
+        <w:rPr>
+          <w:rStyle w:val="16"/>
+          <w:rFonts w:ascii="Times New Roman" w:hAnsi="Times New Roman" w:cs="Times New Roman"/>
+          <w:sz w:val="26"/>
+          <w:szCs w:val="26"/>
+        </w:rPr>
+      </w:pPr>
+      <w:r>
+        <w:rPr>
+          <w:rStyle w:val="16"/>
+          <w:rFonts w:ascii="Times New Roman" w:hAnsi="Times New Roman" w:cs="Times New Roman"/>
+          <w:sz w:val="26"/>
+          <w:szCs w:val="26"/>
+        </w:rPr>
+        <w:t xml:space="preserve">Changes to the graphic design of a document (or hundreds of documents) can be applied quickly and easily, by editing a few lines in the CSS file they use, rather than by changing markup in the documents. </w:t>
+      </w:r>
+    </w:p>
+    <w:p>
+      <w:pPr>
+        <w:spacing w:line="360" w:lineRule="auto"/>
+        <w:rPr>
+          <w:rStyle w:val="16"/>
+          <w:rFonts w:ascii="Times New Roman" w:hAnsi="Times New Roman" w:cs="Times New Roman"/>
+          <w:sz w:val="26"/>
+          <w:szCs w:val="26"/>
+        </w:rPr>
+      </w:pPr>
+      <w:r>
+        <w:rPr>
+          <w:rStyle w:val="16"/>
+          <w:rFonts w:ascii="Times New Roman" w:hAnsi="Times New Roman" w:cs="Times New Roman"/>
+          <w:sz w:val="26"/>
+          <w:szCs w:val="26"/>
+        </w:rPr>
+        <w:t>The CSS specification describes a priority scheme to determine which style rules apply if more than one rule matches against a particular element. In this so-called cascade, priorities (or weights) are calculated and assigned to rules, so that the results are predictable. The CSS specifications are maintained by the World Wide Web Consortium (W3C). Internet media type (MIME type) text/css is registered for use with CSS by RFC 2318 (March 1998). The W3C operates a free CSS validation service for CSS documents.</w:t>
+      </w:r>
+    </w:p>
+    <w:p>
+      <w:pPr>
+        <w:spacing w:line="360" w:lineRule="auto"/>
+        <w:rPr>
+          <w:rFonts w:ascii="Times New Roman" w:hAnsi="Times New Roman" w:cs="Times New Roman"/>
+          <w:sz w:val="26"/>
+          <w:szCs w:val="26"/>
+        </w:rPr>
+      </w:pPr>
+    </w:p>
+    <w:p>
+      <w:pPr>
+        <w:pStyle w:val="13"/>
+        <w:numPr>
+          <w:ilvl w:val="2"/>
+          <w:numId w:val="11"/>
+        </w:numPr>
+        <w:spacing w:line="360" w:lineRule="auto"/>
+        <w:jc w:val="center"/>
+        <w:rPr>
+          <w:rStyle w:val="16"/>
+        </w:rPr>
+      </w:pPr>
+      <w:r>
+        <w:rPr>
+          <w:rStyle w:val="16"/>
+          <w:rFonts w:ascii="Times New Roman" w:hAnsi="Times New Roman" w:cs="Times New Roman"/>
+          <w:b/>
+          <w:sz w:val="26"/>
+          <w:szCs w:val="26"/>
+        </w:rPr>
+        <w:t>SERVER SIDE SCRIPTING</w:t>
+      </w:r>
+    </w:p>
+    <w:p>
+      <w:pPr>
+        <w:spacing w:line="360" w:lineRule="auto"/>
+        <w:jc w:val="both"/>
+        <w:rPr>
+          <w:rStyle w:val="16"/>
+          <w:rFonts w:ascii="Times New Roman" w:hAnsi="Times New Roman" w:cs="Times New Roman"/>
+          <w:sz w:val="26"/>
+          <w:szCs w:val="26"/>
+        </w:rPr>
+      </w:pPr>
+      <w:r>
+        <w:rPr>
+          <w:rStyle w:val="16"/>
+          <w:rFonts w:ascii="Times New Roman" w:hAnsi="Times New Roman" w:cs="Times New Roman"/>
+          <w:sz w:val="26"/>
+          <w:szCs w:val="26"/>
+        </w:rPr>
+        <w:t>Server-side scripting is a technique used in web development which involves employing scripts on a web server which produce a response customized for each user’s (client’s) request to the website. The alternative is for the web server itself to deliver a static web page. Scripts can be written in any of a number of server-side scripting languages that are available. Server-side scripting is distinguished from client-side scripting where embedded scripts, such as JavaScript, are run client-side in a web browser, but both techniques are often used together.</w:t>
+      </w:r>
+    </w:p>
+    <w:p>
+      <w:pPr>
+        <w:spacing w:line="360" w:lineRule="auto"/>
+        <w:jc w:val="both"/>
+        <w:rPr>
+          <w:rStyle w:val="16"/>
+          <w:rFonts w:ascii="Times New Roman" w:hAnsi="Times New Roman" w:cs="Times New Roman"/>
+          <w:sz w:val="26"/>
+          <w:szCs w:val="26"/>
+        </w:rPr>
+      </w:pPr>
+      <w:r>
+        <w:rPr>
+          <w:rStyle w:val="16"/>
+          <w:rFonts w:ascii="Times New Roman" w:hAnsi="Times New Roman" w:cs="Times New Roman"/>
+          <w:sz w:val="26"/>
+          <w:szCs w:val="26"/>
+        </w:rPr>
+        <w:t xml:space="preserve">Server-side scripting is often used to provide a customized interface for the user. These scripts may assemble client characteristics for use in customizing the response based on those characteristics, the user’s requirements, access rights, etc. Server-side scripting also enables the website owner to hide the source code that generates the interface, whereas with client-side scripting, the user has access to all the code received by the client. A down-side to the use of server-side scripting is that the client needs to make further requests over the network to the server in order to show new information to the user via the web browser. These requests can slow down the experience for the user, place more load on the server, and prevent use of the application when the user is disconnected from the server. </w:t>
+      </w:r>
+    </w:p>
+    <w:p>
+      <w:pPr>
+        <w:spacing w:line="360" w:lineRule="auto"/>
+        <w:jc w:val="both"/>
+        <w:rPr>
+          <w:rStyle w:val="16"/>
+          <w:rFonts w:ascii="Times New Roman" w:hAnsi="Times New Roman" w:cs="Times New Roman"/>
+          <w:sz w:val="26"/>
+          <w:szCs w:val="26"/>
+        </w:rPr>
+      </w:pPr>
+      <w:r>
+        <w:rPr>
+          <w:rStyle w:val="16"/>
+          <w:rFonts w:ascii="Times New Roman" w:hAnsi="Times New Roman" w:cs="Times New Roman"/>
+          <w:sz w:val="26"/>
+          <w:szCs w:val="26"/>
+        </w:rPr>
+        <w:t xml:space="preserve">When the server serves data in a commonly used manner, for example according to the HTTP or FTP protocols, users may have their choice of a number of client programs (most modern web browsers can request and receive data using both of those protocols). In the case of more specialized applications, programmers may write their own server, client, and communications protocol that can only be used with one another. Programs that run on a user’s local computer without ever sending or receiving data over a network are not considered clients, and so the operations of such programs would not be considered client-side operations. There are several languages that can be used for server-side programming: </w:t>
+      </w:r>
+      <w:r>
+        <w:rPr>
+          <w:rStyle w:val="16"/>
+          <w:rFonts w:ascii="Times New Roman" w:hAnsi="Times New Roman" w:cs="Times New Roman"/>
+          <w:sz w:val="26"/>
+          <w:szCs w:val="26"/>
+        </w:rPr>
+        <w:sym w:font="Symbol" w:char="F0B7"/>
+      </w:r>
+      <w:r>
+        <w:rPr>
+          <w:rStyle w:val="16"/>
+          <w:rFonts w:ascii="Times New Roman" w:hAnsi="Times New Roman" w:cs="Times New Roman"/>
+          <w:sz w:val="26"/>
+          <w:szCs w:val="26"/>
+        </w:rPr>
+        <w:t xml:space="preserve"> PHP </w:t>
+      </w:r>
+      <w:r>
+        <w:rPr>
+          <w:rStyle w:val="16"/>
+          <w:rFonts w:ascii="Times New Roman" w:hAnsi="Times New Roman" w:cs="Times New Roman"/>
+          <w:sz w:val="26"/>
+          <w:szCs w:val="26"/>
+        </w:rPr>
+        <w:sym w:font="Symbol" w:char="F0B7"/>
+      </w:r>
+      <w:r>
+        <w:rPr>
+          <w:rStyle w:val="16"/>
+          <w:rFonts w:ascii="Times New Roman" w:hAnsi="Times New Roman" w:cs="Times New Roman"/>
+          <w:sz w:val="26"/>
+          <w:szCs w:val="26"/>
+        </w:rPr>
+        <w:t xml:space="preserve"> ASP.NET (C# OR Visual Basic) </w:t>
+      </w:r>
+      <w:r>
+        <w:rPr>
+          <w:rStyle w:val="16"/>
+          <w:rFonts w:ascii="Times New Roman" w:hAnsi="Times New Roman" w:cs="Times New Roman"/>
+          <w:sz w:val="26"/>
+          <w:szCs w:val="26"/>
+        </w:rPr>
+        <w:sym w:font="Symbol" w:char="F0B7"/>
+      </w:r>
+      <w:r>
+        <w:rPr>
+          <w:rStyle w:val="16"/>
+          <w:rFonts w:ascii="Times New Roman" w:hAnsi="Times New Roman" w:cs="Times New Roman"/>
+          <w:sz w:val="26"/>
+          <w:szCs w:val="26"/>
+        </w:rPr>
+        <w:t xml:space="preserve"> C++ </w:t>
+      </w:r>
+      <w:r>
+        <w:rPr>
+          <w:rStyle w:val="16"/>
+          <w:rFonts w:ascii="Times New Roman" w:hAnsi="Times New Roman" w:cs="Times New Roman"/>
+          <w:sz w:val="26"/>
+          <w:szCs w:val="26"/>
+        </w:rPr>
+        <w:sym w:font="Symbol" w:char="F0B7"/>
+      </w:r>
+      <w:r>
+        <w:rPr>
+          <w:rStyle w:val="16"/>
+          <w:rFonts w:ascii="Times New Roman" w:hAnsi="Times New Roman" w:cs="Times New Roman"/>
+          <w:sz w:val="26"/>
+          <w:szCs w:val="26"/>
+        </w:rPr>
+        <w:t xml:space="preserve"> Java and JSP </w:t>
+      </w:r>
+      <w:r>
+        <w:rPr>
+          <w:rStyle w:val="16"/>
+          <w:rFonts w:ascii="Times New Roman" w:hAnsi="Times New Roman" w:cs="Times New Roman"/>
+          <w:sz w:val="26"/>
+          <w:szCs w:val="26"/>
+        </w:rPr>
+        <w:sym w:font="Symbol" w:char="F0B7"/>
+      </w:r>
+      <w:r>
+        <w:rPr>
+          <w:rStyle w:val="16"/>
+          <w:rFonts w:ascii="Times New Roman" w:hAnsi="Times New Roman" w:cs="Times New Roman"/>
+          <w:sz w:val="26"/>
+          <w:szCs w:val="26"/>
+        </w:rPr>
+        <w:t xml:space="preserve"> Python </w:t>
+      </w:r>
+      <w:r>
+        <w:rPr>
+          <w:rStyle w:val="16"/>
+          <w:rFonts w:ascii="Times New Roman" w:hAnsi="Times New Roman" w:cs="Times New Roman"/>
+          <w:sz w:val="26"/>
+          <w:szCs w:val="26"/>
+        </w:rPr>
+        <w:sym w:font="Symbol" w:char="F0B7"/>
+      </w:r>
+      <w:r>
+        <w:rPr>
+          <w:rStyle w:val="16"/>
+          <w:rFonts w:ascii="Times New Roman" w:hAnsi="Times New Roman" w:cs="Times New Roman"/>
+          <w:sz w:val="26"/>
+          <w:szCs w:val="26"/>
+        </w:rPr>
+        <w:t xml:space="preserve"> Ruby on Rails and so on.</w:t>
+      </w:r>
+    </w:p>
+    <w:p>
+      <w:pPr>
+        <w:spacing w:line="360" w:lineRule="auto"/>
+        <w:jc w:val="both"/>
+        <w:rPr>
+          <w:rStyle w:val="16"/>
+          <w:rFonts w:ascii="Times New Roman" w:hAnsi="Times New Roman" w:cs="Times New Roman"/>
+          <w:sz w:val="26"/>
+          <w:szCs w:val="26"/>
+        </w:rPr>
+      </w:pPr>
+    </w:p>
+    <w:p>
+      <w:pPr>
+        <w:pStyle w:val="13"/>
+        <w:numPr>
+          <w:ilvl w:val="2"/>
+          <w:numId w:val="11"/>
+        </w:numPr>
+        <w:spacing w:line="360" w:lineRule="auto"/>
+        <w:jc w:val="center"/>
+        <w:rPr>
+          <w:rStyle w:val="16"/>
+          <w:rFonts w:ascii="Times New Roman" w:hAnsi="Times New Roman" w:cs="Times New Roman"/>
+          <w:b/>
+          <w:sz w:val="26"/>
+          <w:szCs w:val="26"/>
+        </w:rPr>
+      </w:pPr>
+      <w:r>
+        <w:rPr>
+          <w:rFonts w:ascii="Times New Roman" w:hAnsi="Times New Roman" w:cs="Times New Roman"/>
+          <w:b/>
+          <w:sz w:val="26"/>
+          <w:szCs w:val="26"/>
+        </w:rPr>
+        <w:t xml:space="preserve">CLIENT </w:t>
+      </w:r>
+      <w:r>
+        <w:rPr>
+          <w:rStyle w:val="16"/>
+          <w:rFonts w:ascii="Times New Roman" w:hAnsi="Times New Roman" w:cs="Times New Roman"/>
+          <w:b/>
+          <w:sz w:val="26"/>
+          <w:szCs w:val="26"/>
+        </w:rPr>
+        <w:t>SIDE SCRIPTING</w:t>
+      </w:r>
+    </w:p>
+    <w:p>
+      <w:pPr>
+        <w:spacing w:line="360" w:lineRule="auto"/>
+        <w:jc w:val="both"/>
+        <w:rPr>
+          <w:rStyle w:val="16"/>
+          <w:rFonts w:ascii="Times New Roman" w:hAnsi="Times New Roman" w:cs="Times New Roman"/>
+          <w:sz w:val="26"/>
+          <w:szCs w:val="26"/>
+        </w:rPr>
+      </w:pPr>
+      <w:r>
+        <w:rPr>
+          <w:rStyle w:val="16"/>
+          <w:rFonts w:ascii="Times New Roman" w:hAnsi="Times New Roman" w:cs="Times New Roman"/>
+          <w:sz w:val="26"/>
+          <w:szCs w:val="26"/>
+        </w:rPr>
+        <w:t>Client-side scripting is changing interface behaviors within a specific web page in response to mouse or keyboard actions, or at specified timing events. In this case, the dynamic behavior occurs within the presentation. The client-side content is generated on the user's local computer system.</w:t>
+      </w:r>
+    </w:p>
+    <w:p>
+      <w:pPr>
+        <w:spacing w:line="360" w:lineRule="auto"/>
+        <w:jc w:val="both"/>
+        <w:rPr>
+          <w:rStyle w:val="16"/>
+          <w:rFonts w:ascii="Times New Roman" w:hAnsi="Times New Roman" w:cs="Times New Roman"/>
+          <w:sz w:val="26"/>
+          <w:szCs w:val="26"/>
+        </w:rPr>
+      </w:pPr>
+      <w:r>
+        <w:rPr>
+          <w:rStyle w:val="16"/>
+          <w:rFonts w:ascii="Times New Roman" w:hAnsi="Times New Roman" w:cs="Times New Roman"/>
+          <w:sz w:val="26"/>
+          <w:szCs w:val="26"/>
+        </w:rPr>
+        <w:t xml:space="preserve">Such web pages use presentation technology called rich interfaced pages. Client-side scripting languages like JavaScript or ActionScript, used for Dynamic HTML (DHTML) and Flash technologies respectively, are frequently used to orchestrate media types (sound, animations, changing text, etc.) of the presentation. Client-side scripting also allows the use of </w:t>
+      </w:r>
+      <w:r>
+        <w:rPr>
+          <w:rFonts w:ascii="Times New Roman" w:hAnsi="Times New Roman" w:cs="Times New Roman"/>
+          <w:sz w:val="26"/>
+          <w:szCs w:val="26"/>
+        </w:rPr>
+        <w:t xml:space="preserve">remote scripting, a </w:t>
+      </w:r>
+      <w:r>
+        <w:rPr>
+          <w:rStyle w:val="16"/>
+          <w:rFonts w:ascii="Times New Roman" w:hAnsi="Times New Roman" w:cs="Times New Roman"/>
+          <w:sz w:val="26"/>
+          <w:szCs w:val="26"/>
+        </w:rPr>
+        <w:t>technique by which the DHTML page requests additional information from a server, using a hidden frame, XML</w:t>
+      </w:r>
+      <w:r>
+        <w:rPr>
+          <w:rStyle w:val="16"/>
+          <w:rFonts w:hint="default" w:ascii="Times New Roman" w:hAnsi="Times New Roman" w:cs="Times New Roman"/>
+          <w:sz w:val="26"/>
+          <w:szCs w:val="26"/>
+          <w:lang w:val="en-IN"/>
+        </w:rPr>
+        <w:t xml:space="preserve"> or</w:t>
+      </w:r>
+      <w:r>
+        <w:rPr>
+          <w:rStyle w:val="16"/>
+          <w:rFonts w:ascii="Times New Roman" w:hAnsi="Times New Roman" w:cs="Times New Roman"/>
+          <w:sz w:val="26"/>
+          <w:szCs w:val="26"/>
+        </w:rPr>
+        <w:t xml:space="preserve"> </w:t>
+      </w:r>
+      <w:r>
+        <w:rPr>
+          <w:rStyle w:val="16"/>
+          <w:rFonts w:ascii="Times New Roman" w:hAnsi="Times New Roman" w:cs="Times New Roman"/>
+          <w:sz w:val="26"/>
+          <w:szCs w:val="26"/>
+          <w:lang w:val="en-IN"/>
+        </w:rPr>
+        <w:t>HTTP</w:t>
+      </w:r>
+      <w:r>
+        <w:rPr>
+          <w:rStyle w:val="16"/>
+          <w:rFonts w:ascii="Times New Roman" w:hAnsi="Times New Roman" w:cs="Times New Roman"/>
+          <w:sz w:val="26"/>
+          <w:szCs w:val="26"/>
+        </w:rPr>
+        <w:t xml:space="preserve"> Requests, or a Web service. </w:t>
+      </w:r>
+    </w:p>
+    <w:p>
+      <w:pPr>
+        <w:spacing w:line="360" w:lineRule="auto"/>
+        <w:jc w:val="both"/>
+        <w:rPr>
+          <w:rStyle w:val="16"/>
+          <w:rFonts w:ascii="Times New Roman" w:hAnsi="Times New Roman" w:cs="Times New Roman"/>
+          <w:sz w:val="26"/>
+          <w:szCs w:val="26"/>
+        </w:rPr>
+      </w:pPr>
+      <w:r>
+        <w:rPr>
+          <w:rStyle w:val="16"/>
+          <w:rFonts w:ascii="Times New Roman" w:hAnsi="Times New Roman" w:cs="Times New Roman"/>
+          <w:sz w:val="26"/>
+          <w:szCs w:val="26"/>
+        </w:rPr>
+        <w:t>The first widespread use of JavaScript was in 1997, when the language was standardized as ECMAScript and implemented in Netscape 3. Example: The client-side content is generated on the client's computer. The web browser retrieves a page from the server, then processes the code embedded in the page (typically written in JavaScript) and displays the retrieved page's content to the user. The most popularly used client side scripting languages is Java Script.</w:t>
+      </w:r>
+    </w:p>
+    <w:p>
+      <w:pPr>
+        <w:rPr>
+          <w:rStyle w:val="16"/>
+          <w:rFonts w:ascii="Times New Roman" w:hAnsi="Times New Roman" w:cs="Times New Roman"/>
+          <w:sz w:val="26"/>
+          <w:szCs w:val="26"/>
+        </w:rPr>
+      </w:pPr>
+      <w:r>
+        <w:rPr>
+          <w:rStyle w:val="16"/>
+          <w:rFonts w:ascii="Times New Roman" w:hAnsi="Times New Roman" w:cs="Times New Roman"/>
+          <w:sz w:val="26"/>
+          <w:szCs w:val="26"/>
+        </w:rPr>
+        <w:br w:type="page"/>
+      </w:r>
+    </w:p>
+    <w:p>
+      <w:pPr>
+        <w:pStyle w:val="13"/>
+        <w:numPr>
+          <w:ilvl w:val="2"/>
+          <w:numId w:val="11"/>
+        </w:numPr>
+        <w:spacing w:line="360" w:lineRule="auto"/>
+        <w:jc w:val="center"/>
+        <w:rPr>
+          <w:rFonts w:ascii="Times New Roman" w:hAnsi="Times New Roman" w:cs="Times New Roman"/>
+          <w:b/>
+          <w:sz w:val="26"/>
+          <w:szCs w:val="26"/>
+        </w:rPr>
+      </w:pPr>
+      <w:r>
+        <w:rPr>
+          <w:rFonts w:hint="default" w:ascii="Times New Roman" w:hAnsi="Times New Roman" w:cs="Times New Roman"/>
+          <w:b/>
+          <w:sz w:val="26"/>
+          <w:szCs w:val="26"/>
+          <w:lang w:val="en-IN"/>
+        </w:rPr>
+        <w:t>Dot Net Core MVC</w:t>
+      </w:r>
+    </w:p>
+    <w:p>
+      <w:pPr>
+        <w:spacing w:line="360" w:lineRule="auto"/>
+        <w:jc w:val="both"/>
+        <w:rPr>
+          <w:rFonts w:ascii="Times New Roman" w:hAnsi="Times New Roman" w:cs="Times New Roman"/>
+          <w:sz w:val="26"/>
+          <w:szCs w:val="26"/>
+        </w:rPr>
+      </w:pPr>
+      <w:r>
+        <w:rPr>
+          <w:rFonts w:hint="default" w:ascii="Times New Roman" w:hAnsi="Times New Roman" w:cs="Times New Roman"/>
+          <w:sz w:val="26"/>
+          <w:szCs w:val="26"/>
+        </w:rPr>
+        <w:t>ASP.NET Core MVC is a web application framework developed by Microsoft that follows the Model-View-Controller (MVC) architectural pattern. It is a part of the .NET Core platform, which is an open-source, cross-platform framework for building modern web applications and services.</w:t>
+      </w:r>
+    </w:p>
+    <w:p>
+      <w:pPr>
+        <w:spacing w:line="360" w:lineRule="auto"/>
+        <w:jc w:val="both"/>
+        <w:rPr>
+          <w:rFonts w:ascii="Times New Roman" w:hAnsi="Times New Roman" w:cs="Times New Roman"/>
+          <w:sz w:val="26"/>
+          <w:szCs w:val="26"/>
+        </w:rPr>
+      </w:pPr>
+      <w:r>
+        <w:rPr>
+          <w:rFonts w:hint="default" w:ascii="Times New Roman" w:hAnsi="Times New Roman" w:cs="Times New Roman"/>
+          <w:sz w:val="26"/>
+          <w:szCs w:val="26"/>
+        </w:rPr>
+        <w:t>MVC is a software design pattern that separates an application into three main components: the model, the view, and the controller. Here's a brief overview of each component:</w:t>
+      </w:r>
+    </w:p>
+    <w:p>
+      <w:pPr>
+        <w:numPr>
+          <w:ilvl w:val="0"/>
+          <w:numId w:val="12"/>
+        </w:numPr>
+        <w:spacing w:line="360" w:lineRule="auto"/>
+        <w:ind w:left="425" w:leftChars="0" w:hanging="425" w:firstLineChars="0"/>
+        <w:jc w:val="both"/>
+        <w:rPr>
+          <w:rFonts w:ascii="Times New Roman" w:hAnsi="Times New Roman" w:cs="Times New Roman"/>
+          <w:sz w:val="26"/>
+          <w:szCs w:val="26"/>
+        </w:rPr>
+      </w:pPr>
+      <w:r>
+        <w:rPr>
+          <w:rFonts w:hint="default" w:ascii="Times New Roman" w:hAnsi="Times New Roman" w:cs="Times New Roman"/>
+          <w:sz w:val="26"/>
+          <w:szCs w:val="26"/>
+        </w:rPr>
+        <w:t>Mode</w:t>
+      </w:r>
+      <w:r>
+        <w:rPr>
+          <w:rFonts w:hint="default" w:ascii="Times New Roman" w:hAnsi="Times New Roman" w:cs="Times New Roman"/>
+          <w:sz w:val="26"/>
+          <w:szCs w:val="26"/>
+          <w:lang w:val="en-IN"/>
+        </w:rPr>
+        <w:t>l</w:t>
+      </w:r>
+      <w:r>
+        <w:rPr>
+          <w:rFonts w:hint="default" w:ascii="Times New Roman" w:hAnsi="Times New Roman" w:cs="Times New Roman"/>
+          <w:sz w:val="26"/>
+          <w:szCs w:val="26"/>
+        </w:rPr>
+        <w:t>: The model represents the application's data and business logic. It defines the structure and behavior of the data and encapsulates the interactions with the underlying database or other data sources.</w:t>
+      </w:r>
+    </w:p>
+    <w:p>
+      <w:pPr>
+        <w:numPr>
+          <w:ilvl w:val="0"/>
+          <w:numId w:val="12"/>
+        </w:numPr>
+        <w:spacing w:line="360" w:lineRule="auto"/>
+        <w:ind w:left="425" w:leftChars="0" w:hanging="425" w:firstLineChars="0"/>
+        <w:jc w:val="both"/>
+        <w:rPr>
+          <w:rFonts w:ascii="Times New Roman" w:hAnsi="Times New Roman" w:cs="Times New Roman"/>
+          <w:sz w:val="26"/>
+          <w:szCs w:val="26"/>
+        </w:rPr>
+      </w:pPr>
+      <w:r>
+        <w:rPr>
+          <w:rFonts w:hint="default" w:ascii="Times New Roman" w:hAnsi="Times New Roman" w:cs="Times New Roman"/>
+          <w:sz w:val="26"/>
+          <w:szCs w:val="26"/>
+        </w:rPr>
+        <w:t>View: The view is responsible for presenting the user interface (UI) to the users. It defines how the data from the model should be displayed and provides the necessary HTML markup, CSS styling, and client-side scripting.</w:t>
+      </w:r>
+    </w:p>
+    <w:p>
+      <w:pPr>
+        <w:numPr>
+          <w:ilvl w:val="0"/>
+          <w:numId w:val="12"/>
+        </w:numPr>
+        <w:spacing w:line="360" w:lineRule="auto"/>
+        <w:ind w:left="425" w:leftChars="0" w:hanging="425" w:firstLineChars="0"/>
+        <w:jc w:val="both"/>
+        <w:rPr>
+          <w:rFonts w:ascii="Times New Roman" w:hAnsi="Times New Roman" w:cs="Times New Roman"/>
+          <w:sz w:val="26"/>
+          <w:szCs w:val="26"/>
+        </w:rPr>
+      </w:pPr>
+      <w:r>
+        <w:rPr>
+          <w:rFonts w:hint="default" w:ascii="Times New Roman" w:hAnsi="Times New Roman" w:cs="Times New Roman"/>
+          <w:sz w:val="26"/>
+          <w:szCs w:val="26"/>
+        </w:rPr>
+        <w:t>Controller: The controller handles the user's requests, processes the input, and orchestrates the flow of data between the model and the view. It contains the logic for handling user interactions, such as capturing form inputs, performing data validation, and determining the appropriate response to send back to the user.</w:t>
+      </w:r>
+    </w:p>
+    <w:p>
+      <w:pPr>
+        <w:spacing w:line="360" w:lineRule="auto"/>
+        <w:jc w:val="both"/>
+        <w:rPr>
+          <w:rFonts w:ascii="Times New Roman" w:hAnsi="Times New Roman" w:cs="Times New Roman"/>
+          <w:sz w:val="26"/>
+          <w:szCs w:val="26"/>
+        </w:rPr>
+      </w:pPr>
+    </w:p>
+    <w:p>
+      <w:pPr>
+        <w:spacing w:line="360" w:lineRule="auto"/>
+        <w:jc w:val="both"/>
+        <w:rPr>
+          <w:rFonts w:hint="default" w:ascii="Times New Roman" w:hAnsi="Times New Roman" w:cs="Times New Roman"/>
+          <w:sz w:val="26"/>
+          <w:szCs w:val="26"/>
+        </w:rPr>
+      </w:pPr>
+      <w:r>
+        <w:rPr>
+          <w:rFonts w:hint="default" w:ascii="Times New Roman" w:hAnsi="Times New Roman" w:cs="Times New Roman"/>
+          <w:sz w:val="26"/>
+          <w:szCs w:val="26"/>
+        </w:rPr>
+        <w:t>ASP.NET Core MVC provides a framework for building web applications by leveraging these MVC concepts. It offers features like routing, model binding, dependency injection, and Razor views for generating dynamic HTML content. ASP.NET Core MVC is highly modular, flexible, and suitable for creating scalable, high-performance web applications that can run on various platforms, including Windows, macOS, and Linux.</w:t>
+      </w:r>
+    </w:p>
+    <w:p>
+      <w:pPr>
+        <w:spacing w:line="360" w:lineRule="auto"/>
+        <w:jc w:val="both"/>
+        <w:rPr>
+          <w:rFonts w:hint="default" w:ascii="Times New Roman" w:hAnsi="Times New Roman" w:cs="Times New Roman"/>
+          <w:sz w:val="26"/>
+          <w:szCs w:val="26"/>
+        </w:rPr>
+      </w:pPr>
+      <w:r>
+        <w:rPr>
+          <w:rFonts w:hint="default" w:ascii="Times New Roman" w:hAnsi="Times New Roman" w:cs="Times New Roman"/>
+          <w:sz w:val="26"/>
+          <w:szCs w:val="26"/>
+        </w:rPr>
+        <w:t>With the introduction of .NET 5 and later versions, Microsoft has unified the frameworks, merging ASP.NET Core and .NET Framework into a single, cross-platform framework called ".NET." Therefore, the term ".NET Core" is being replaced by ".NET" in the context of web development.</w:t>
+      </w:r>
+    </w:p>
+    <w:p>
+      <w:pPr>
+        <w:spacing w:line="360" w:lineRule="auto"/>
+        <w:jc w:val="both"/>
+        <w:rPr>
+          <w:rFonts w:ascii="Times New Roman" w:hAnsi="Times New Roman" w:cs="Times New Roman"/>
+          <w:sz w:val="26"/>
+          <w:szCs w:val="26"/>
+        </w:rPr>
+      </w:pPr>
+    </w:p>
+    <w:p>
+      <w:pPr>
+        <w:pStyle w:val="13"/>
+        <w:numPr>
+          <w:ilvl w:val="2"/>
+          <w:numId w:val="11"/>
+        </w:numPr>
+        <w:spacing w:line="360" w:lineRule="auto"/>
+        <w:jc w:val="center"/>
+        <w:rPr>
+          <w:rStyle w:val="11"/>
+          <w:rFonts w:ascii="Times New Roman" w:hAnsi="Times New Roman" w:cs="Times New Roman"/>
+          <w:sz w:val="26"/>
+          <w:szCs w:val="26"/>
+        </w:rPr>
+      </w:pPr>
+      <w:r>
+        <w:rPr>
+          <w:rStyle w:val="11"/>
+          <w:rFonts w:hint="default" w:ascii="Times New Roman" w:hAnsi="Times New Roman" w:cs="Times New Roman"/>
+          <w:b/>
+          <w:sz w:val="26"/>
+          <w:szCs w:val="26"/>
+          <w:lang w:val="en-IN"/>
+        </w:rPr>
+        <w:t>Microsoft SQL Server</w:t>
+      </w:r>
+    </w:p>
+    <w:p>
+      <w:pPr>
+        <w:spacing w:line="360" w:lineRule="auto"/>
+        <w:jc w:val="both"/>
+        <w:rPr>
+          <w:rStyle w:val="11"/>
+          <w:rFonts w:ascii="Times New Roman" w:hAnsi="Times New Roman" w:cs="Times New Roman"/>
+          <w:sz w:val="26"/>
+          <w:szCs w:val="26"/>
+        </w:rPr>
+      </w:pPr>
+      <w:r>
+        <w:rPr>
+          <w:rStyle w:val="11"/>
+          <w:rFonts w:hint="default" w:ascii="Times New Roman" w:hAnsi="Times New Roman" w:cs="Times New Roman"/>
+          <w:sz w:val="26"/>
+          <w:szCs w:val="26"/>
+        </w:rPr>
+        <w:t>Microsoft SQL Server is a relational database management system (RDBMS) developed by Microsoft. It is a robust and feature-rich database platform used for storing, managing, and retrieving data in various applications and systems.</w:t>
+      </w:r>
+    </w:p>
+    <w:p>
+      <w:pPr>
+        <w:spacing w:line="360" w:lineRule="auto"/>
+        <w:jc w:val="both"/>
+        <w:rPr>
+          <w:rStyle w:val="11"/>
+          <w:rFonts w:ascii="Times New Roman" w:hAnsi="Times New Roman" w:cs="Times New Roman"/>
+          <w:sz w:val="26"/>
+          <w:szCs w:val="26"/>
+        </w:rPr>
+      </w:pPr>
+      <w:r>
+        <w:rPr>
+          <w:rStyle w:val="11"/>
+          <w:rFonts w:hint="default" w:ascii="Times New Roman" w:hAnsi="Times New Roman" w:cs="Times New Roman"/>
+          <w:sz w:val="26"/>
+          <w:szCs w:val="26"/>
+        </w:rPr>
+        <w:t>SQL Server supports the Structured Query Language (SQL) for interacting with databases. It provides a scalable and secure platform for managing databases of different sizes, from small applications to large enterprise systems. Here are some key features and components of Microsoft SQL Server:</w:t>
+      </w:r>
+    </w:p>
+    <w:p>
+      <w:pPr>
+        <w:numPr>
+          <w:ilvl w:val="0"/>
+          <w:numId w:val="13"/>
+        </w:numPr>
+        <w:spacing w:line="360" w:lineRule="auto"/>
+        <w:ind w:left="425" w:leftChars="0" w:hanging="425" w:firstLineChars="0"/>
+        <w:jc w:val="both"/>
+        <w:rPr>
+          <w:rStyle w:val="11"/>
+          <w:rFonts w:ascii="Times New Roman" w:hAnsi="Times New Roman" w:cs="Times New Roman"/>
+          <w:sz w:val="26"/>
+          <w:szCs w:val="26"/>
+        </w:rPr>
+      </w:pPr>
+      <w:r>
+        <w:rPr>
+          <w:rStyle w:val="11"/>
+          <w:rFonts w:hint="default" w:ascii="Times New Roman" w:hAnsi="Times New Roman" w:cs="Times New Roman"/>
+          <w:sz w:val="26"/>
+          <w:szCs w:val="26"/>
+        </w:rPr>
+        <w:t>Database Engine: The Database Engine is the core component of SQL Server. It handles tasks such as data storage, query processing, transaction management, and security. It supports multiple data models, including relational, XML, spatial, and graph data.</w:t>
+      </w:r>
+    </w:p>
+    <w:p>
+      <w:pPr>
+        <w:numPr>
+          <w:ilvl w:val="0"/>
+          <w:numId w:val="13"/>
+        </w:numPr>
+        <w:spacing w:line="360" w:lineRule="auto"/>
+        <w:ind w:left="425" w:leftChars="0" w:hanging="425" w:firstLineChars="0"/>
+        <w:jc w:val="both"/>
+        <w:rPr>
+          <w:rStyle w:val="11"/>
+          <w:rFonts w:ascii="Times New Roman" w:hAnsi="Times New Roman" w:cs="Times New Roman"/>
+          <w:sz w:val="26"/>
+          <w:szCs w:val="26"/>
+        </w:rPr>
+      </w:pPr>
+      <w:r>
+        <w:rPr>
+          <w:rStyle w:val="11"/>
+          <w:rFonts w:hint="default" w:ascii="Times New Roman" w:hAnsi="Times New Roman" w:cs="Times New Roman"/>
+          <w:sz w:val="26"/>
+          <w:szCs w:val="26"/>
+        </w:rPr>
+        <w:t>Management Tools: SQL Server provides various tools for managing and administering databases. SQL Server Management Studio (SSMS) is a graphical user interface (GUI) tool that allows developers and administrators to interact with SQL Server, create databases, write queries, and perform administrative tasks. SQL Server also offers command-line tools and PowerShell modules for automation and scripting.</w:t>
+      </w:r>
+    </w:p>
+    <w:p>
+      <w:pPr>
+        <w:numPr>
+          <w:ilvl w:val="0"/>
+          <w:numId w:val="13"/>
+        </w:numPr>
+        <w:spacing w:line="360" w:lineRule="auto"/>
+        <w:ind w:left="425" w:leftChars="0" w:hanging="425" w:firstLineChars="0"/>
+        <w:jc w:val="both"/>
+        <w:rPr>
+          <w:rStyle w:val="11"/>
+          <w:rFonts w:ascii="Times New Roman" w:hAnsi="Times New Roman" w:cs="Times New Roman"/>
+          <w:sz w:val="26"/>
+          <w:szCs w:val="26"/>
+        </w:rPr>
+      </w:pPr>
+      <w:r>
+        <w:rPr>
+          <w:rStyle w:val="11"/>
+          <w:rFonts w:hint="default" w:ascii="Times New Roman" w:hAnsi="Times New Roman" w:cs="Times New Roman"/>
+          <w:sz w:val="26"/>
+          <w:szCs w:val="26"/>
+        </w:rPr>
+        <w:t>Integration Services (SSIS): SQL Server Integration Services is a platform for building data integration and ETL (Extract, Transform, Load) solutions. It enables the extraction, transformation, and loading of data from various sources into SQL Server or other destinations.</w:t>
+      </w:r>
+    </w:p>
+    <w:p>
+      <w:pPr>
+        <w:numPr>
+          <w:ilvl w:val="0"/>
+          <w:numId w:val="13"/>
+        </w:numPr>
+        <w:spacing w:line="360" w:lineRule="auto"/>
+        <w:ind w:left="425" w:leftChars="0" w:hanging="425" w:firstLineChars="0"/>
+        <w:jc w:val="both"/>
+        <w:rPr>
+          <w:rStyle w:val="11"/>
+          <w:rFonts w:ascii="Times New Roman" w:hAnsi="Times New Roman" w:cs="Times New Roman"/>
+          <w:sz w:val="26"/>
+          <w:szCs w:val="26"/>
+        </w:rPr>
+      </w:pPr>
+      <w:r>
+        <w:rPr>
+          <w:rStyle w:val="11"/>
+          <w:rFonts w:hint="default" w:ascii="Times New Roman" w:hAnsi="Times New Roman" w:cs="Times New Roman"/>
+          <w:sz w:val="26"/>
+          <w:szCs w:val="26"/>
+        </w:rPr>
+        <w:t>Analysis Services (SSAS): SQL Server Analysis Services provides online analytical processing (OLAP) and data mining capabilities. It allows users to create multidimensional models and perform complex analysis on large datasets.</w:t>
+      </w:r>
+    </w:p>
+    <w:p>
+      <w:pPr>
+        <w:numPr>
+          <w:ilvl w:val="0"/>
+          <w:numId w:val="13"/>
+        </w:numPr>
+        <w:spacing w:line="360" w:lineRule="auto"/>
+        <w:ind w:left="425" w:leftChars="0" w:hanging="425" w:firstLineChars="0"/>
+        <w:jc w:val="both"/>
+        <w:rPr>
+          <w:rStyle w:val="11"/>
+          <w:rFonts w:ascii="Times New Roman" w:hAnsi="Times New Roman" w:cs="Times New Roman"/>
+          <w:sz w:val="26"/>
+          <w:szCs w:val="26"/>
+        </w:rPr>
+      </w:pPr>
+      <w:r>
+        <w:rPr>
+          <w:rStyle w:val="11"/>
+          <w:rFonts w:hint="default" w:ascii="Times New Roman" w:hAnsi="Times New Roman" w:cs="Times New Roman"/>
+          <w:sz w:val="26"/>
+          <w:szCs w:val="26"/>
+        </w:rPr>
+        <w:t>Reporting Services (SSRS): SQL Server Reporting Services is a reporting platform that enables the creation, management, and delivery of interactive and paginated reports. It offers a wide range of reporting features and supports various output formats, including PDF, Excel, and web-based formats.</w:t>
+      </w:r>
+    </w:p>
+    <w:p>
+      <w:pPr>
+        <w:numPr>
+          <w:ilvl w:val="0"/>
+          <w:numId w:val="13"/>
+        </w:numPr>
+        <w:spacing w:line="360" w:lineRule="auto"/>
+        <w:ind w:left="425" w:leftChars="0" w:hanging="425" w:firstLineChars="0"/>
+        <w:jc w:val="both"/>
+        <w:rPr>
+          <w:rStyle w:val="11"/>
+          <w:rFonts w:ascii="Times New Roman" w:hAnsi="Times New Roman" w:cs="Times New Roman"/>
+          <w:sz w:val="26"/>
+          <w:szCs w:val="26"/>
+        </w:rPr>
+      </w:pPr>
+      <w:r>
+        <w:rPr>
+          <w:rStyle w:val="11"/>
+          <w:rFonts w:hint="default" w:ascii="Times New Roman" w:hAnsi="Times New Roman" w:cs="Times New Roman"/>
+          <w:sz w:val="26"/>
+          <w:szCs w:val="26"/>
+        </w:rPr>
+        <w:t>Azure SQL Database: Microsoft SQL Server also offers a cloud-based version called Azure SQL Database. It provides a fully managed database service in Microsoft Azure, offering scalability, high availability, and automatic backups.</w:t>
+      </w:r>
+    </w:p>
+    <w:p>
+      <w:pPr>
+        <w:spacing w:line="360" w:lineRule="auto"/>
+        <w:jc w:val="both"/>
+        <w:rPr>
+          <w:rStyle w:val="11"/>
+          <w:rFonts w:hint="default" w:ascii="Times New Roman" w:hAnsi="Times New Roman" w:cs="Times New Roman"/>
+          <w:sz w:val="26"/>
+          <w:szCs w:val="26"/>
+        </w:rPr>
+      </w:pPr>
+      <w:r>
+        <w:rPr>
+          <w:rStyle w:val="11"/>
+          <w:rFonts w:hint="default" w:ascii="Times New Roman" w:hAnsi="Times New Roman" w:cs="Times New Roman"/>
+          <w:sz w:val="26"/>
+          <w:szCs w:val="26"/>
+        </w:rPr>
+        <w:t>SQL Server is widely used by organizations of all sizes and across different industries. It is commonly used for building business applications, data warehousing, data analytics, and powering websites and e-commerce platforms. SQL Server offers enterprise-level performance, security, and reliability, making it a popular choice for managing critical data and applications.</w:t>
+      </w:r>
+    </w:p>
+    <w:p>
+      <w:pPr>
+        <w:spacing w:line="360" w:lineRule="auto"/>
+        <w:jc w:val="both"/>
+        <w:rPr>
+          <w:rStyle w:val="11"/>
+          <w:rFonts w:hint="default" w:ascii="Times New Roman" w:hAnsi="Times New Roman" w:cs="Times New Roman"/>
+          <w:sz w:val="26"/>
+          <w:szCs w:val="26"/>
+        </w:rPr>
+      </w:pPr>
+    </w:p>
+    <w:p>
+      <w:pPr>
+        <w:pStyle w:val="13"/>
+        <w:numPr>
+          <w:ilvl w:val="2"/>
+          <w:numId w:val="11"/>
+        </w:numPr>
+        <w:spacing w:line="360" w:lineRule="auto"/>
+        <w:jc w:val="center"/>
+        <w:rPr>
+          <w:rStyle w:val="11"/>
+          <w:rFonts w:ascii="Times New Roman" w:hAnsi="Times New Roman" w:cs="Times New Roman"/>
+          <w:sz w:val="26"/>
+          <w:szCs w:val="26"/>
+        </w:rPr>
+      </w:pPr>
+      <w:r>
+        <w:rPr>
+          <w:rStyle w:val="11"/>
+          <w:rFonts w:hint="default" w:ascii="Times New Roman" w:hAnsi="Times New Roman" w:cs="Times New Roman"/>
+          <w:b/>
+          <w:sz w:val="26"/>
+          <w:szCs w:val="26"/>
+          <w:lang w:val="en-IN"/>
+        </w:rPr>
+        <w:t>Syncfusion</w:t>
+      </w:r>
+    </w:p>
+    <w:p>
+      <w:pPr>
+        <w:spacing w:line="360" w:lineRule="auto"/>
+        <w:jc w:val="both"/>
+        <w:rPr>
+          <w:rStyle w:val="11"/>
+          <w:rFonts w:hint="default" w:ascii="Times New Roman" w:hAnsi="Times New Roman" w:cs="Times New Roman"/>
+          <w:sz w:val="26"/>
+          <w:szCs w:val="26"/>
+        </w:rPr>
+      </w:pPr>
+      <w:r>
+        <w:rPr>
+          <w:rStyle w:val="11"/>
+          <w:rFonts w:hint="default" w:ascii="Times New Roman" w:hAnsi="Times New Roman" w:cs="Times New Roman"/>
+          <w:sz w:val="26"/>
+          <w:szCs w:val="26"/>
+        </w:rPr>
+        <w:t>Syncfusion provides a package called "Syncfusion.EJ2.AspNetCore.Mvc" for working with their UI controls and components in ASP.NET Core MVC applications. This package enables developers to easily integrate and use Syncfusion's UI controls within their MVC projects.</w:t>
+      </w:r>
+    </w:p>
+    <w:p>
+      <w:pPr>
+        <w:spacing w:line="360" w:lineRule="auto"/>
+        <w:jc w:val="both"/>
+        <w:rPr>
+          <w:rStyle w:val="11"/>
+          <w:rFonts w:hint="default" w:ascii="Times New Roman" w:hAnsi="Times New Roman" w:cs="Times New Roman"/>
+          <w:sz w:val="26"/>
+          <w:szCs w:val="26"/>
+        </w:rPr>
+      </w:pPr>
+      <w:r>
+        <w:rPr>
+          <w:rStyle w:val="11"/>
+          <w:rFonts w:hint="default" w:ascii="Times New Roman" w:hAnsi="Times New Roman" w:cs="Times New Roman"/>
+          <w:sz w:val="26"/>
+          <w:szCs w:val="26"/>
+        </w:rPr>
+        <w:t>The "Syncfusion.EJ2.AspNetCore.Mvc" package is specifically designed for ASP.NET Core MVC applications and provides server-side wrappers for Syncfusion's Essential JS 2 (EJ2) controls. These controls include a wide range of UI components such as grids, charts, calendars, dropdowns, treeviews, editors, and more.</w:t>
+      </w:r>
+    </w:p>
+    <w:p>
+      <w:pPr>
+        <w:spacing w:line="360" w:lineRule="auto"/>
+        <w:jc w:val="both"/>
+        <w:rPr>
+          <w:rStyle w:val="11"/>
+          <w:rFonts w:hint="default" w:ascii="Times New Roman" w:hAnsi="Times New Roman" w:cs="Times New Roman"/>
+          <w:sz w:val="26"/>
+          <w:szCs w:val="26"/>
+        </w:rPr>
+      </w:pPr>
+      <w:r>
+        <w:rPr>
+          <w:rStyle w:val="11"/>
+          <w:rFonts w:hint="default" w:ascii="Times New Roman" w:hAnsi="Times New Roman" w:cs="Times New Roman"/>
+          <w:sz w:val="26"/>
+          <w:szCs w:val="26"/>
+        </w:rPr>
+        <w:t>By using the Syncfusion package, you can leverage pre-built, customizable UI components that are optimized for performance and designed to work well together. The controls offer a consistent and visually appealing user experience across different browsers and devices.</w:t>
+      </w:r>
+    </w:p>
+    <w:p>
+      <w:pPr>
+        <w:spacing w:line="360" w:lineRule="auto"/>
+        <w:jc w:val="both"/>
+        <w:rPr>
+          <w:rStyle w:val="11"/>
+          <w:rFonts w:hint="default" w:ascii="Times New Roman" w:hAnsi="Times New Roman" w:cs="Times New Roman"/>
+          <w:sz w:val="26"/>
+          <w:szCs w:val="26"/>
+        </w:rPr>
+      </w:pPr>
+      <w:r>
+        <w:rPr>
+          <w:rStyle w:val="11"/>
+          <w:rFonts w:hint="default" w:ascii="Times New Roman" w:hAnsi="Times New Roman" w:cs="Times New Roman"/>
+          <w:sz w:val="26"/>
+          <w:szCs w:val="26"/>
+        </w:rPr>
+        <w:t>Overall, the "Syncfusion.EJ2.AspNetCore.Mvc" package simplifies the integration and usage of Syncfusion controls within ASP.NET Core MVC applications, allowing developers to build rich and interactive UIs with ease.</w:t>
+      </w:r>
+    </w:p>
+    <w:p>
+      <w:pPr>
+        <w:spacing w:line="360" w:lineRule="auto"/>
+        <w:jc w:val="both"/>
+        <w:rPr>
+          <w:rStyle w:val="11"/>
+          <w:rFonts w:ascii="Times New Roman" w:hAnsi="Times New Roman" w:cs="Times New Roman"/>
+          <w:sz w:val="26"/>
+          <w:szCs w:val="26"/>
+        </w:rPr>
+      </w:pPr>
+    </w:p>
+    <w:p>
+      <w:pPr>
+        <w:rPr>
+          <w:rFonts w:ascii="Times New Roman" w:hAnsi="Times New Roman" w:cs="Times New Roman"/>
+          <w:sz w:val="26"/>
+          <w:szCs w:val="26"/>
+        </w:rPr>
+      </w:pPr>
+      <w:r>
+        <w:rPr>
+          <w:rStyle w:val="11"/>
+          <w:rFonts w:ascii="Times New Roman" w:hAnsi="Times New Roman" w:cs="Times New Roman"/>
+          <w:sz w:val="26"/>
+          <w:szCs w:val="26"/>
+        </w:rPr>
+        <w:br w:type="page"/>
+      </w:r>
+    </w:p>
+    <w:p>
+      <w:pPr>
+        <w:pStyle w:val="8"/>
+        <w:numPr>
+          <w:ilvl w:val="0"/>
+          <w:numId w:val="11"/>
+        </w:numPr>
+        <w:jc w:val="center"/>
+        <w:rPr>
+          <w:b/>
+          <w:sz w:val="36"/>
+        </w:rPr>
+      </w:pPr>
+      <w:r>
+        <w:rPr>
+          <w:b/>
+          <w:sz w:val="36"/>
+        </w:rPr>
+        <w:t>SYSTEM DESIGN</w:t>
+      </w:r>
+    </w:p>
+    <w:p>
+      <w:pPr>
+        <w:pStyle w:val="8"/>
+        <w:rPr>
+          <w:b/>
+        </w:rPr>
+      </w:pPr>
+    </w:p>
+    <w:p>
+      <w:pPr>
+        <w:pStyle w:val="8"/>
+        <w:numPr>
+          <w:ilvl w:val="1"/>
+          <w:numId w:val="11"/>
+        </w:numPr>
+        <w:spacing w:line="360" w:lineRule="auto"/>
+        <w:jc w:val="center"/>
+        <w:rPr>
+          <w:b/>
+          <w:sz w:val="28"/>
+        </w:rPr>
+      </w:pPr>
+      <w:r>
+        <w:rPr>
+          <w:b/>
+          <w:sz w:val="28"/>
+        </w:rPr>
+        <w:t>METHODOLOGY</w:t>
+      </w:r>
+    </w:p>
+    <w:p>
+      <w:pPr>
+        <w:spacing w:after="0" w:line="360" w:lineRule="auto"/>
+        <w:jc w:val="both"/>
+        <w:rPr>
+          <w:rFonts w:ascii="Times New Roman" w:hAnsi="Times New Roman" w:eastAsia="Times New Roman" w:cs="Times New Roman"/>
+          <w:sz w:val="26"/>
+          <w:szCs w:val="26"/>
+        </w:rPr>
+      </w:pPr>
+      <w:r>
+        <w:rPr>
+          <w:rFonts w:ascii="Times New Roman" w:hAnsi="Times New Roman" w:eastAsia="Times New Roman" w:cs="Times New Roman"/>
+          <w:sz w:val="26"/>
+          <w:szCs w:val="26"/>
+        </w:rPr>
+        <w:t xml:space="preserve">This Section describes the methodology applied during the development of the proposed project. A methodology is a model, which project managers employ for the design, planning, implementation and achievement of their project objectives. Effective project management is essential in absolutely any organization, regardless of the nature of the business and the scale of the organization. From choosing a project to right through to the end, it is important that the project is carefully and closely managed. Based on the nature of my project solution, it was essential to use incremental Software development life cycle (SDLC). The project typically has a number of Phases and the level of control required over each phase are primarily defined by the nature of the Project, the complexity of the same and the industry to which the Project has to cater to. An Incremental (SDLC) model consists of a number of dependent increments that are completed in a prescribed sequence. Each increment includes a Launching, Monitoring and Controlling, and Closing Process Group for the functions and features in that increment only. Each increment integrates additional parts of the solution until the final increment, where the remaining parts of the solution are integrated. </w:t>
+      </w:r>
+    </w:p>
+    <w:p>
+      <w:pPr>
+        <w:spacing w:after="0" w:line="360" w:lineRule="auto"/>
+        <w:jc w:val="both"/>
+        <w:rPr>
+          <w:rFonts w:ascii="Times New Roman" w:hAnsi="Times New Roman" w:eastAsia="Times New Roman" w:cs="Times New Roman"/>
+          <w:sz w:val="26"/>
+          <w:szCs w:val="26"/>
+        </w:rPr>
+      </w:pPr>
+    </w:p>
+    <w:p>
+      <w:pPr>
+        <w:rPr>
+          <w:rFonts w:ascii="Times New Roman" w:hAnsi="Times New Roman" w:eastAsia="Times New Roman" w:cs="Times New Roman"/>
+          <w:sz w:val="26"/>
+          <w:szCs w:val="26"/>
+        </w:rPr>
+      </w:pPr>
+      <w:r>
+        <w:rPr>
+          <w:rFonts w:ascii="Times New Roman" w:hAnsi="Times New Roman" w:eastAsia="Times New Roman" w:cs="Times New Roman"/>
+          <w:sz w:val="26"/>
+          <w:szCs w:val="26"/>
+        </w:rPr>
+        <w:br w:type="page"/>
+      </w:r>
+    </w:p>
+    <w:p>
+      <w:pPr>
+        <w:spacing w:after="0" w:line="480" w:lineRule="auto"/>
+        <w:jc w:val="center"/>
+        <w:rPr>
+          <w:rFonts w:ascii="Times New Roman" w:hAnsi="Times New Roman" w:eastAsia="Times New Roman" w:cs="Times New Roman"/>
+          <w:b/>
+          <w:sz w:val="28"/>
+          <w:szCs w:val="26"/>
+        </w:rPr>
+      </w:pPr>
+      <w:r>
+        <w:rPr>
+          <w:rFonts w:ascii="Times New Roman" w:hAnsi="Times New Roman" w:eastAsia="Times New Roman" w:cs="Times New Roman"/>
+          <w:b/>
+          <w:sz w:val="28"/>
+          <w:szCs w:val="26"/>
+        </w:rPr>
+        <w:t xml:space="preserve">3.1.1. </w:t>
+      </w:r>
+      <w:r>
+        <w:rPr>
+          <w:rFonts w:ascii="Times New Roman" w:hAnsi="Times New Roman" w:eastAsia="Times New Roman" w:cs="Times New Roman"/>
+          <w:b/>
+          <w:sz w:val="26"/>
+          <w:szCs w:val="26"/>
+        </w:rPr>
+        <w:t>JUSTIFICATION FOR THE METHODOLOGY</w:t>
+      </w:r>
+    </w:p>
+    <w:p>
+      <w:pPr>
+        <w:spacing w:after="0" w:line="360" w:lineRule="auto"/>
+        <w:jc w:val="both"/>
+        <w:rPr>
+          <w:rFonts w:ascii="Times New Roman" w:hAnsi="Times New Roman" w:eastAsia="Times New Roman" w:cs="Times New Roman"/>
+          <w:sz w:val="26"/>
+          <w:szCs w:val="26"/>
+        </w:rPr>
+      </w:pPr>
+      <w:r>
+        <w:rPr>
+          <w:rFonts w:ascii="Times New Roman" w:hAnsi="Times New Roman" w:eastAsia="Times New Roman" w:cs="Times New Roman"/>
+          <w:sz w:val="26"/>
+          <w:szCs w:val="26"/>
+        </w:rPr>
+        <w:t xml:space="preserve">This model can be used when the requirements of the complete system are clearly defined and understood, like the case of this project where; </w:t>
+      </w:r>
+    </w:p>
+    <w:p>
+      <w:pPr>
+        <w:pStyle w:val="13"/>
+        <w:numPr>
+          <w:ilvl w:val="0"/>
+          <w:numId w:val="14"/>
+        </w:numPr>
+        <w:spacing w:after="0" w:line="360" w:lineRule="auto"/>
+        <w:jc w:val="both"/>
+        <w:rPr>
+          <w:rFonts w:ascii="Times New Roman" w:hAnsi="Times New Roman" w:eastAsia="Times New Roman" w:cs="Times New Roman"/>
+          <w:sz w:val="26"/>
+          <w:szCs w:val="26"/>
+        </w:rPr>
+      </w:pPr>
+      <w:r>
+        <w:rPr>
+          <w:rFonts w:ascii="Times New Roman" w:hAnsi="Times New Roman" w:eastAsia="Times New Roman" w:cs="Times New Roman"/>
+          <w:sz w:val="26"/>
+          <w:szCs w:val="26"/>
+        </w:rPr>
+        <w:t xml:space="preserve">Major requirements were evidently defined; however, some details evolved with time. </w:t>
+      </w:r>
+    </w:p>
+    <w:p>
+      <w:pPr>
+        <w:pStyle w:val="13"/>
+        <w:numPr>
+          <w:ilvl w:val="0"/>
+          <w:numId w:val="14"/>
+        </w:numPr>
+        <w:spacing w:after="0" w:line="360" w:lineRule="auto"/>
+        <w:jc w:val="both"/>
+        <w:rPr>
+          <w:rFonts w:ascii="Times New Roman" w:hAnsi="Times New Roman" w:eastAsia="Times New Roman" w:cs="Times New Roman"/>
+          <w:sz w:val="26"/>
+          <w:szCs w:val="26"/>
+        </w:rPr>
+      </w:pPr>
+      <w:r>
+        <w:rPr>
+          <w:rFonts w:ascii="Times New Roman" w:hAnsi="Times New Roman" w:eastAsia="Times New Roman" w:cs="Times New Roman"/>
+          <w:sz w:val="26"/>
+          <w:szCs w:val="26"/>
+        </w:rPr>
+        <w:t xml:space="preserve">There was a need to complete the project within a short time schedule. </w:t>
+      </w:r>
+    </w:p>
+    <w:p>
+      <w:pPr>
+        <w:pStyle w:val="13"/>
+        <w:numPr>
+          <w:ilvl w:val="0"/>
+          <w:numId w:val="14"/>
+        </w:numPr>
+        <w:spacing w:after="0" w:line="360" w:lineRule="auto"/>
+        <w:jc w:val="both"/>
+        <w:rPr>
+          <w:rFonts w:ascii="Times New Roman" w:hAnsi="Times New Roman" w:eastAsia="Times New Roman" w:cs="Times New Roman"/>
+          <w:sz w:val="26"/>
+          <w:szCs w:val="26"/>
+        </w:rPr>
+      </w:pPr>
+      <w:r>
+        <w:rPr>
+          <w:rFonts w:ascii="Times New Roman" w:hAnsi="Times New Roman" w:eastAsia="Times New Roman" w:cs="Times New Roman"/>
+          <w:sz w:val="26"/>
+          <w:szCs w:val="26"/>
+        </w:rPr>
+        <w:t>A new technology is being used or the resources with needed skill set are not available. I was learning</w:t>
+      </w:r>
+      <w:r>
+        <w:rPr>
+          <w:rFonts w:hint="default" w:ascii="Times New Roman" w:hAnsi="Times New Roman" w:eastAsia="Times New Roman" w:cs="Times New Roman"/>
+          <w:sz w:val="26"/>
+          <w:szCs w:val="26"/>
+          <w:lang w:val="en-IN"/>
+        </w:rPr>
+        <w:t xml:space="preserve"> JavaScript and</w:t>
+      </w:r>
+      <w:r>
+        <w:rPr>
+          <w:rFonts w:ascii="Times New Roman" w:hAnsi="Times New Roman" w:eastAsia="Times New Roman" w:cs="Times New Roman"/>
+          <w:sz w:val="26"/>
+          <w:szCs w:val="26"/>
+        </w:rPr>
+        <w:t xml:space="preserve"> </w:t>
+      </w:r>
+      <w:r>
+        <w:rPr>
+          <w:rFonts w:hint="default" w:ascii="Times New Roman" w:hAnsi="Times New Roman" w:eastAsia="Times New Roman" w:cs="Times New Roman"/>
+          <w:sz w:val="26"/>
+          <w:szCs w:val="26"/>
+          <w:lang w:val="en-IN"/>
+        </w:rPr>
+        <w:t xml:space="preserve">Dot Net Core </w:t>
+      </w:r>
+      <w:r>
+        <w:rPr>
+          <w:rFonts w:ascii="Times New Roman" w:hAnsi="Times New Roman" w:eastAsia="Times New Roman" w:cs="Times New Roman"/>
+          <w:sz w:val="26"/>
+          <w:szCs w:val="26"/>
+        </w:rPr>
+        <w:t>and could iterate from one technology to another to ensure</w:t>
+      </w:r>
+      <w:r>
+        <w:rPr>
+          <w:rFonts w:hint="default" w:ascii="Times New Roman" w:hAnsi="Times New Roman" w:eastAsia="Times New Roman" w:cs="Times New Roman"/>
+          <w:sz w:val="26"/>
+          <w:szCs w:val="26"/>
+          <w:lang w:val="en-IN"/>
+        </w:rPr>
+        <w:t>,</w:t>
+      </w:r>
+      <w:r>
+        <w:rPr>
+          <w:rFonts w:ascii="Times New Roman" w:hAnsi="Times New Roman" w:eastAsia="Times New Roman" w:cs="Times New Roman"/>
+          <w:sz w:val="26"/>
+          <w:szCs w:val="26"/>
+        </w:rPr>
+        <w:t xml:space="preserve"> I implement all the functionalities effectively. </w:t>
+      </w:r>
+    </w:p>
+    <w:p>
+      <w:pPr>
+        <w:pStyle w:val="13"/>
+        <w:numPr>
+          <w:ilvl w:val="0"/>
+          <w:numId w:val="14"/>
+        </w:numPr>
+        <w:spacing w:after="0" w:line="360" w:lineRule="auto"/>
+        <w:jc w:val="both"/>
+        <w:rPr>
+          <w:rFonts w:ascii="Times New Roman" w:hAnsi="Times New Roman" w:eastAsia="Times New Roman" w:cs="Times New Roman"/>
+          <w:sz w:val="26"/>
+          <w:szCs w:val="26"/>
+        </w:rPr>
+      </w:pPr>
+      <w:r>
+        <w:rPr>
+          <w:rFonts w:hint="default" w:ascii="Times New Roman" w:hAnsi="Times New Roman" w:eastAsia="Times New Roman" w:cs="Times New Roman"/>
+          <w:sz w:val="26"/>
+          <w:szCs w:val="26"/>
+          <w:lang w:val="en-IN"/>
+        </w:rPr>
+        <w:t xml:space="preserve">Dot </w:t>
+      </w:r>
+      <w:r>
+        <w:rPr>
+          <w:rFonts w:ascii="Times New Roman" w:hAnsi="Times New Roman" w:eastAsia="Times New Roman" w:cs="Times New Roman"/>
+          <w:sz w:val="26"/>
+          <w:szCs w:val="26"/>
+        </w:rPr>
+        <w:t>NET Core MVC is well-suited for iterative development due to its modular and component-based architecture. The framework provides flexibility in building and integrating incremental features, allowing the development team to deliver working software at the end of each iteration. This aligns with the incremental SDLC approach, where each iteration focuses on implementing a subset of features.</w:t>
+      </w:r>
+    </w:p>
+    <w:p>
+      <w:pPr>
+        <w:pStyle w:val="13"/>
+        <w:numPr>
+          <w:ilvl w:val="0"/>
+          <w:numId w:val="14"/>
+        </w:numPr>
+        <w:spacing w:after="0" w:line="360" w:lineRule="auto"/>
+        <w:jc w:val="both"/>
+        <w:rPr>
+          <w:rFonts w:ascii="Times New Roman" w:hAnsi="Times New Roman" w:eastAsia="Times New Roman" w:cs="Times New Roman"/>
+          <w:sz w:val="26"/>
+          <w:szCs w:val="26"/>
+        </w:rPr>
+      </w:pPr>
+      <w:r>
+        <w:rPr>
+          <w:rFonts w:ascii="Times New Roman" w:hAnsi="Times New Roman" w:eastAsia="Times New Roman" w:cs="Times New Roman"/>
+          <w:sz w:val="26"/>
+          <w:szCs w:val="26"/>
+        </w:rPr>
+        <w:t xml:space="preserve">The project had some high-risk features and goals. </w:t>
+      </w:r>
+    </w:p>
+    <w:p>
+      <w:pPr>
+        <w:spacing w:after="0" w:line="360" w:lineRule="auto"/>
+        <w:jc w:val="both"/>
+        <w:rPr>
+          <w:rFonts w:ascii="Times New Roman" w:hAnsi="Times New Roman" w:eastAsia="Times New Roman" w:cs="Times New Roman"/>
+          <w:sz w:val="26"/>
+          <w:szCs w:val="26"/>
+        </w:rPr>
+      </w:pPr>
+    </w:p>
+    <w:p>
+      <w:pPr>
+        <w:spacing w:after="0" w:line="360" w:lineRule="auto"/>
+        <w:jc w:val="both"/>
+        <w:rPr>
+          <w:rFonts w:ascii="Times New Roman" w:hAnsi="Times New Roman" w:eastAsia="Times New Roman" w:cs="Times New Roman"/>
+          <w:sz w:val="26"/>
+          <w:szCs w:val="26"/>
+        </w:rPr>
+      </w:pPr>
+      <w:r>
+        <w:rPr>
+          <w:rFonts w:ascii="Times New Roman" w:hAnsi="Times New Roman" w:eastAsia="Times New Roman" w:cs="Times New Roman"/>
+          <w:sz w:val="26"/>
+          <w:szCs w:val="26"/>
+        </w:rPr>
+        <w:t xml:space="preserve">The Incremental model is much better equipped to handle change. Each incremental functionality is verified by the customer and hence the relative risk in managing large and complex projects is substantially reduced. On the downside, there is a possibility of gold plating, wherein the functionalities not really required end up being built into the Product or Deliverable. In a nutshell, Incremental SDLC provide plethora of advantages inducing; </w:t>
+      </w:r>
+    </w:p>
+    <w:p>
+      <w:pPr>
+        <w:pStyle w:val="13"/>
+        <w:numPr>
+          <w:ilvl w:val="0"/>
+          <w:numId w:val="15"/>
+        </w:numPr>
+        <w:spacing w:after="0" w:line="360" w:lineRule="auto"/>
+        <w:jc w:val="both"/>
+        <w:rPr>
+          <w:rFonts w:ascii="Times New Roman" w:hAnsi="Times New Roman" w:eastAsia="Times New Roman" w:cs="Times New Roman"/>
+          <w:sz w:val="26"/>
+          <w:szCs w:val="26"/>
+        </w:rPr>
+      </w:pPr>
+      <w:r>
+        <w:rPr>
+          <w:rFonts w:ascii="Times New Roman" w:hAnsi="Times New Roman" w:eastAsia="Times New Roman" w:cs="Times New Roman"/>
+          <w:sz w:val="26"/>
+          <w:szCs w:val="26"/>
+        </w:rPr>
+        <w:t>Early Delivery of Value: Incremental SDLC enables the project to deliver functional software increments early, providing immediate value to stakeholders.</w:t>
+      </w:r>
+    </w:p>
+    <w:p>
+      <w:pPr>
+        <w:pStyle w:val="13"/>
+        <w:numPr>
+          <w:ilvl w:val="0"/>
+          <w:numId w:val="15"/>
+        </w:numPr>
+        <w:spacing w:after="0" w:line="360" w:lineRule="auto"/>
+        <w:jc w:val="both"/>
+        <w:rPr>
+          <w:rFonts w:ascii="Times New Roman" w:hAnsi="Times New Roman" w:eastAsia="Times New Roman" w:cs="Times New Roman"/>
+          <w:sz w:val="26"/>
+          <w:szCs w:val="26"/>
+        </w:rPr>
+      </w:pPr>
+      <w:r>
+        <w:rPr>
+          <w:rFonts w:hint="default" w:ascii="Times New Roman" w:hAnsi="Times New Roman" w:eastAsia="Times New Roman" w:cs="Times New Roman"/>
+          <w:sz w:val="26"/>
+          <w:szCs w:val="26"/>
+        </w:rPr>
+        <w:t>Continuous Feedback and Adaptability: Stakeholder feedback is incorporated into subsequent iterations, allowing for flexibility and adaptability to changing requirements and user needs.</w:t>
+      </w:r>
+    </w:p>
+    <w:p>
+      <w:pPr>
+        <w:pStyle w:val="13"/>
+        <w:numPr>
+          <w:ilvl w:val="0"/>
+          <w:numId w:val="15"/>
+        </w:numPr>
+        <w:spacing w:after="0" w:line="360" w:lineRule="auto"/>
+        <w:jc w:val="both"/>
+        <w:rPr>
+          <w:rFonts w:ascii="Times New Roman" w:hAnsi="Times New Roman" w:eastAsia="Times New Roman" w:cs="Times New Roman"/>
+          <w:sz w:val="26"/>
+          <w:szCs w:val="26"/>
+        </w:rPr>
+      </w:pPr>
+      <w:r>
+        <w:rPr>
+          <w:rFonts w:hint="default" w:ascii="Times New Roman" w:hAnsi="Times New Roman" w:eastAsia="Times New Roman" w:cs="Times New Roman"/>
+          <w:sz w:val="26"/>
+          <w:szCs w:val="26"/>
+        </w:rPr>
+        <w:t>Risk Mitigation: Breaking the project into smaller increments allows for early issue identification and resolution, reducing overall project risks.</w:t>
+      </w:r>
+    </w:p>
+    <w:p>
+      <w:pPr>
+        <w:pStyle w:val="13"/>
+        <w:numPr>
+          <w:ilvl w:val="0"/>
+          <w:numId w:val="15"/>
+        </w:numPr>
+        <w:spacing w:after="0" w:line="360" w:lineRule="auto"/>
+        <w:jc w:val="both"/>
+        <w:rPr>
+          <w:rFonts w:ascii="Times New Roman" w:hAnsi="Times New Roman" w:eastAsia="Times New Roman" w:cs="Times New Roman"/>
+          <w:sz w:val="26"/>
+          <w:szCs w:val="26"/>
+        </w:rPr>
+      </w:pPr>
+      <w:r>
+        <w:rPr>
+          <w:rFonts w:hint="default" w:ascii="Times New Roman" w:hAnsi="Times New Roman" w:eastAsia="Times New Roman" w:cs="Times New Roman"/>
+          <w:sz w:val="26"/>
+          <w:szCs w:val="26"/>
+        </w:rPr>
+        <w:t>Enhanced Collaboration: Regular feedback and communication foster collaboration, leading to better teamwork and shared understanding.</w:t>
+      </w:r>
+    </w:p>
+    <w:p>
+      <w:pPr>
+        <w:pStyle w:val="13"/>
+        <w:numPr>
+          <w:ilvl w:val="0"/>
+          <w:numId w:val="15"/>
+        </w:numPr>
+        <w:spacing w:after="0" w:line="360" w:lineRule="auto"/>
+        <w:jc w:val="both"/>
+        <w:rPr>
+          <w:rFonts w:ascii="Times New Roman" w:hAnsi="Times New Roman" w:eastAsia="Times New Roman" w:cs="Times New Roman"/>
+          <w:sz w:val="26"/>
+          <w:szCs w:val="26"/>
+        </w:rPr>
+      </w:pPr>
+      <w:r>
+        <w:rPr>
+          <w:rFonts w:hint="default" w:ascii="Times New Roman" w:hAnsi="Times New Roman" w:eastAsia="Times New Roman" w:cs="Times New Roman"/>
+          <w:sz w:val="26"/>
+          <w:szCs w:val="26"/>
+        </w:rPr>
+        <w:t>Improved Quality and Testing: Iterative testing ensures higher software quality by identifying and addressing defects early in the development process.</w:t>
+      </w:r>
+    </w:p>
+    <w:p>
+      <w:pPr>
+        <w:pStyle w:val="13"/>
+        <w:numPr>
+          <w:ilvl w:val="0"/>
+          <w:numId w:val="15"/>
+        </w:numPr>
+        <w:spacing w:after="0" w:line="360" w:lineRule="auto"/>
+        <w:jc w:val="both"/>
+        <w:rPr>
+          <w:rFonts w:ascii="Times New Roman" w:hAnsi="Times New Roman" w:eastAsia="Times New Roman" w:cs="Times New Roman"/>
+          <w:sz w:val="26"/>
+          <w:szCs w:val="26"/>
+        </w:rPr>
+      </w:pPr>
+      <w:r>
+        <w:rPr>
+          <w:rFonts w:hint="default" w:ascii="Times New Roman" w:hAnsi="Times New Roman" w:eastAsia="Times New Roman" w:cs="Times New Roman"/>
+          <w:sz w:val="26"/>
+          <w:szCs w:val="26"/>
+        </w:rPr>
+        <w:t>Efficient Resource Utilization: Teams focus on specific features in each iteration, optimizing resource allocation and utilization.</w:t>
+      </w:r>
+    </w:p>
+    <w:p>
+      <w:pPr>
+        <w:pStyle w:val="13"/>
+        <w:numPr>
+          <w:ilvl w:val="0"/>
+          <w:numId w:val="15"/>
+        </w:numPr>
+        <w:spacing w:after="0" w:line="360" w:lineRule="auto"/>
+        <w:jc w:val="both"/>
+        <w:rPr>
+          <w:rFonts w:ascii="Times New Roman" w:hAnsi="Times New Roman" w:eastAsia="Times New Roman" w:cs="Times New Roman"/>
+          <w:sz w:val="26"/>
+          <w:szCs w:val="26"/>
+        </w:rPr>
+      </w:pPr>
+      <w:r>
+        <w:rPr>
+          <w:rFonts w:hint="default" w:ascii="Times New Roman" w:hAnsi="Times New Roman" w:eastAsia="Times New Roman" w:cs="Times New Roman"/>
+          <w:sz w:val="26"/>
+          <w:szCs w:val="26"/>
+        </w:rPr>
+        <w:t>Faster Time-to-Market: Delivering usable increments at regular intervals accelerates time-to-market and provides early market advantages.</w:t>
+      </w:r>
+    </w:p>
+    <w:p>
+      <w:pPr>
+        <w:pStyle w:val="13"/>
+        <w:numPr>
+          <w:ilvl w:val="0"/>
+          <w:numId w:val="15"/>
+        </w:numPr>
+        <w:spacing w:after="0" w:line="360" w:lineRule="auto"/>
+        <w:jc w:val="both"/>
+        <w:rPr>
+          <w:rFonts w:ascii="Times New Roman" w:hAnsi="Times New Roman" w:eastAsia="Times New Roman" w:cs="Times New Roman"/>
+          <w:sz w:val="26"/>
+          <w:szCs w:val="26"/>
+        </w:rPr>
+      </w:pPr>
+      <w:r>
+        <w:rPr>
+          <w:rFonts w:hint="default" w:ascii="Times New Roman" w:hAnsi="Times New Roman" w:eastAsia="Times New Roman" w:cs="Times New Roman"/>
+          <w:sz w:val="26"/>
+          <w:szCs w:val="26"/>
+        </w:rPr>
+        <w:t>Improved Project Transparency: Iterative delivery provides visibility into development progress, promoting transparency and alignment between the team and stakeholders.</w:t>
+      </w:r>
+    </w:p>
+    <w:p>
+      <w:pPr>
+        <w:spacing w:after="0" w:line="240" w:lineRule="auto"/>
+        <w:rPr>
+          <w:rFonts w:ascii="Times New Roman" w:hAnsi="Times New Roman" w:eastAsia="Times New Roman" w:cs="Times New Roman"/>
+          <w:sz w:val="24"/>
+          <w:szCs w:val="24"/>
+        </w:rPr>
+      </w:pPr>
+    </w:p>
+    <w:p>
+      <w:pPr>
+        <w:spacing w:after="0" w:line="360" w:lineRule="auto"/>
+        <w:jc w:val="both"/>
+        <w:rPr>
+          <w:rFonts w:ascii="Times New Roman" w:hAnsi="Times New Roman" w:eastAsia="Times New Roman" w:cs="Times New Roman"/>
+          <w:sz w:val="26"/>
+          <w:szCs w:val="26"/>
+        </w:rPr>
+      </w:pPr>
+    </w:p>
+    <w:p>
+      <w:pPr>
+        <w:pStyle w:val="8"/>
+        <w:numPr>
+          <w:ilvl w:val="1"/>
+          <w:numId w:val="16"/>
+        </w:numPr>
+        <w:spacing w:line="360" w:lineRule="auto"/>
+        <w:jc w:val="center"/>
+        <w:rPr>
+          <w:b/>
+          <w:sz w:val="26"/>
+          <w:szCs w:val="26"/>
+        </w:rPr>
+      </w:pPr>
+      <w:r>
+        <w:rPr>
+          <w:b/>
+          <w:sz w:val="26"/>
+          <w:szCs w:val="26"/>
+        </w:rPr>
+        <w:t xml:space="preserve"> </w:t>
+      </w:r>
+      <w:r>
+        <w:rPr>
+          <w:b/>
+          <w:sz w:val="28"/>
+          <w:szCs w:val="26"/>
+        </w:rPr>
+        <w:t>USER CHARACTERISTICS</w:t>
+      </w:r>
       <w:bookmarkStart w:id="0" w:name="_GoBack"/>
       <w:bookmarkEnd w:id="0"/>
     </w:p>
     <w:sectPr>
-      <w:footerReference r:id="rId5" w:type="default"/>
-      <w:pgSz w:w="12240" w:h="15840"/>
-      <w:pgMar w:top="1440" w:right="1080" w:bottom="1440" w:left="1080" w:header="720" w:footer="720" w:gutter="0"/>
+      <w:footerReference r:id="rId8" w:type="default"/>
+      <w:pgSz w:w="11906" w:h="16838"/>
+      <w:pgMar w:top="1440" w:right="1083" w:bottom="1440" w:left="1230" w:header="720" w:footer="720" w:gutter="0"/>
       <w:pgBorders w:offsetFrom="page">
         <w:top w:val="thinThickSmallGap" w:color="auto" w:sz="24" w:space="24"/>
         <w:left w:val="thinThickSmallGap" w:color="auto" w:sz="24" w:space="24"/>
         <w:bottom w:val="thickThinSmallGap" w:color="auto" w:sz="24" w:space="31"/>
         <w:right w:val="thickThinSmallGap" w:color="auto" w:sz="24" w:space="24"/>
       </w:pgBorders>
+      <w:pgNumType w:fmt="decimal" w:start="1"/>
       <w:cols w:space="720" w:num="1"/>
       <w:docGrid w:linePitch="360" w:charSpace="0"/>
     </w:sectPr>
@@ -4889,37 +7616,186 @@
 
 <file path=word/footer1.xml><?xml version="1.0" encoding="utf-8"?>
 <w:ftr xmlns:wpc="http://schemas.microsoft.com/office/word/2010/wordprocessingCanvas" xmlns:mc="http://schemas.openxmlformats.org/markup-compatibility/2006" xmlns:o="urn:schemas-microsoft-com:office:office" xmlns:r="http://schemas.openxmlformats.org/officeDocument/2006/relationships" xmlns:m="http://schemas.openxmlformats.org/officeDocument/2006/math" xmlns:v="urn:schemas-microsoft-com:vml" xmlns:wp14="http://schemas.microsoft.com/office/word/2010/wordprocessingDrawing" xmlns:wp="http://schemas.openxmlformats.org/drawingml/2006/wordprocessingDrawing" xmlns:w10="urn:schemas-microsoft-com:office:word" xmlns:w="http://schemas.openxmlformats.org/wordprocessingml/2006/main" xmlns:w14="http://schemas.microsoft.com/office/word/2010/wordml" xmlns:w15="http://schemas.microsoft.com/office/word/2012/wordml" xmlns:wpg="http://schemas.microsoft.com/office/word/2010/wordprocessingGroup" xmlns:wpi="http://schemas.microsoft.com/office/word/2010/wordprocessingInk" xmlns:wne="http://schemas.microsoft.com/office/word/2006/wordml" xmlns:wps="http://schemas.microsoft.com/office/word/2010/wordprocessingShape" xmlns:wpsCustomData="http://www.wps.cn/officeDocument/2013/wpsCustomData" mc:Ignorable="w14 w15 wp14">
-  <w:sdt>
-    <w:sdtPr>
-      <w:id w:val="-1005668918"/>
-      <w:docPartObj>
-        <w:docPartGallery w:val="autotext"/>
-      </w:docPartObj>
-    </w:sdtPr>
-    <w:sdtContent>
-      <w:p>
-        <w:pPr>
-          <w:pStyle w:val="5"/>
-          <w:jc w:val="right"/>
-        </w:pPr>
-        <w:r>
-          <w:fldChar w:fldCharType="begin"/>
-        </w:r>
-        <w:r>
-          <w:instrText xml:space="preserve"> PAGE   \* MERGEFORMAT </w:instrText>
-        </w:r>
-        <w:r>
-          <w:fldChar w:fldCharType="separate"/>
-        </w:r>
-        <w:r>
-          <w:t>14</w:t>
-        </w:r>
-        <w:r>
-          <w:fldChar w:fldCharType="end"/>
-        </w:r>
-      </w:p>
-    </w:sdtContent>
-  </w:sdt>
+  <w:p>
+    <w:pPr>
+      <w:pStyle w:val="5"/>
+      <w:jc w:val="right"/>
+    </w:pPr>
+  </w:p>
+  <w:p>
+    <w:pPr>
+      <w:pStyle w:val="5"/>
+    </w:pPr>
+  </w:p>
+</w:ftr>
+</file>
+
+<file path=word/footer2.xml><?xml version="1.0" encoding="utf-8"?>
+<w:ftr xmlns:wpc="http://schemas.microsoft.com/office/word/2010/wordprocessingCanvas" xmlns:mc="http://schemas.openxmlformats.org/markup-compatibility/2006" xmlns:o="urn:schemas-microsoft-com:office:office" xmlns:r="http://schemas.openxmlformats.org/officeDocument/2006/relationships" xmlns:m="http://schemas.openxmlformats.org/officeDocument/2006/math" xmlns:v="urn:schemas-microsoft-com:vml" xmlns:wp14="http://schemas.microsoft.com/office/word/2010/wordprocessingDrawing" xmlns:wp="http://schemas.openxmlformats.org/drawingml/2006/wordprocessingDrawing" xmlns:w10="urn:schemas-microsoft-com:office:word" xmlns:w="http://schemas.openxmlformats.org/wordprocessingml/2006/main" xmlns:w14="http://schemas.microsoft.com/office/word/2010/wordml" xmlns:w15="http://schemas.microsoft.com/office/word/2012/wordml" xmlns:wpg="http://schemas.microsoft.com/office/word/2010/wordprocessingGroup" xmlns:wpi="http://schemas.microsoft.com/office/word/2010/wordprocessingInk" xmlns:wne="http://schemas.microsoft.com/office/word/2006/wordml" xmlns:wps="http://schemas.microsoft.com/office/word/2010/wordprocessingShape" xmlns:wpsCustomData="http://www.wps.cn/officeDocument/2013/wpsCustomData" mc:Ignorable="w14 w15 wp14">
+  <w:p>
+    <w:pPr>
+      <w:pStyle w:val="5"/>
+      <w:jc w:val="right"/>
+    </w:pPr>
+  </w:p>
+  <w:p>
+    <w:pPr>
+      <w:pStyle w:val="5"/>
+    </w:pPr>
+  </w:p>
+</w:ftr>
+</file>
+
+<file path=word/footer3.xml><?xml version="1.0" encoding="utf-8"?>
+<w:ftr xmlns:wpc="http://schemas.microsoft.com/office/word/2010/wordprocessingCanvas" xmlns:mc="http://schemas.openxmlformats.org/markup-compatibility/2006" xmlns:o="urn:schemas-microsoft-com:office:office" xmlns:r="http://schemas.openxmlformats.org/officeDocument/2006/relationships" xmlns:m="http://schemas.openxmlformats.org/officeDocument/2006/math" xmlns:v="urn:schemas-microsoft-com:vml" xmlns:wp14="http://schemas.microsoft.com/office/word/2010/wordprocessingDrawing" xmlns:wp="http://schemas.openxmlformats.org/drawingml/2006/wordprocessingDrawing" xmlns:w10="urn:schemas-microsoft-com:office:word" xmlns:w="http://schemas.openxmlformats.org/wordprocessingml/2006/main" xmlns:w14="http://schemas.microsoft.com/office/word/2010/wordml" xmlns:w15="http://schemas.microsoft.com/office/word/2012/wordml" xmlns:wpg="http://schemas.microsoft.com/office/word/2010/wordprocessingGroup" xmlns:wpi="http://schemas.microsoft.com/office/word/2010/wordprocessingInk" xmlns:wne="http://schemas.microsoft.com/office/word/2006/wordml" xmlns:wps="http://schemas.microsoft.com/office/word/2010/wordprocessingShape" xmlns:wpsCustomData="http://www.wps.cn/officeDocument/2013/wpsCustomData" mc:Ignorable="w14 w15 wp14">
+  <w:p>
+    <w:pPr>
+      <w:pStyle w:val="5"/>
+      <w:jc w:val="right"/>
+    </w:pPr>
+  </w:p>
+  <w:p>
+    <w:pPr>
+      <w:pStyle w:val="5"/>
+    </w:pPr>
+  </w:p>
+</w:ftr>
+</file>
+
+<file path=word/footer4.xml><?xml version="1.0" encoding="utf-8"?>
+<w:ftr xmlns:wpc="http://schemas.microsoft.com/office/word/2010/wordprocessingCanvas" xmlns:mc="http://schemas.openxmlformats.org/markup-compatibility/2006" xmlns:o="urn:schemas-microsoft-com:office:office" xmlns:r="http://schemas.openxmlformats.org/officeDocument/2006/relationships" xmlns:m="http://schemas.openxmlformats.org/officeDocument/2006/math" xmlns:v="urn:schemas-microsoft-com:vml" xmlns:wp14="http://schemas.microsoft.com/office/word/2010/wordprocessingDrawing" xmlns:wp="http://schemas.openxmlformats.org/drawingml/2006/wordprocessingDrawing" xmlns:w10="urn:schemas-microsoft-com:office:word" xmlns:w="http://schemas.openxmlformats.org/wordprocessingml/2006/main" xmlns:w14="http://schemas.microsoft.com/office/word/2010/wordml" xmlns:w15="http://schemas.microsoft.com/office/word/2012/wordml" xmlns:wpg="http://schemas.microsoft.com/office/word/2010/wordprocessingGroup" xmlns:wpi="http://schemas.microsoft.com/office/word/2010/wordprocessingInk" xmlns:wne="http://schemas.microsoft.com/office/word/2006/wordml" xmlns:wps="http://schemas.microsoft.com/office/word/2010/wordprocessingShape" xmlns:wpsCustomData="http://www.wps.cn/officeDocument/2013/wpsCustomData" mc:Ignorable="w14 w15 wp14">
+  <w:p>
+    <w:pPr>
+      <w:pStyle w:val="5"/>
+      <w:jc w:val="right"/>
+    </w:pPr>
+    <w:r>
+      <w:rPr>
+        <w:sz w:val="22"/>
+      </w:rPr>
+      <mc:AlternateContent>
+        <mc:Choice Requires="wps">
+          <w:drawing>
+            <wp:anchor distT="0" distB="0" distL="114300" distR="114300" simplePos="0" relativeHeight="251659264" behindDoc="0" locked="0" layoutInCell="1" allowOverlap="1">
+              <wp:simplePos x="0" y="0"/>
+              <wp:positionH relativeFrom="margin">
+                <wp:align>center</wp:align>
+              </wp:positionH>
+              <wp:positionV relativeFrom="paragraph">
+                <wp:posOffset>0</wp:posOffset>
+              </wp:positionV>
+              <wp:extent cx="1828800" cy="1828800"/>
+              <wp:effectExtent l="0" t="0" r="0" b="0"/>
+              <wp:wrapNone/>
+              <wp:docPr id="9" name="Text Box 9"/>
+              <wp:cNvGraphicFramePr/>
+              <a:graphic xmlns:a="http://schemas.openxmlformats.org/drawingml/2006/main">
+                <a:graphicData uri="http://schemas.microsoft.com/office/word/2010/wordprocessingShape">
+                  <wps:wsp>
+                    <wps:cNvSpPr txBox="1"/>
+                    <wps:spPr>
+                      <a:xfrm>
+                        <a:off x="0" y="0"/>
+                        <a:ext cx="1828800" cy="1828800"/>
+                      </a:xfrm>
+                      <a:prstGeom prst="rect">
+                        <a:avLst/>
+                      </a:prstGeom>
+                      <a:noFill/>
+                      <a:ln w="6350">
+                        <a:noFill/>
+                      </a:ln>
+                    </wps:spPr>
+                    <wps:style>
+                      <a:lnRef idx="0">
+                        <a:schemeClr val="accent1"/>
+                      </a:lnRef>
+                      <a:fillRef idx="0">
+                        <a:schemeClr val="accent1"/>
+                      </a:fillRef>
+                      <a:effectRef idx="0">
+                        <a:schemeClr val="accent1"/>
+                      </a:effectRef>
+                      <a:fontRef idx="minor">
+                        <a:schemeClr val="dk1"/>
+                      </a:fontRef>
+                    </wps:style>
+                    <wps:txbx>
+                      <w:txbxContent>
+                        <w:p>
+                          <w:pPr>
+                            <w:pStyle w:val="5"/>
+                          </w:pPr>
+                          <w:r>
+                            <w:t xml:space="preserve">Page </w:t>
+                          </w:r>
+                          <w:r>
+                            <w:fldChar w:fldCharType="begin"/>
+                          </w:r>
+                          <w:r>
+                            <w:instrText xml:space="preserve"> PAGE  \* MERGEFORMAT </w:instrText>
+                          </w:r>
+                          <w:r>
+                            <w:fldChar w:fldCharType="separate"/>
+                          </w:r>
+                          <w:r>
+                            <w:t>1</w:t>
+                          </w:r>
+                          <w:r>
+                            <w:fldChar w:fldCharType="end"/>
+                          </w:r>
+                        </w:p>
+                      </w:txbxContent>
+                    </wps:txbx>
+                    <wps:bodyPr rot="0" spcFirstLastPara="0" vertOverflow="overflow" horzOverflow="overflow" vert="horz" wrap="none" lIns="0" tIns="0" rIns="0" bIns="0" numCol="1" spcCol="0" rtlCol="0" fromWordArt="0" anchor="t" anchorCtr="0" forceAA="0" upright="0" compatLnSpc="1">
+                      <a:spAutoFit/>
+                    </wps:bodyPr>
+                  </wps:wsp>
+                </a:graphicData>
+              </a:graphic>
+            </wp:anchor>
+          </w:drawing>
+        </mc:Choice>
+        <mc:Fallback>
+          <w:pict>
+            <v:shape id="_x0000_s1026" o:spid="_x0000_s1026" o:spt="202" type="#_x0000_t202" style="position:absolute;left:0pt;margin-top:0pt;height:144pt;width:144pt;mso-position-horizontal:center;mso-position-horizontal-relative:margin;mso-wrap-style:none;z-index:251659264;mso-width-relative:page;mso-height-relative:page;" filled="f" stroked="f" coordsize="21600,21600" o:gfxdata="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">
+              <v:fill on="f" focussize="0,0"/>
+              <v:stroke on="f" weight="0.5pt"/>
+              <v:imagedata o:title=""/>
+              <o:lock v:ext="edit" aspectratio="f"/>
+              <v:textbox inset="0mm,0mm,0mm,0mm" style="mso-fit-shape-to-text:t;">
+                <w:txbxContent>
+                  <w:p>
+                    <w:pPr>
+                      <w:pStyle w:val="5"/>
+                    </w:pPr>
+                    <w:r>
+                      <w:t xml:space="preserve">Page </w:t>
+                    </w:r>
+                    <w:r>
+                      <w:fldChar w:fldCharType="begin"/>
+                    </w:r>
+                    <w:r>
+                      <w:instrText xml:space="preserve"> PAGE  \* MERGEFORMAT </w:instrText>
+                    </w:r>
+                    <w:r>
+                      <w:fldChar w:fldCharType="separate"/>
+                    </w:r>
+                    <w:r>
+                      <w:t>1</w:t>
+                    </w:r>
+                    <w:r>
+                      <w:fldChar w:fldCharType="end"/>
+                    </w:r>
+                  </w:p>
+                </w:txbxContent>
+              </v:textbox>
+            </v:shape>
+          </w:pict>
+        </mc:Fallback>
+      </mc:AlternateContent>
+    </w:r>
+  </w:p>
   <w:p>
     <w:pPr>
       <w:pStyle w:val="5"/>
@@ -4956,6 +7832,26 @@
 <file path=word/numbering.xml><?xml version="1.0" encoding="utf-8"?>
 <w:numbering xmlns:wpc="http://schemas.microsoft.com/office/word/2010/wordprocessingCanvas" xmlns:mc="http://schemas.openxmlformats.org/markup-compatibility/2006" xmlns:o="urn:schemas-microsoft-com:office:office" xmlns:r="http://schemas.openxmlformats.org/officeDocument/2006/relationships" xmlns:m="http://schemas.openxmlformats.org/officeDocument/2006/math" xmlns:v="urn:schemas-microsoft-com:vml" xmlns:wp14="http://schemas.microsoft.com/office/word/2010/wordprocessingDrawing" xmlns:wp="http://schemas.openxmlformats.org/drawingml/2006/wordprocessingDrawing" xmlns:w10="urn:schemas-microsoft-com:office:word" xmlns:w="http://schemas.openxmlformats.org/wordprocessingml/2006/main" xmlns:w14="http://schemas.microsoft.com/office/word/2010/wordml" xmlns:wpg="http://schemas.microsoft.com/office/word/2010/wordprocessingGroup" xmlns:wpi="http://schemas.microsoft.com/office/word/2010/wordprocessingInk" xmlns:wne="http://schemas.microsoft.com/office/word/2006/wordml" xmlns:wps="http://schemas.microsoft.com/office/word/2010/wordprocessingShape" xmlns:wpsCustomData="http://www.wps.cn/officeDocument/2013/wpsCustomData" mc:Ignorable="w14 wp14">
   <w:abstractNum w:abstractNumId="0">
+    <w:nsid w:val="0CD05E04"/>
+    <w:multiLevelType w:val="singleLevel"/>
+    <w:tmpl w:val="0CD05E04"/>
+    <w:lvl w:ilvl="0" w:tentative="0">
+      <w:start w:val="1"/>
+      <w:numFmt w:val="decimal"/>
+      <w:lvlText w:val="%1."/>
+      <w:lvlJc w:val="left"/>
+      <w:pPr>
+        <w:tabs>
+          <w:tab w:val="left" w:pos="425"/>
+        </w:tabs>
+        <w:ind w:left="425" w:leftChars="0" w:hanging="425" w:firstLineChars="0"/>
+      </w:pPr>
+      <w:rPr>
+        <w:rFonts w:hint="default"/>
+      </w:rPr>
+    </w:lvl>
+  </w:abstractNum>
+  <w:abstractNum w:abstractNumId="1">
     <w:nsid w:val="0E7A0260"/>
     <w:multiLevelType w:val="multilevel"/>
     <w:tmpl w:val="0E7A0260"/>
@@ -5078,7 +7974,7 @@
       </w:rPr>
     </w:lvl>
   </w:abstractNum>
-  <w:abstractNum w:abstractNumId="1">
+  <w:abstractNum w:abstractNumId="2">
     <w:nsid w:val="1775293F"/>
     <w:multiLevelType w:val="multilevel"/>
     <w:tmpl w:val="1775293F"/>
@@ -5088,7 +7984,7 @@
       <w:lvlText w:val="%1."/>
       <w:lvlJc w:val="left"/>
       <w:pPr>
-        <w:ind w:left="720" w:hanging="360"/>
+        <w:ind w:left="580" w:hanging="360"/>
       </w:pPr>
       <w:rPr>
         <w:rFonts w:hint="default"/>
@@ -5199,7 +8095,7 @@
       </w:rPr>
     </w:lvl>
   </w:abstractNum>
-  <w:abstractNum w:abstractNumId="2">
+  <w:abstractNum w:abstractNumId="3">
     <w:nsid w:val="1CAA53FF"/>
     <w:multiLevelType w:val="multilevel"/>
     <w:tmpl w:val="1CAA53FF"/>
@@ -5323,7 +8219,7 @@
       </w:rPr>
     </w:lvl>
   </w:abstractNum>
-  <w:abstractNum w:abstractNumId="3">
+  <w:abstractNum w:abstractNumId="4">
     <w:nsid w:val="1E3333D8"/>
     <w:multiLevelType w:val="multilevel"/>
     <w:tmpl w:val="1E3333D8"/>
@@ -5436,7 +8332,7 @@
       </w:rPr>
     </w:lvl>
   </w:abstractNum>
-  <w:abstractNum w:abstractNumId="4">
+  <w:abstractNum w:abstractNumId="5">
     <w:nsid w:val="23E546D3"/>
     <w:multiLevelType w:val="multilevel"/>
     <w:tmpl w:val="23E546D3"/>
@@ -5549,7 +8445,27 @@
       </w:rPr>
     </w:lvl>
   </w:abstractNum>
-  <w:abstractNum w:abstractNumId="5">
+  <w:abstractNum w:abstractNumId="6">
+    <w:nsid w:val="25B8390D"/>
+    <w:multiLevelType w:val="singleLevel"/>
+    <w:tmpl w:val="25B8390D"/>
+    <w:lvl w:ilvl="0" w:tentative="0">
+      <w:start w:val="1"/>
+      <w:numFmt w:val="decimal"/>
+      <w:lvlText w:val="%1."/>
+      <w:lvlJc w:val="left"/>
+      <w:pPr>
+        <w:tabs>
+          <w:tab w:val="left" w:pos="425"/>
+        </w:tabs>
+        <w:ind w:left="425" w:leftChars="0" w:hanging="425" w:firstLineChars="0"/>
+      </w:pPr>
+      <w:rPr>
+        <w:rFonts w:hint="default"/>
+      </w:rPr>
+    </w:lvl>
+  </w:abstractNum>
+  <w:abstractNum w:abstractNumId="7">
     <w:nsid w:val="32662AAD"/>
     <w:multiLevelType w:val="multilevel"/>
     <w:tmpl w:val="32662AAD"/>
@@ -5662,7 +8578,346 @@
       </w:rPr>
     </w:lvl>
   </w:abstractNum>
-  <w:abstractNum w:abstractNumId="6">
+  <w:abstractNum w:abstractNumId="8">
+    <w:nsid w:val="35CF15DB"/>
+    <w:multiLevelType w:val="multilevel"/>
+    <w:tmpl w:val="35CF15DB"/>
+    <w:lvl w:ilvl="0" w:tentative="0">
+      <w:start w:val="1"/>
+      <w:numFmt w:val="bullet"/>
+      <w:lvlText w:val=""/>
+      <w:lvlJc w:val="left"/>
+      <w:pPr>
+        <w:ind w:left="720" w:hanging="360"/>
+      </w:pPr>
+      <w:rPr>
+        <w:rFonts w:hint="default" w:ascii="Symbol" w:hAnsi="Symbol"/>
+      </w:rPr>
+    </w:lvl>
+    <w:lvl w:ilvl="1" w:tentative="0">
+      <w:start w:val="1"/>
+      <w:numFmt w:val="bullet"/>
+      <w:lvlText w:val="o"/>
+      <w:lvlJc w:val="left"/>
+      <w:pPr>
+        <w:ind w:left="1440" w:hanging="360"/>
+      </w:pPr>
+      <w:rPr>
+        <w:rFonts w:hint="default" w:ascii="Courier New" w:hAnsi="Courier New" w:cs="Courier New"/>
+      </w:rPr>
+    </w:lvl>
+    <w:lvl w:ilvl="2" w:tentative="0">
+      <w:start w:val="1"/>
+      <w:numFmt w:val="bullet"/>
+      <w:lvlText w:val=""/>
+      <w:lvlJc w:val="left"/>
+      <w:pPr>
+        <w:ind w:left="2160" w:hanging="360"/>
+      </w:pPr>
+      <w:rPr>
+        <w:rFonts w:hint="default" w:ascii="Wingdings" w:hAnsi="Wingdings"/>
+      </w:rPr>
+    </w:lvl>
+    <w:lvl w:ilvl="3" w:tentative="0">
+      <w:start w:val="1"/>
+      <w:numFmt w:val="bullet"/>
+      <w:lvlText w:val=""/>
+      <w:lvlJc w:val="left"/>
+      <w:pPr>
+        <w:ind w:left="2880" w:hanging="360"/>
+      </w:pPr>
+      <w:rPr>
+        <w:rFonts w:hint="default" w:ascii="Symbol" w:hAnsi="Symbol"/>
+      </w:rPr>
+    </w:lvl>
+    <w:lvl w:ilvl="4" w:tentative="0">
+      <w:start w:val="1"/>
+      <w:numFmt w:val="bullet"/>
+      <w:lvlText w:val="o"/>
+      <w:lvlJc w:val="left"/>
+      <w:pPr>
+        <w:ind w:left="3600" w:hanging="360"/>
+      </w:pPr>
+      <w:rPr>
+        <w:rFonts w:hint="default" w:ascii="Courier New" w:hAnsi="Courier New" w:cs="Courier New"/>
+      </w:rPr>
+    </w:lvl>
+    <w:lvl w:ilvl="5" w:tentative="0">
+      <w:start w:val="1"/>
+      <w:numFmt w:val="bullet"/>
+      <w:lvlText w:val=""/>
+      <w:lvlJc w:val="left"/>
+      <w:pPr>
+        <w:ind w:left="4320" w:hanging="360"/>
+      </w:pPr>
+      <w:rPr>
+        <w:rFonts w:hint="default" w:ascii="Wingdings" w:hAnsi="Wingdings"/>
+      </w:rPr>
+    </w:lvl>
+    <w:lvl w:ilvl="6" w:tentative="0">
+      <w:start w:val="1"/>
+      <w:numFmt w:val="bullet"/>
+      <w:lvlText w:val=""/>
+      <w:lvlJc w:val="left"/>
+      <w:pPr>
+        <w:ind w:left="5040" w:hanging="360"/>
+      </w:pPr>
+      <w:rPr>
+        <w:rFonts w:hint="default" w:ascii="Symbol" w:hAnsi="Symbol"/>
+      </w:rPr>
+    </w:lvl>
+    <w:lvl w:ilvl="7" w:tentative="0">
+      <w:start w:val="1"/>
+      <w:numFmt w:val="bullet"/>
+      <w:lvlText w:val="o"/>
+      <w:lvlJc w:val="left"/>
+      <w:pPr>
+        <w:ind w:left="5760" w:hanging="360"/>
+      </w:pPr>
+      <w:rPr>
+        <w:rFonts w:hint="default" w:ascii="Courier New" w:hAnsi="Courier New" w:cs="Courier New"/>
+      </w:rPr>
+    </w:lvl>
+    <w:lvl w:ilvl="8" w:tentative="0">
+      <w:start w:val="1"/>
+      <w:numFmt w:val="bullet"/>
+      <w:lvlText w:val=""/>
+      <w:lvlJc w:val="left"/>
+      <w:pPr>
+        <w:ind w:left="6480" w:hanging="360"/>
+      </w:pPr>
+      <w:rPr>
+        <w:rFonts w:hint="default" w:ascii="Wingdings" w:hAnsi="Wingdings"/>
+      </w:rPr>
+    </w:lvl>
+  </w:abstractNum>
+  <w:abstractNum w:abstractNumId="9">
+    <w:nsid w:val="47E90552"/>
+    <w:multiLevelType w:val="multilevel"/>
+    <w:tmpl w:val="47E90552"/>
+    <w:lvl w:ilvl="0" w:tentative="0">
+      <w:start w:val="3"/>
+      <w:numFmt w:val="decimal"/>
+      <w:lvlText w:val="%1."/>
+      <w:lvlJc w:val="left"/>
+      <w:pPr>
+        <w:ind w:left="390" w:hanging="390"/>
+      </w:pPr>
+      <w:rPr>
+        <w:rFonts w:hint="default"/>
+      </w:rPr>
+    </w:lvl>
+    <w:lvl w:ilvl="1" w:tentative="0">
+      <w:start w:val="2"/>
+      <w:numFmt w:val="decimal"/>
+      <w:lvlText w:val="%1.%2."/>
+      <w:lvlJc w:val="left"/>
+      <w:pPr>
+        <w:ind w:left="1080" w:hanging="720"/>
+      </w:pPr>
+      <w:rPr>
+        <w:rFonts w:hint="default"/>
+      </w:rPr>
+    </w:lvl>
+    <w:lvl w:ilvl="2" w:tentative="0">
+      <w:start w:val="1"/>
+      <w:numFmt w:val="decimal"/>
+      <w:lvlText w:val="%1.%2.%3."/>
+      <w:lvlJc w:val="left"/>
+      <w:pPr>
+        <w:ind w:left="1440" w:hanging="720"/>
+      </w:pPr>
+      <w:rPr>
+        <w:rFonts w:hint="default"/>
+      </w:rPr>
+    </w:lvl>
+    <w:lvl w:ilvl="3" w:tentative="0">
+      <w:start w:val="1"/>
+      <w:numFmt w:val="decimal"/>
+      <w:lvlText w:val="%1.%2.%3.%4."/>
+      <w:lvlJc w:val="left"/>
+      <w:pPr>
+        <w:ind w:left="2160" w:hanging="1080"/>
+      </w:pPr>
+      <w:rPr>
+        <w:rFonts w:hint="default"/>
+      </w:rPr>
+    </w:lvl>
+    <w:lvl w:ilvl="4" w:tentative="0">
+      <w:start w:val="1"/>
+      <w:numFmt w:val="decimal"/>
+      <w:lvlText w:val="%1.%2.%3.%4.%5."/>
+      <w:lvlJc w:val="left"/>
+      <w:pPr>
+        <w:ind w:left="2520" w:hanging="1080"/>
+      </w:pPr>
+      <w:rPr>
+        <w:rFonts w:hint="default"/>
+      </w:rPr>
+    </w:lvl>
+    <w:lvl w:ilvl="5" w:tentative="0">
+      <w:start w:val="1"/>
+      <w:numFmt w:val="decimal"/>
+      <w:lvlText w:val="%1.%2.%3.%4.%5.%6."/>
+      <w:lvlJc w:val="left"/>
+      <w:pPr>
+        <w:ind w:left="3240" w:hanging="1440"/>
+      </w:pPr>
+      <w:rPr>
+        <w:rFonts w:hint="default"/>
+      </w:rPr>
+    </w:lvl>
+    <w:lvl w:ilvl="6" w:tentative="0">
+      <w:start w:val="1"/>
+      <w:numFmt w:val="decimal"/>
+      <w:lvlText w:val="%1.%2.%3.%4.%5.%6.%7."/>
+      <w:lvlJc w:val="left"/>
+      <w:pPr>
+        <w:ind w:left="3600" w:hanging="1440"/>
+      </w:pPr>
+      <w:rPr>
+        <w:rFonts w:hint="default"/>
+      </w:rPr>
+    </w:lvl>
+    <w:lvl w:ilvl="7" w:tentative="0">
+      <w:start w:val="1"/>
+      <w:numFmt w:val="decimal"/>
+      <w:lvlText w:val="%1.%2.%3.%4.%5.%6.%7.%8."/>
+      <w:lvlJc w:val="left"/>
+      <w:pPr>
+        <w:ind w:left="4320" w:hanging="1800"/>
+      </w:pPr>
+      <w:rPr>
+        <w:rFonts w:hint="default"/>
+      </w:rPr>
+    </w:lvl>
+    <w:lvl w:ilvl="8" w:tentative="0">
+      <w:start w:val="1"/>
+      <w:numFmt w:val="decimal"/>
+      <w:lvlText w:val="%1.%2.%3.%4.%5.%6.%7.%8.%9."/>
+      <w:lvlJc w:val="left"/>
+      <w:pPr>
+        <w:ind w:left="4680" w:hanging="1800"/>
+      </w:pPr>
+      <w:rPr>
+        <w:rFonts w:hint="default"/>
+      </w:rPr>
+    </w:lvl>
+  </w:abstractNum>
+  <w:abstractNum w:abstractNumId="10">
+    <w:nsid w:val="4BEB3B3F"/>
+    <w:multiLevelType w:val="multilevel"/>
+    <w:tmpl w:val="4BEB3B3F"/>
+    <w:lvl w:ilvl="0" w:tentative="0">
+      <w:start w:val="1"/>
+      <w:numFmt w:val="bullet"/>
+      <w:lvlText w:val=""/>
+      <w:lvlJc w:val="left"/>
+      <w:pPr>
+        <w:ind w:left="720" w:hanging="360"/>
+      </w:pPr>
+      <w:rPr>
+        <w:rFonts w:hint="default" w:ascii="Symbol" w:hAnsi="Symbol"/>
+      </w:rPr>
+    </w:lvl>
+    <w:lvl w:ilvl="1" w:tentative="0">
+      <w:start w:val="1"/>
+      <w:numFmt w:val="bullet"/>
+      <w:lvlText w:val="o"/>
+      <w:lvlJc w:val="left"/>
+      <w:pPr>
+        <w:ind w:left="1440" w:hanging="360"/>
+      </w:pPr>
+      <w:rPr>
+        <w:rFonts w:hint="default" w:ascii="Courier New" w:hAnsi="Courier New" w:cs="Courier New"/>
+      </w:rPr>
+    </w:lvl>
+    <w:lvl w:ilvl="2" w:tentative="0">
+      <w:start w:val="1"/>
+      <w:numFmt w:val="bullet"/>
+      <w:lvlText w:val=""/>
+      <w:lvlJc w:val="left"/>
+      <w:pPr>
+        <w:ind w:left="2160" w:hanging="360"/>
+      </w:pPr>
+      <w:rPr>
+        <w:rFonts w:hint="default" w:ascii="Wingdings" w:hAnsi="Wingdings"/>
+      </w:rPr>
+    </w:lvl>
+    <w:lvl w:ilvl="3" w:tentative="0">
+      <w:start w:val="1"/>
+      <w:numFmt w:val="bullet"/>
+      <w:lvlText w:val=""/>
+      <w:lvlJc w:val="left"/>
+      <w:pPr>
+        <w:ind w:left="2880" w:hanging="360"/>
+      </w:pPr>
+      <w:rPr>
+        <w:rFonts w:hint="default" w:ascii="Symbol" w:hAnsi="Symbol"/>
+      </w:rPr>
+    </w:lvl>
+    <w:lvl w:ilvl="4" w:tentative="0">
+      <w:start w:val="1"/>
+      <w:numFmt w:val="bullet"/>
+      <w:lvlText w:val="o"/>
+      <w:lvlJc w:val="left"/>
+      <w:pPr>
+        <w:ind w:left="3600" w:hanging="360"/>
+      </w:pPr>
+      <w:rPr>
+        <w:rFonts w:hint="default" w:ascii="Courier New" w:hAnsi="Courier New" w:cs="Courier New"/>
+      </w:rPr>
+    </w:lvl>
+    <w:lvl w:ilvl="5" w:tentative="0">
+      <w:start w:val="1"/>
+      <w:numFmt w:val="bullet"/>
+      <w:lvlText w:val=""/>
+      <w:lvlJc w:val="left"/>
+      <w:pPr>
+        <w:ind w:left="4320" w:hanging="360"/>
+      </w:pPr>
+      <w:rPr>
+        <w:rFonts w:hint="default" w:ascii="Wingdings" w:hAnsi="Wingdings"/>
+      </w:rPr>
+    </w:lvl>
+    <w:lvl w:ilvl="6" w:tentative="0">
+      <w:start w:val="1"/>
+      <w:numFmt w:val="bullet"/>
+      <w:lvlText w:val=""/>
+      <w:lvlJc w:val="left"/>
+      <w:pPr>
+        <w:ind w:left="5040" w:hanging="360"/>
+      </w:pPr>
+      <w:rPr>
+        <w:rFonts w:hint="default" w:ascii="Symbol" w:hAnsi="Symbol"/>
+      </w:rPr>
+    </w:lvl>
+    <w:lvl w:ilvl="7" w:tentative="0">
+      <w:start w:val="1"/>
+      <w:numFmt w:val="bullet"/>
+      <w:lvlText w:val="o"/>
+      <w:lvlJc w:val="left"/>
+      <w:pPr>
+        <w:ind w:left="5760" w:hanging="360"/>
+      </w:pPr>
+      <w:rPr>
+        <w:rFonts w:hint="default" w:ascii="Courier New" w:hAnsi="Courier New" w:cs="Courier New"/>
+      </w:rPr>
+    </w:lvl>
+    <w:lvl w:ilvl="8" w:tentative="0">
+      <w:start w:val="1"/>
+      <w:numFmt w:val="bullet"/>
+      <w:lvlText w:val=""/>
+      <w:lvlJc w:val="left"/>
+      <w:pPr>
+        <w:ind w:left="6480" w:hanging="360"/>
+      </w:pPr>
+      <w:rPr>
+        <w:rFonts w:hint="default" w:ascii="Wingdings" w:hAnsi="Wingdings"/>
+      </w:rPr>
+    </w:lvl>
+  </w:abstractNum>
+  <w:abstractNum w:abstractNumId="11">
     <w:nsid w:val="53B62961"/>
     <w:multiLevelType w:val="multilevel"/>
     <w:tmpl w:val="53B62961"/>
@@ -5775,7 +9030,7 @@
       </w:rPr>
     </w:lvl>
   </w:abstractNum>
-  <w:abstractNum w:abstractNumId="7">
+  <w:abstractNum w:abstractNumId="12">
     <w:nsid w:val="69C86211"/>
     <w:multiLevelType w:val="multilevel"/>
     <w:tmpl w:val="69C86211"/>
@@ -5888,7 +9143,7 @@
       </w:rPr>
     </w:lvl>
   </w:abstractNum>
-  <w:abstractNum w:abstractNumId="8">
+  <w:abstractNum w:abstractNumId="13">
     <w:nsid w:val="6B5A38C2"/>
     <w:multiLevelType w:val="multilevel"/>
     <w:tmpl w:val="6B5A38C2"/>
@@ -6001,7 +9256,7 @@
       </w:rPr>
     </w:lvl>
   </w:abstractNum>
-  <w:abstractNum w:abstractNumId="9">
+  <w:abstractNum w:abstractNumId="14">
     <w:nsid w:val="6EE04FF0"/>
     <w:multiLevelType w:val="multilevel"/>
     <w:tmpl w:val="6EE04FF0"/>
@@ -6114,7 +9369,7 @@
       </w:rPr>
     </w:lvl>
   </w:abstractNum>
-  <w:abstractNum w:abstractNumId="10">
+  <w:abstractNum w:abstractNumId="15">
     <w:nsid w:val="7EC806BB"/>
     <w:multiLevelType w:val="multilevel"/>
     <w:tmpl w:val="7EC806BB"/>
@@ -6229,37 +9484,52 @@
     </w:lvl>
   </w:abstractNum>
   <w:num w:numId="1">
+    <w:abstractNumId w:val="2"/>
+  </w:num>
+  <w:num w:numId="2">
+    <w:abstractNumId w:val="14"/>
+  </w:num>
+  <w:num w:numId="3">
+    <w:abstractNumId w:val="7"/>
+  </w:num>
+  <w:num w:numId="4">
+    <w:abstractNumId w:val="11"/>
+  </w:num>
+  <w:num w:numId="5">
+    <w:abstractNumId w:val="13"/>
+  </w:num>
+  <w:num w:numId="6">
+    <w:abstractNumId w:val="5"/>
+  </w:num>
+  <w:num w:numId="7">
     <w:abstractNumId w:val="1"/>
   </w:num>
-  <w:num w:numId="2">
-    <w:abstractNumId w:val="9"/>
+  <w:num w:numId="8">
+    <w:abstractNumId w:val="15"/>
   </w:num>
-  <w:num w:numId="3">
-    <w:abstractNumId w:val="5"/>
+  <w:num w:numId="9">
+    <w:abstractNumId w:val="12"/>
   </w:num>
-  <w:num w:numId="4">
+  <w:num w:numId="10">
+    <w:abstractNumId w:val="4"/>
+  </w:num>
+  <w:num w:numId="11">
+    <w:abstractNumId w:val="3"/>
+  </w:num>
+  <w:num w:numId="12">
+    <w:abstractNumId w:val="0"/>
+  </w:num>
+  <w:num w:numId="13">
     <w:abstractNumId w:val="6"/>
   </w:num>
-  <w:num w:numId="5">
+  <w:num w:numId="14">
+    <w:abstractNumId w:val="10"/>
+  </w:num>
+  <w:num w:numId="15">
     <w:abstractNumId w:val="8"/>
   </w:num>
-  <w:num w:numId="6">
-    <w:abstractNumId w:val="4"/>
-  </w:num>
-  <w:num w:numId="7">
-    <w:abstractNumId w:val="0"/>
-  </w:num>
-  <w:num w:numId="8">
-    <w:abstractNumId w:val="10"/>
-  </w:num>
-  <w:num w:numId="9">
-    <w:abstractNumId w:val="7"/>
-  </w:num>
-  <w:num w:numId="10">
-    <w:abstractNumId w:val="3"/>
-  </w:num>
-  <w:num w:numId="11">
-    <w:abstractNumId w:val="2"/>
+  <w:num w:numId="16">
+    <w:abstractNumId w:val="9"/>
   </w:num>
 </w:numbering>
 </file>
@@ -6269,7 +9539,7 @@
   <w:docDefaults>
     <w:rPrDefault>
       <w:rPr>
-        <w:rFonts w:asciiTheme="minorHAnsi" w:hAnsiTheme="minorHAnsi" w:eastAsiaTheme="minorHAnsi" w:cstheme="minorBidi"/>
+        <w:rFonts w:ascii="Times New Roman" w:hAnsi="Times New Roman" w:eastAsia="SimSun" w:cs="Times New Roman"/>
       </w:rPr>
     </w:rPrDefault>
     <w:pPrDefault/>
@@ -6306,8 +9576,8 @@
     <w:lsdException w:uiPriority="99" w:name="Normal Indent"/>
     <w:lsdException w:uiPriority="99" w:name="footnote text"/>
     <w:lsdException w:uiPriority="99" w:name="annotation text"/>
-    <w:lsdException w:qFormat="1" w:uiPriority="99" w:semiHidden="0" w:name="header"/>
-    <w:lsdException w:uiPriority="99" w:semiHidden="0" w:name="footer"/>
+    <w:lsdException w:uiPriority="99" w:semiHidden="0" w:name="header"/>
+    <w:lsdException w:qFormat="1" w:uiPriority="99" w:semiHidden="0" w:name="footer"/>
     <w:lsdException w:uiPriority="99" w:name="index heading"/>
     <w:lsdException w:qFormat="1" w:uiPriority="35" w:name="caption"/>
     <w:lsdException w:uiPriority="99" w:name="table of figures"/>
@@ -6378,7 +9648,7 @@
     <w:lsdException w:uiPriority="99" w:name="HTML Sample"/>
     <w:lsdException w:uiPriority="99" w:name="HTML Typewriter"/>
     <w:lsdException w:uiPriority="99" w:name="HTML Variable"/>
-    <w:lsdException w:uiPriority="99" w:name="Normal Table"/>
+    <w:lsdException w:qFormat="1" w:uiPriority="99" w:name="Normal Table"/>
     <w:lsdException w:uiPriority="99" w:name="annotation subject"/>
     <w:lsdException w:uiPriority="99" w:name="Table Simple 1"/>
     <w:lsdException w:uiPriority="99" w:name="Table Simple 2"/>
@@ -6550,6 +9820,7 @@
     <w:name w:val="Normal Table"/>
     <w:semiHidden/>
     <w:unhideWhenUsed/>
+    <w:qFormat/>
     <w:uiPriority w:val="99"/>
     <w:tblPr>
       <w:tblCellMar>
@@ -6583,6 +9854,7 @@
     <w:basedOn w:val="1"/>
     <w:link w:val="21"/>
     <w:unhideWhenUsed/>
+    <w:qFormat/>
     <w:uiPriority w:val="99"/>
     <w:pPr>
       <w:tabs>
@@ -6597,7 +9869,6 @@
     <w:basedOn w:val="1"/>
     <w:link w:val="20"/>
     <w:unhideWhenUsed/>
-    <w:qFormat/>
     <w:uiPriority w:val="99"/>
     <w:pPr>
       <w:tabs>
@@ -6658,6 +9929,12 @@
         <w:insideH w:val="single" w:color="auto" w:sz="4" w:space="0"/>
         <w:insideV w:val="single" w:color="auto" w:sz="4" w:space="0"/>
       </w:tblBorders>
+      <w:tblCellMar>
+        <w:top w:w="0" w:type="dxa"/>
+        <w:left w:w="108" w:type="dxa"/>
+        <w:bottom w:w="0" w:type="dxa"/>
+        <w:right w:w="108" w:type="dxa"/>
+      </w:tblCellMar>
     </w:tblPr>
   </w:style>
   <w:style w:type="character" w:customStyle="1" w:styleId="11">
@@ -6692,6 +9969,7 @@
     <w:name w:val="Body Text Char"/>
     <w:basedOn w:val="2"/>
     <w:link w:val="4"/>
+    <w:qFormat/>
     <w:uiPriority w:val="1"/>
     <w:rPr>
       <w:rFonts w:ascii="Arial MT" w:hAnsi="Arial MT" w:eastAsia="Arial MT" w:cs="Arial MT"/>
@@ -6702,7 +9980,6 @@
   <w:style w:type="character" w:customStyle="1" w:styleId="15">
     <w:name w:val="a"/>
     <w:basedOn w:val="2"/>
-    <w:qFormat/>
     <w:uiPriority w:val="0"/>
   </w:style>
   <w:style w:type="character" w:customStyle="1" w:styleId="16">
@@ -6714,32 +9991,29 @@
   <w:style w:type="character" w:customStyle="1" w:styleId="17">
     <w:name w:val="l6"/>
     <w:basedOn w:val="2"/>
-    <w:qFormat/>
     <w:uiPriority w:val="0"/>
   </w:style>
   <w:style w:type="character" w:customStyle="1" w:styleId="18">
     <w:name w:val="l8"/>
     <w:basedOn w:val="2"/>
-    <w:qFormat/>
     <w:uiPriority w:val="0"/>
   </w:style>
   <w:style w:type="character" w:customStyle="1" w:styleId="19">
     <w:name w:val="l7"/>
     <w:basedOn w:val="2"/>
-    <w:qFormat/>
     <w:uiPriority w:val="0"/>
   </w:style>
   <w:style w:type="character" w:customStyle="1" w:styleId="20">
     <w:name w:val="Header Char"/>
     <w:basedOn w:val="2"/>
     <w:link w:val="6"/>
+    <w:qFormat/>
     <w:uiPriority w:val="99"/>
   </w:style>
   <w:style w:type="character" w:customStyle="1" w:styleId="21">
     <w:name w:val="Footer Char"/>
     <w:basedOn w:val="2"/>
     <w:link w:val="5"/>
-    <w:qFormat/>
     <w:uiPriority w:val="99"/>
   </w:style>
   <w:style w:type="character" w:styleId="22">
@@ -6755,7 +10029,6 @@
   <w:style w:type="character" w:customStyle="1" w:styleId="23">
     <w:name w:val="_"/>
     <w:basedOn w:val="2"/>
-    <w:qFormat/>
     <w:uiPriority w:val="0"/>
   </w:style>
   <w:style w:type="character" w:customStyle="1" w:styleId="24">
@@ -6767,11 +10040,13 @@
   <w:style w:type="character" w:customStyle="1" w:styleId="25">
     <w:name w:val="l"/>
     <w:basedOn w:val="2"/>
+    <w:qFormat/>
     <w:uiPriority w:val="0"/>
   </w:style>
   <w:style w:type="paragraph" w:customStyle="1" w:styleId="26">
     <w:name w:val="cdt4ke"/>
     <w:basedOn w:val="1"/>
+    <w:qFormat/>
     <w:uiPriority w:val="0"/>
     <w:pPr>
       <w:spacing w:before="100" w:beforeAutospacing="1" w:after="100" w:afterAutospacing="1" w:line="240" w:lineRule="auto"/>
@@ -7038,4 +10313,26 @@
   </a:themeElements>
   <a:objectDefaults/>
 </a:theme>
+</file>
+
+<file path=customXml/item1.xml><?xml version="1.0" encoding="utf-8"?>
+<s:customData xmlns="http://www.wps.cn/officeDocument/2013/wpsCustomData" xmlns:s="http://www.wps.cn/officeDocument/2013/wpsCustomData">
+  <customSectProps>
+    <customSectPr/>
+    <customSectPr/>
+    <customSectPr/>
+    <customSectPr/>
+  </customSectProps>
+  <customShpExts>
+    <customShpInfo spid="_x0000_s1026" textRotate="1"/>
+  </customShpExts>
+</s:customData>
+</file>
+
+<file path=customXml/itemProps1.xml><?xml version="1.0" encoding="utf-8"?>
+<ds:datastoreItem xmlns:ds="http://schemas.openxmlformats.org/officeDocument/2006/customXml" ds:itemID="{B1977F7D-205B-4081-913C-38D41E755F92}">
+  <ds:schemaRefs>
+    <ds:schemaRef ds:uri="http://www.wps.cn/officeDocument/2013/wpsCustomData"/>
+  </ds:schemaRefs>
+</ds:datastoreItem>
 </file>
</xml_diff>